<commit_message>
Jag lade in en bild med mailinfo
</commit_message>
<xml_diff>
--- a/da336a_kravdokument_grupp23-V.1.docx
+++ b/da336a_kravdokument_grupp23-V.1.docx
@@ -4,7 +4,7 @@
   <w:body>
     <w:p>
       <w:pPr>
-        <w:pStyle w:val="Rubrik1"/>
+        <w:pStyle w:val="Heading1"/>
         <w:jc w:val="center"/>
         <w:rPr>
           <w:rFonts w:eastAsiaTheme="minorHAnsi" w:cs="Times New Roman"/>
@@ -15,7 +15,7 @@
     </w:p>
     <w:p>
       <w:pPr>
-        <w:pStyle w:val="Rubrik1"/>
+        <w:pStyle w:val="Heading1"/>
         <w:jc w:val="center"/>
         <w:rPr>
           <w:rFonts w:eastAsiaTheme="minorHAnsi" w:cs="Times New Roman"/>
@@ -26,7 +26,7 @@
     </w:p>
     <w:p>
       <w:pPr>
-        <w:pStyle w:val="Rubrik1"/>
+        <w:pStyle w:val="Heading1"/>
         <w:tabs>
           <w:tab w:val="left" w:pos="8025"/>
         </w:tabs>
@@ -45,12 +45,10 @@
         </w:rPr>
         <w:tab/>
       </w:r>
-      <w:bookmarkStart w:id="0" w:name="_GoBack"/>
-      <w:bookmarkEnd w:id="0"/>
     </w:p>
     <w:p>
       <w:pPr>
-        <w:pStyle w:val="Rubrik1"/>
+        <w:pStyle w:val="Heading1"/>
         <w:jc w:val="center"/>
         <w:rPr>
           <w:rFonts w:eastAsiaTheme="minorHAnsi" w:cs="Times New Roman"/>
@@ -61,7 +59,7 @@
     </w:p>
     <w:p>
       <w:pPr>
-        <w:pStyle w:val="Rubrik1"/>
+        <w:pStyle w:val="Heading1"/>
         <w:jc w:val="center"/>
         <w:rPr>
           <w:rFonts w:eastAsiaTheme="minorHAnsi" w:cs="Times New Roman"/>
@@ -78,7 +76,6 @@
           <w:sz w:val="48"/>
         </w:rPr>
       </w:pPr>
-      <w:proofErr w:type="spellStart"/>
       <w:r>
         <w:rPr>
           <w:b/>
@@ -86,7 +83,6 @@
         </w:rPr>
         <w:t>Sidetrack</w:t>
       </w:r>
-      <w:proofErr w:type="spellEnd"/>
     </w:p>
     <w:p>
       <w:pPr>
@@ -197,19 +193,19 @@
     </w:p>
     <w:p>
       <w:pPr>
-        <w:pStyle w:val="Rubrik1"/>
-      </w:pPr>
-      <w:bookmarkStart w:id="1" w:name="_Toc446436376"/>
+        <w:pStyle w:val="Heading1"/>
+      </w:pPr>
+      <w:bookmarkStart w:id="0" w:name="_Toc446436376"/>
       <w:r>
         <w:lastRenderedPageBreak/>
         <w:t>Dokumenthistorik</w:t>
       </w:r>
-      <w:bookmarkEnd w:id="1"/>
+      <w:bookmarkEnd w:id="0"/>
     </w:p>
     <w:p/>
     <w:tbl>
       <w:tblPr>
-        <w:tblStyle w:val="Tabellrutnt"/>
+        <w:tblStyle w:val="TableGrid"/>
         <w:tblW w:w="0" w:type="auto"/>
         <w:tblLook w:val="04A0" w:firstRow="1" w:lastRow="0" w:firstColumn="1" w:lastColumn="0" w:noHBand="0" w:noVBand="1"/>
       </w:tblPr>
@@ -304,7 +300,7 @@
           </w:tcPr>
           <w:p>
             <w:r>
-              <w:t>Jacob Lowe</w:t>
+              <w:t>Jacob, Max</w:t>
             </w:r>
           </w:p>
         </w:tc>
@@ -349,13 +345,8 @@
           </w:tcPr>
           <w:p>
             <w:r>
-              <w:t xml:space="preserve">Johannes, </w:t>
-            </w:r>
-            <w:proofErr w:type="spellStart"/>
-            <w:r>
-              <w:t>Max+grupp</w:t>
-            </w:r>
-            <w:proofErr w:type="spellEnd"/>
+              <w:t>Johannes, Max+grupp</w:t>
+            </w:r>
           </w:p>
         </w:tc>
       </w:tr>
@@ -364,25 +355,41 @@
           <w:tcPr>
             <w:tcW w:w="1314" w:type="dxa"/>
           </w:tcPr>
-          <w:p/>
+          <w:p>
+            <w:r>
+              <w:t>160324</w:t>
+            </w:r>
+          </w:p>
         </w:tc>
         <w:tc>
           <w:tcPr>
             <w:tcW w:w="976" w:type="dxa"/>
           </w:tcPr>
-          <w:p/>
+          <w:p>
+            <w:r>
+              <w:t>V.1.1</w:t>
+            </w:r>
+          </w:p>
         </w:tc>
         <w:tc>
           <w:tcPr>
             <w:tcW w:w="4506" w:type="dxa"/>
           </w:tcPr>
-          <w:p/>
+          <w:p>
+            <w:r>
+              <w:t>Fler krav</w:t>
+            </w:r>
+          </w:p>
         </w:tc>
         <w:tc>
           <w:tcPr>
             <w:tcW w:w="2266" w:type="dxa"/>
           </w:tcPr>
-          <w:p/>
+          <w:p>
+            <w:r>
+              <w:t>Max</w:t>
+            </w:r>
+          </w:p>
         </w:tc>
       </w:tr>
       <w:tr>
@@ -504,7 +511,7 @@
       <w:sdtContent>
         <w:p>
           <w:pPr>
-            <w:pStyle w:val="Innehllsfrteckningsrubrik"/>
+            <w:pStyle w:val="TOCHeading"/>
           </w:pPr>
           <w:r>
             <w:t>Innehåll</w:t>
@@ -512,7 +519,7 @@
         </w:p>
         <w:p>
           <w:pPr>
-            <w:pStyle w:val="Innehll1"/>
+            <w:pStyle w:val="TOC1"/>
             <w:tabs>
               <w:tab w:val="right" w:leader="dot" w:pos="9062"/>
             </w:tabs>
@@ -536,7 +543,7 @@
           <w:hyperlink w:anchor="_Toc446436376" w:history="1">
             <w:r>
               <w:rPr>
-                <w:rStyle w:val="Hyperlnk"/>
+                <w:rStyle w:val="Hyperlink"/>
                 <w:noProof/>
                 <w:u w:val="none"/>
               </w:rPr>
@@ -594,7 +601,7 @@
         </w:p>
         <w:p>
           <w:pPr>
-            <w:pStyle w:val="Innehll1"/>
+            <w:pStyle w:val="TOC1"/>
             <w:tabs>
               <w:tab w:val="right" w:leader="dot" w:pos="9062"/>
             </w:tabs>
@@ -608,7 +615,7 @@
           <w:hyperlink w:anchor="_Toc446436377" w:history="1">
             <w:r>
               <w:rPr>
-                <w:rStyle w:val="Hyperlnk"/>
+                <w:rStyle w:val="Hyperlink"/>
                 <w:noProof/>
               </w:rPr>
               <w:t>Kravdokument</w:t>
@@ -665,7 +672,7 @@
         </w:p>
         <w:p>
           <w:pPr>
-            <w:pStyle w:val="Innehll1"/>
+            <w:pStyle w:val="TOC1"/>
             <w:tabs>
               <w:tab w:val="right" w:leader="dot" w:pos="9062"/>
             </w:tabs>
@@ -679,7 +686,7 @@
           <w:hyperlink w:anchor="_Toc446436378" w:history="1">
             <w:r>
               <w:rPr>
-                <w:rStyle w:val="Hyperlnk"/>
+                <w:rStyle w:val="Hyperlink"/>
                 <w:noProof/>
               </w:rPr>
               <w:t>Syfte</w:t>
@@ -736,7 +743,7 @@
         </w:p>
         <w:p>
           <w:pPr>
-            <w:pStyle w:val="Innehll1"/>
+            <w:pStyle w:val="TOC1"/>
             <w:tabs>
               <w:tab w:val="right" w:leader="dot" w:pos="9062"/>
             </w:tabs>
@@ -750,7 +757,7 @@
           <w:hyperlink w:anchor="_Toc446436379" w:history="1">
             <w:r>
               <w:rPr>
-                <w:rStyle w:val="Hyperlnk"/>
+                <w:rStyle w:val="Hyperlink"/>
                 <w:noProof/>
               </w:rPr>
               <w:t>Ordlista</w:t>
@@ -807,7 +814,7 @@
         </w:p>
         <w:p>
           <w:pPr>
-            <w:pStyle w:val="Innehll1"/>
+            <w:pStyle w:val="TOC1"/>
             <w:tabs>
               <w:tab w:val="right" w:leader="dot" w:pos="9062"/>
             </w:tabs>
@@ -821,7 +828,7 @@
           <w:hyperlink w:anchor="_Toc446436380" w:history="1">
             <w:r>
               <w:rPr>
-                <w:rStyle w:val="Hyperlnk"/>
+                <w:rStyle w:val="Hyperlink"/>
                 <w:noProof/>
               </w:rPr>
               <w:t>Referenser</w:t>
@@ -878,7 +885,7 @@
         </w:p>
         <w:p>
           <w:pPr>
-            <w:pStyle w:val="Innehll1"/>
+            <w:pStyle w:val="TOC1"/>
             <w:tabs>
               <w:tab w:val="right" w:leader="dot" w:pos="9062"/>
             </w:tabs>
@@ -892,7 +899,7 @@
           <w:hyperlink w:anchor="_Toc446436381" w:history="1">
             <w:r>
               <w:rPr>
-                <w:rStyle w:val="Hyperlnk"/>
+                <w:rStyle w:val="Hyperlink"/>
                 <w:noProof/>
               </w:rPr>
               <w:t>Produktbeskrivning</w:t>
@@ -949,7 +956,7 @@
         </w:p>
         <w:p>
           <w:pPr>
-            <w:pStyle w:val="Innehll1"/>
+            <w:pStyle w:val="TOC1"/>
             <w:tabs>
               <w:tab w:val="right" w:leader="dot" w:pos="9062"/>
             </w:tabs>
@@ -963,7 +970,7 @@
           <w:hyperlink w:anchor="_Toc446436382" w:history="1">
             <w:r>
               <w:rPr>
-                <w:rStyle w:val="Hyperlnk"/>
+                <w:rStyle w:val="Hyperlink"/>
                 <w:noProof/>
               </w:rPr>
               <w:t>Målgrupp</w:t>
@@ -1020,7 +1027,7 @@
         </w:p>
         <w:p>
           <w:pPr>
-            <w:pStyle w:val="Innehll1"/>
+            <w:pStyle w:val="TOC1"/>
             <w:tabs>
               <w:tab w:val="right" w:leader="dot" w:pos="9062"/>
             </w:tabs>
@@ -1034,7 +1041,7 @@
           <w:hyperlink w:anchor="_Toc446436383" w:history="1">
             <w:r>
               <w:rPr>
-                <w:rStyle w:val="Hyperlnk"/>
+                <w:rStyle w:val="Hyperlink"/>
                 <w:noProof/>
               </w:rPr>
               <w:t>Intressenter</w:t>
@@ -1091,7 +1098,7 @@
         </w:p>
         <w:p>
           <w:pPr>
-            <w:pStyle w:val="Innehll1"/>
+            <w:pStyle w:val="TOC1"/>
             <w:tabs>
               <w:tab w:val="right" w:leader="dot" w:pos="9062"/>
             </w:tabs>
@@ -1105,7 +1112,7 @@
           <w:hyperlink w:anchor="_Toc446436384" w:history="1">
             <w:r>
               <w:rPr>
-                <w:rStyle w:val="Hyperlnk"/>
+                <w:rStyle w:val="Hyperlink"/>
                 <w:noProof/>
               </w:rPr>
               <w:t>Funktionella krav</w:t>
@@ -1162,7 +1169,7 @@
         </w:p>
         <w:p>
           <w:pPr>
-            <w:pStyle w:val="Innehll2"/>
+            <w:pStyle w:val="TOC2"/>
             <w:tabs>
               <w:tab w:val="right" w:leader="dot" w:pos="9062"/>
             </w:tabs>
@@ -1176,7 +1183,7 @@
           <w:hyperlink w:anchor="_Toc446436385" w:history="1">
             <w:r>
               <w:rPr>
-                <w:rStyle w:val="Hyperlnk"/>
+                <w:rStyle w:val="Hyperlink"/>
                 <w:noProof/>
               </w:rPr>
               <w:t>&lt;Kategori 1&gt;</w:t>
@@ -1233,7 +1240,7 @@
         </w:p>
         <w:p>
           <w:pPr>
-            <w:pStyle w:val="Innehll3"/>
+            <w:pStyle w:val="TOC3"/>
             <w:tabs>
               <w:tab w:val="right" w:leader="dot" w:pos="9062"/>
             </w:tabs>
@@ -1247,7 +1254,7 @@
           <w:hyperlink w:anchor="_Toc446436386" w:history="1">
             <w:r>
               <w:rPr>
-                <w:rStyle w:val="Hyperlnk"/>
+                <w:rStyle w:val="Hyperlink"/>
                 <w:noProof/>
               </w:rPr>
               <w:t>Basfunktionaliteten för användaren</w:t>
@@ -1304,7 +1311,7 @@
         </w:p>
         <w:p>
           <w:pPr>
-            <w:pStyle w:val="Innehll2"/>
+            <w:pStyle w:val="TOC2"/>
             <w:tabs>
               <w:tab w:val="right" w:leader="dot" w:pos="9062"/>
             </w:tabs>
@@ -1318,7 +1325,7 @@
           <w:hyperlink w:anchor="_Toc446436387" w:history="1">
             <w:r>
               <w:rPr>
-                <w:rStyle w:val="Hyperlnk"/>
+                <w:rStyle w:val="Hyperlink"/>
                 <w:noProof/>
               </w:rPr>
               <w:t>&lt;Kategori 2&gt;</w:t>
@@ -1375,7 +1382,7 @@
         </w:p>
         <w:p>
           <w:pPr>
-            <w:pStyle w:val="Innehll3"/>
+            <w:pStyle w:val="TOC3"/>
             <w:tabs>
               <w:tab w:val="right" w:leader="dot" w:pos="9062"/>
             </w:tabs>
@@ -1389,7 +1396,7 @@
           <w:hyperlink w:anchor="_Toc446436388" w:history="1">
             <w:r>
               <w:rPr>
-                <w:rStyle w:val="Hyperlnk"/>
+                <w:rStyle w:val="Hyperlink"/>
                 <w:noProof/>
               </w:rPr>
               <w:t>&lt;Namn på kravgrupp utifrån användarkrav&gt;</w:t>
@@ -1446,7 +1453,7 @@
         </w:p>
         <w:p>
           <w:pPr>
-            <w:pStyle w:val="Innehll1"/>
+            <w:pStyle w:val="TOC1"/>
             <w:tabs>
               <w:tab w:val="right" w:leader="dot" w:pos="9062"/>
             </w:tabs>
@@ -1460,7 +1467,7 @@
           <w:hyperlink w:anchor="_Toc446436389" w:history="1">
             <w:r>
               <w:rPr>
-                <w:rStyle w:val="Hyperlnk"/>
+                <w:rStyle w:val="Hyperlink"/>
                 <w:noProof/>
               </w:rPr>
               <w:t>Kvalitativa krav</w:t>
@@ -1517,7 +1524,7 @@
         </w:p>
         <w:p>
           <w:pPr>
-            <w:pStyle w:val="Innehll2"/>
+            <w:pStyle w:val="TOC2"/>
             <w:tabs>
               <w:tab w:val="right" w:leader="dot" w:pos="9062"/>
             </w:tabs>
@@ -1531,7 +1538,7 @@
           <w:hyperlink w:anchor="_Toc446436390" w:history="1">
             <w:r>
               <w:rPr>
-                <w:rStyle w:val="Hyperlnk"/>
+                <w:rStyle w:val="Hyperlink"/>
                 <w:noProof/>
               </w:rPr>
               <w:t>&lt;Kategori 1&gt;</w:t>
@@ -1588,7 +1595,7 @@
         </w:p>
         <w:p>
           <w:pPr>
-            <w:pStyle w:val="Innehll2"/>
+            <w:pStyle w:val="TOC2"/>
             <w:tabs>
               <w:tab w:val="right" w:leader="dot" w:pos="9062"/>
             </w:tabs>
@@ -1602,7 +1609,7 @@
           <w:hyperlink w:anchor="_Toc446436391" w:history="1">
             <w:r>
               <w:rPr>
-                <w:rStyle w:val="Hyperlnk"/>
+                <w:rStyle w:val="Hyperlink"/>
                 <w:noProof/>
               </w:rPr>
               <w:t>&lt;Kategori 2&gt;</w:t>
@@ -1685,13 +1692,13 @@
     </w:p>
     <w:p>
       <w:pPr>
-        <w:pStyle w:val="Rubrik1"/>
+        <w:pStyle w:val="Heading1"/>
         <w:jc w:val="center"/>
         <w:rPr>
           <w:sz w:val="40"/>
         </w:rPr>
       </w:pPr>
-      <w:bookmarkStart w:id="2" w:name="_Toc446436377"/>
+      <w:bookmarkStart w:id="1" w:name="_Toc446436377"/>
       <w:r>
         <w:rPr>
           <w:sz w:val="40"/>
@@ -1699,61 +1706,45 @@
         <w:lastRenderedPageBreak/>
         <w:t>Kravdokument</w:t>
       </w:r>
+      <w:bookmarkEnd w:id="1"/>
+    </w:p>
+    <w:p>
+      <w:pPr>
+        <w:pStyle w:val="Heading1"/>
+      </w:pPr>
+      <w:bookmarkStart w:id="2" w:name="_Toc446436378"/>
+      <w:r>
+        <w:t>Syfte</w:t>
+      </w:r>
       <w:bookmarkEnd w:id="2"/>
     </w:p>
     <w:p>
-      <w:pPr>
-        <w:pStyle w:val="Rubrik1"/>
-      </w:pPr>
-      <w:bookmarkStart w:id="3" w:name="_Toc446436378"/>
-      <w:r>
-        <w:t>Syfte</w:t>
-      </w:r>
-      <w:bookmarkEnd w:id="3"/>
+      <w:r>
+        <w:t xml:space="preserve">Syftet med dokumentet är att vi vill ge en tydlig produktbeskrivning, att vi beskriver våran målgrupp och vilka intressenter som kan finnas i vårat projekt. </w:t>
+      </w:r>
     </w:p>
     <w:p>
       <w:r>
-        <w:t xml:space="preserve">Syftet med dokumentet är att vi vill ge en tydlig produktbeskrivning, att vi beskriver </w:t>
-      </w:r>
-      <w:proofErr w:type="gramStart"/>
-      <w:r>
-        <w:t>våran</w:t>
-      </w:r>
-      <w:proofErr w:type="gramEnd"/>
-      <w:r>
-        <w:t xml:space="preserve"> målgrupp och vilka intressenter som kan finnas i vårat projekt. </w:t>
-      </w:r>
-    </w:p>
-    <w:p>
-      <w:r>
         <w:t xml:space="preserve">I det här dokumentet presenterar vi </w:t>
       </w:r>
       <w:r>
         <w:t xml:space="preserve">även </w:t>
       </w:r>
       <w:r>
-        <w:t xml:space="preserve">de olika krav som vi har satt som mål för </w:t>
-      </w:r>
-      <w:proofErr w:type="gramStart"/>
-      <w:r>
-        <w:t>vårat</w:t>
-      </w:r>
-      <w:proofErr w:type="gramEnd"/>
-      <w:r>
-        <w:t xml:space="preserve"> projekt. </w:t>
+        <w:t xml:space="preserve">de olika krav som vi har satt som mål för vårat projekt. </w:t>
       </w:r>
     </w:p>
     <w:p/>
     <w:p/>
     <w:p>
       <w:pPr>
-        <w:pStyle w:val="Rubrik1"/>
-      </w:pPr>
-      <w:bookmarkStart w:id="4" w:name="_Toc446436379"/>
+        <w:pStyle w:val="Heading1"/>
+      </w:pPr>
+      <w:bookmarkStart w:id="3" w:name="_Toc446436379"/>
       <w:r>
         <w:t>Ordlista</w:t>
       </w:r>
-      <w:bookmarkEnd w:id="4"/>
+      <w:bookmarkEnd w:id="3"/>
     </w:p>
     <w:p>
       <w:pPr>
@@ -1770,23 +1761,7 @@
     </w:p>
     <w:p>
       <w:r>
-        <w:t xml:space="preserve">Lägga in, skriva, lägga upp. Göra innehåll synligt för andra </w:t>
-      </w:r>
-      <w:proofErr w:type="spellStart"/>
-      <w:r>
-        <w:t>genoma</w:t>
-      </w:r>
-      <w:proofErr w:type="spellEnd"/>
-      <w:r>
-        <w:t xml:space="preserve"> att antingen lägga upp bild/</w:t>
-      </w:r>
-      <w:proofErr w:type="spellStart"/>
-      <w:r>
-        <w:t>gif</w:t>
-      </w:r>
-      <w:proofErr w:type="spellEnd"/>
-      <w:r>
-        <w:t>/text.</w:t>
+        <w:t>Lägga in, skriva, lägga upp. Göra innehåll synligt för andra genoma att antingen lägga upp bild/gif/text.</w:t>
       </w:r>
     </w:p>
     <w:p/>
@@ -1808,15 +1783,7 @@
         <w:t>Ett svar på ett svar som är ett svar på en tråd.</w:t>
       </w:r>
       <w:r>
-        <w:t xml:space="preserve"> Början på en </w:t>
-      </w:r>
-      <w:proofErr w:type="spellStart"/>
-      <w:r>
-        <w:t>sidetrack</w:t>
-      </w:r>
-      <w:proofErr w:type="spellEnd"/>
-      <w:r>
-        <w:t>(se nedan).</w:t>
+        <w:t xml:space="preserve"> Början på en sidetrack(se nedan).</w:t>
       </w:r>
     </w:p>
     <w:p/>
@@ -1826,46 +1793,16 @@
           <w:u w:val="single"/>
         </w:rPr>
       </w:pPr>
-      <w:proofErr w:type="spellStart"/>
       <w:r>
         <w:rPr>
           <w:u w:val="single"/>
         </w:rPr>
-        <w:t>Sidetrack</w:t>
-      </w:r>
-      <w:proofErr w:type="spellEnd"/>
-      <w:r>
-        <w:rPr>
-          <w:u w:val="single"/>
-        </w:rPr>
-        <w:t>/</w:t>
-      </w:r>
-      <w:proofErr w:type="spellStart"/>
-      <w:r>
-        <w:rPr>
-          <w:u w:val="single"/>
-        </w:rPr>
-        <w:t>sidetracka</w:t>
-      </w:r>
-      <w:proofErr w:type="spellEnd"/>
-      <w:r>
-        <w:rPr>
-          <w:u w:val="single"/>
-        </w:rPr>
-        <w:t>:</w:t>
+        <w:t>Sidetrack/sidetracka:</w:t>
       </w:r>
     </w:p>
     <w:p>
       <w:r>
-        <w:t xml:space="preserve">Starta en relaterad/orelaterad </w:t>
-      </w:r>
-      <w:proofErr w:type="spellStart"/>
-      <w:r>
-        <w:t>diskution</w:t>
-      </w:r>
-      <w:proofErr w:type="spellEnd"/>
-      <w:r>
-        <w:t xml:space="preserve"> i en tråd.</w:t>
+        <w:t>Starta en relaterad/orelaterad diskution i en tråd.</w:t>
       </w:r>
     </w:p>
     <w:p/>
@@ -1901,46 +1838,30 @@
           <w:u w:val="single"/>
         </w:rPr>
       </w:pPr>
-      <w:proofErr w:type="spellStart"/>
       <w:r>
         <w:rPr>
           <w:u w:val="single"/>
         </w:rPr>
-        <w:t>Upvote</w:t>
-      </w:r>
-      <w:proofErr w:type="spellEnd"/>
-      <w:r>
+        <w:t>Upvote:</w:t>
+      </w:r>
+    </w:p>
+    <w:p>
+      <w:r>
+        <w:t>Ett pluspoäng till en tråd/ett svar eller ett svar-på-svar.</w:t>
+      </w:r>
+    </w:p>
+    <w:p/>
+    <w:p>
+      <w:pPr>
         <w:rPr>
           <w:u w:val="single"/>
         </w:rPr>
-        <w:t>:</w:t>
-      </w:r>
-    </w:p>
-    <w:p>
-      <w:r>
-        <w:t>Ett pluspoäng till en tråd/ett svar eller ett svar-på-svar.</w:t>
-      </w:r>
-    </w:p>
-    <w:p/>
-    <w:p>
-      <w:pPr>
+      </w:pPr>
+      <w:r>
         <w:rPr>
           <w:u w:val="single"/>
         </w:rPr>
-      </w:pPr>
-      <w:proofErr w:type="spellStart"/>
-      <w:r>
-        <w:rPr>
-          <w:u w:val="single"/>
-        </w:rPr>
-        <w:t>Downvote</w:t>
-      </w:r>
-      <w:proofErr w:type="spellEnd"/>
-      <w:r>
-        <w:rPr>
-          <w:u w:val="single"/>
-        </w:rPr>
-        <w:t>:</w:t>
+        <w:t>Downvote:</w:t>
       </w:r>
     </w:p>
     <w:p>
@@ -1972,27 +1893,19 @@
         <w:t xml:space="preserve">(Not safe for work). </w:t>
       </w:r>
       <w:r>
-        <w:t xml:space="preserve">Innehåll som inte är så pass lämpligt att det skulle </w:t>
-      </w:r>
-      <w:proofErr w:type="spellStart"/>
-      <w:r>
-        <w:t>kunnas</w:t>
-      </w:r>
-      <w:proofErr w:type="spellEnd"/>
-      <w:r>
-        <w:t xml:space="preserve"> visas på en generisk och professionell arbetsplats.</w:t>
+        <w:t>Innehåll som inte är så pass lämpligt att det skulle kunnas visas på en generisk och professionell arbetsplats.</w:t>
       </w:r>
     </w:p>
     <w:p/>
     <w:p>
       <w:pPr>
-        <w:pStyle w:val="Rubrik1"/>
-      </w:pPr>
-      <w:bookmarkStart w:id="5" w:name="_Toc446436380"/>
+        <w:pStyle w:val="Heading1"/>
+      </w:pPr>
+      <w:bookmarkStart w:id="4" w:name="_Toc446436380"/>
       <w:r>
         <w:t>Referenser</w:t>
       </w:r>
-      <w:bookmarkEnd w:id="5"/>
+      <w:bookmarkEnd w:id="4"/>
     </w:p>
     <w:p/>
     <w:p/>
@@ -2013,14 +1926,14 @@
     </w:p>
     <w:p>
       <w:pPr>
-        <w:pStyle w:val="Rubrik1"/>
-      </w:pPr>
-      <w:bookmarkStart w:id="6" w:name="_Toc446436381"/>
+        <w:pStyle w:val="Heading1"/>
+      </w:pPr>
+      <w:bookmarkStart w:id="5" w:name="_Toc446436381"/>
       <w:r>
         <w:lastRenderedPageBreak/>
         <w:t>Produktbeskrivning</w:t>
       </w:r>
-      <w:bookmarkEnd w:id="6"/>
+      <w:bookmarkEnd w:id="5"/>
     </w:p>
     <w:p>
       <w:pPr>
@@ -2034,7 +1947,6 @@
           <w:szCs w:val="24"/>
         </w:rPr>
       </w:pPr>
-      <w:proofErr w:type="spellStart"/>
       <w:r>
         <w:rPr>
           <w:rFonts w:cs="Times New Roman"/>
@@ -2042,7 +1954,6 @@
         </w:rPr>
         <w:t>Sidetrack</w:t>
       </w:r>
-      <w:proofErr w:type="spellEnd"/>
       <w:r>
         <w:rPr>
           <w:rFonts w:cs="Times New Roman"/>
@@ -2287,30 +2198,14 @@
           <w:rFonts w:cs="Times New Roman"/>
           <w:szCs w:val="24"/>
         </w:rPr>
-        <w:t xml:space="preserve">Det skall vara möjligt att kommentera på det mesta och kunna ge kommentarer/trådar </w:t>
-      </w:r>
-      <w:proofErr w:type="spellStart"/>
+        <w:t>Det skall vara möjligt att kommentera på det mesta och kunna ge kommentarer/trådar up</w:t>
+      </w:r>
       <w:r>
         <w:rPr>
           <w:rFonts w:cs="Times New Roman"/>
           <w:szCs w:val="24"/>
         </w:rPr>
-        <w:t>up</w:t>
-      </w:r>
-      <w:r>
-        <w:rPr>
-          <w:rFonts w:cs="Times New Roman"/>
-          <w:szCs w:val="24"/>
-        </w:rPr>
-        <w:t>-votes</w:t>
-      </w:r>
-      <w:proofErr w:type="spellEnd"/>
-      <w:r>
-        <w:rPr>
-          <w:rFonts w:cs="Times New Roman"/>
-          <w:szCs w:val="24"/>
-        </w:rPr>
-        <w:t xml:space="preserve"> </w:t>
+        <w:t xml:space="preserve">-votes </w:t>
       </w:r>
       <w:r>
         <w:rPr>
@@ -2345,46 +2240,14 @@
           <w:rFonts w:cs="Times New Roman"/>
           <w:szCs w:val="24"/>
         </w:rPr>
-        <w:t xml:space="preserve">delarna av forumet och kunna filtrera ifrån mest </w:t>
-      </w:r>
-      <w:proofErr w:type="spellStart"/>
+        <w:t>delarna av forumet och kunna filtrera ifrån mest views/up</w:t>
+      </w:r>
       <w:r>
         <w:rPr>
           <w:rFonts w:cs="Times New Roman"/>
           <w:szCs w:val="24"/>
         </w:rPr>
-        <w:t>views</w:t>
-      </w:r>
-      <w:proofErr w:type="spellEnd"/>
-      <w:r>
-        <w:rPr>
-          <w:rFonts w:cs="Times New Roman"/>
-          <w:szCs w:val="24"/>
-        </w:rPr>
-        <w:t>/</w:t>
-      </w:r>
-      <w:proofErr w:type="spellStart"/>
-      <w:r>
-        <w:rPr>
-          <w:rFonts w:cs="Times New Roman"/>
-          <w:szCs w:val="24"/>
-        </w:rPr>
-        <w:t>up</w:t>
-      </w:r>
-      <w:r>
-        <w:rPr>
-          <w:rFonts w:cs="Times New Roman"/>
-          <w:szCs w:val="24"/>
-        </w:rPr>
-        <w:t>votes</w:t>
-      </w:r>
-      <w:proofErr w:type="spellEnd"/>
-      <w:r>
-        <w:rPr>
-          <w:rFonts w:cs="Times New Roman"/>
-          <w:szCs w:val="24"/>
-        </w:rPr>
-        <w:t xml:space="preserve">/aktiv tid och kanske fler </w:t>
+        <w:t xml:space="preserve">votes/aktiv tid och kanske fler </w:t>
       </w:r>
       <w:r>
         <w:rPr>
@@ -2596,13 +2459,13 @@
     </w:p>
     <w:p>
       <w:pPr>
-        <w:pStyle w:val="Rubrik1"/>
-      </w:pPr>
-      <w:bookmarkStart w:id="7" w:name="_Toc446436382"/>
+        <w:pStyle w:val="Heading1"/>
+      </w:pPr>
+      <w:bookmarkStart w:id="6" w:name="_Toc446436382"/>
       <w:r>
         <w:t>Målgrupp</w:t>
       </w:r>
-      <w:bookmarkEnd w:id="7"/>
+      <w:bookmarkEnd w:id="6"/>
     </w:p>
     <w:p>
       <w:pPr>
@@ -2678,13 +2541,13 @@
     </w:p>
     <w:p>
       <w:pPr>
-        <w:pStyle w:val="Rubrik1"/>
-      </w:pPr>
-      <w:bookmarkStart w:id="8" w:name="_Toc446436383"/>
+        <w:pStyle w:val="Heading1"/>
+      </w:pPr>
+      <w:bookmarkStart w:id="7" w:name="_Toc446436383"/>
       <w:r>
         <w:t>Intressenter</w:t>
       </w:r>
-      <w:bookmarkEnd w:id="8"/>
+      <w:bookmarkEnd w:id="7"/>
     </w:p>
     <w:p>
       <w:r>
@@ -2795,13 +2658,8 @@
     </w:p>
     <w:p>
       <w:r>
-        <w:t>F2=</w:t>
-      </w:r>
-      <w:proofErr w:type="spellStart"/>
-      <w:r>
-        <w:t>Posting</w:t>
-      </w:r>
-      <w:proofErr w:type="spellEnd"/>
+        <w:t>F2=Posting</w:t>
+      </w:r>
       <w:r>
         <w:tab/>
       </w:r>
@@ -2820,13 +2678,8 @@
     </w:p>
     <w:p>
       <w:r>
-        <w:t>F3=</w:t>
-      </w:r>
-      <w:proofErr w:type="spellStart"/>
-      <w:r>
-        <w:t>Begränsingar</w:t>
-      </w:r>
-      <w:proofErr w:type="spellEnd"/>
+        <w:t>F3=Begränsingar</w:t>
+      </w:r>
       <w:r>
         <w:tab/>
       </w:r>
@@ -2850,7 +2703,7 @@
     <w:p/>
     <w:p>
       <w:pPr>
-        <w:pStyle w:val="Rubrik1"/>
+        <w:pStyle w:val="Heading1"/>
       </w:pPr>
       <w:r>
         <w:t>Funktionella krav</w:t>
@@ -2859,7 +2712,7 @@
     <w:p/>
     <w:tbl>
       <w:tblPr>
-        <w:tblStyle w:val="Tabellrutnt"/>
+        <w:tblStyle w:val="TableGrid"/>
         <w:tblW w:w="9888" w:type="dxa"/>
         <w:tblLook w:val="04A0" w:firstRow="1" w:lastRow="0" w:firstColumn="1" w:lastColumn="0" w:noHBand="0" w:noVBand="1"/>
       </w:tblPr>
@@ -2909,39 +2762,15 @@
               <w:rPr>
                 <w:b/>
               </w:rPr>
-              <w:t xml:space="preserve">Verktyg och kodning för </w:t>
-            </w:r>
-            <w:proofErr w:type="spellStart"/>
-            <w:r>
-              <w:rPr>
-                <w:b/>
-              </w:rPr>
-              <w:t>Sidetrack</w:t>
-            </w:r>
-            <w:proofErr w:type="spellEnd"/>
-          </w:p>
-          <w:p>
-            <w:pPr>
-              <w:jc w:val="left"/>
-            </w:pPr>
-            <w:r>
-              <w:t xml:space="preserve">Koden som skall utgöra hemsidan skall skrivas i HTML5, CSS, </w:t>
-            </w:r>
-            <w:proofErr w:type="spellStart"/>
-            <w:r>
-              <w:t>javascript</w:t>
-            </w:r>
-            <w:proofErr w:type="spellEnd"/>
-            <w:r>
-              <w:t xml:space="preserve">, </w:t>
-            </w:r>
-            <w:proofErr w:type="spellStart"/>
-            <w:r>
-              <w:t>python</w:t>
-            </w:r>
-            <w:proofErr w:type="spellEnd"/>
-            <w:r>
-              <w:t>.</w:t>
+              <w:t>Verktyg och kodning för Sidetrack</w:t>
+            </w:r>
+          </w:p>
+          <w:p>
+            <w:pPr>
+              <w:jc w:val="left"/>
+            </w:pPr>
+            <w:r>
+              <w:t>Koden som skall utgöra hemsidan skall skrivas i HTML5, CSS, javascript, python.</w:t>
             </w:r>
           </w:p>
           <w:p>
@@ -3185,13 +3014,8 @@
                 <w:szCs w:val="24"/>
               </w:rPr>
             </w:pPr>
-            <w:proofErr w:type="spellStart"/>
-            <w:r>
-              <w:t>Bootstrap</w:t>
-            </w:r>
-            <w:proofErr w:type="spellEnd"/>
-            <w:r>
-              <w:t xml:space="preserve"> skall användas som ramverk för CSS</w:t>
+            <w:r>
+              <w:t>Bootstrap skall användas som ramverk för CSS</w:t>
             </w:r>
           </w:p>
         </w:tc>
@@ -3255,34 +3079,18 @@
               <w:rPr>
                 <w:b/>
               </w:rPr>
-              <w:t xml:space="preserve">Verktyg och kodning för </w:t>
-            </w:r>
-            <w:proofErr w:type="spellStart"/>
-            <w:r>
-              <w:rPr>
-                <w:b/>
-              </w:rPr>
-              <w:t>Javscript</w:t>
-            </w:r>
-            <w:proofErr w:type="spellEnd"/>
-          </w:p>
-          <w:p>
-            <w:pPr>
-              <w:jc w:val="left"/>
-            </w:pPr>
-            <w:r>
-              <w:t xml:space="preserve">Hemsidan skall använda </w:t>
-            </w:r>
-            <w:proofErr w:type="spellStart"/>
-            <w:r>
-              <w:t>j</w:t>
-            </w:r>
-            <w:r>
-              <w:t>avascript</w:t>
-            </w:r>
-            <w:proofErr w:type="spellEnd"/>
-            <w:r>
-              <w:t xml:space="preserve"> för delar av funktionaliteten.</w:t>
+              <w:t>Verktyg och kodning för Javscript</w:t>
+            </w:r>
+          </w:p>
+          <w:p>
+            <w:pPr>
+              <w:jc w:val="left"/>
+            </w:pPr>
+            <w:r>
+              <w:t>Hemsidan skall använda j</w:t>
+            </w:r>
+            <w:r>
+              <w:t>avascript för delar av funktionaliteten.</w:t>
             </w:r>
           </w:p>
         </w:tc>
@@ -3346,31 +3154,15 @@
               <w:rPr>
                 <w:b/>
               </w:rPr>
-              <w:t xml:space="preserve">Verktyg och kodning för </w:t>
-            </w:r>
-            <w:proofErr w:type="spellStart"/>
-            <w:r>
-              <w:rPr>
-                <w:b/>
-              </w:rPr>
-              <w:t>python</w:t>
-            </w:r>
-            <w:proofErr w:type="spellEnd"/>
-          </w:p>
-          <w:p>
-            <w:pPr>
-              <w:jc w:val="left"/>
-            </w:pPr>
-            <w:r>
-              <w:t xml:space="preserve">Hemsidan skall använda </w:t>
-            </w:r>
-            <w:proofErr w:type="spellStart"/>
-            <w:r>
-              <w:t>python</w:t>
-            </w:r>
-            <w:proofErr w:type="spellEnd"/>
-            <w:r>
-              <w:t xml:space="preserve"> för delar av funktionaliteten.</w:t>
+              <w:t>Verktyg och kodning för python</w:t>
+            </w:r>
+          </w:p>
+          <w:p>
+            <w:pPr>
+              <w:jc w:val="left"/>
+            </w:pPr>
+            <w:r>
+              <w:t>Hemsidan skall använda python för delar av funktionaliteten.</w:t>
             </w:r>
           </w:p>
         </w:tc>
@@ -3547,11 +3339,78 @@
           </w:p>
         </w:tc>
       </w:tr>
+      <w:tr>
+        <w:trPr>
+          <w:trHeight w:val="70"/>
+        </w:trPr>
+        <w:tc>
+          <w:tcPr>
+            <w:tcW w:w="704" w:type="dxa"/>
+            <w:shd w:val="clear" w:color="auto" w:fill="767171" w:themeFill="background2" w:themeFillShade="80"/>
+          </w:tcPr>
+          <w:p>
+            <w:pPr>
+              <w:jc w:val="left"/>
+              <w:rPr>
+                <w:b/>
+              </w:rPr>
+            </w:pPr>
+            <w:r>
+              <w:rPr>
+                <w:b/>
+              </w:rPr>
+              <w:t>F1i</w:t>
+            </w:r>
+          </w:p>
+        </w:tc>
+        <w:tc>
+          <w:tcPr>
+            <w:tcW w:w="8504" w:type="dxa"/>
+            <w:shd w:val="clear" w:color="auto" w:fill="D9D9D9" w:themeFill="background1" w:themeFillShade="D9"/>
+          </w:tcPr>
+          <w:p>
+            <w:pPr>
+              <w:jc w:val="left"/>
+              <w:rPr>
+                <w:b/>
+              </w:rPr>
+            </w:pPr>
+            <w:r>
+              <w:rPr>
+                <w:b/>
+              </w:rPr>
+              <w:t>Kompabilitet</w:t>
+            </w:r>
+          </w:p>
+          <w:p>
+            <w:pPr>
+              <w:jc w:val="left"/>
+            </w:pPr>
+            <w:r>
+              <w:t>Hemsidan skall stödja internet explorer edge, firefox, chrome, safari.</w:t>
+            </w:r>
+          </w:p>
+        </w:tc>
+        <w:tc>
+          <w:tcPr>
+            <w:tcW w:w="680" w:type="dxa"/>
+            <w:shd w:val="clear" w:color="auto" w:fill="FF0000"/>
+          </w:tcPr>
+          <w:p>
+            <w:pPr>
+              <w:jc w:val="left"/>
+              <w:rPr>
+                <w:b/>
+              </w:rPr>
+            </w:pPr>
+          </w:p>
+        </w:tc>
+      </w:tr>
     </w:tbl>
     <w:p/>
     <w:tbl>
       <w:tblPr>
-        <w:tblStyle w:val="Tabellrutnt"/>
+        <w:tblStyle w:val="TableGrid"/>
         <w:tblW w:w="9860" w:type="dxa"/>
         <w:tblLook w:val="04A0" w:firstRow="1" w:lastRow="0" w:firstColumn="1" w:lastColumn="0" w:noHBand="0" w:noVBand="1"/>
       </w:tblPr>
@@ -3701,15 +3560,7 @@
               <w:jc w:val="left"/>
             </w:pPr>
             <w:r>
-              <w:t>Man skall kunna lägga innehåll med formatet .</w:t>
-            </w:r>
-            <w:proofErr w:type="spellStart"/>
-            <w:r>
-              <w:t>png</w:t>
-            </w:r>
-            <w:proofErr w:type="spellEnd"/>
-            <w:r>
-              <w:t xml:space="preserve"> i en trådstart</w:t>
+              <w:t>Man skall kunna lägga innehåll med formatet .png i en trådstart</w:t>
             </w:r>
           </w:p>
           <w:p>
@@ -3770,7 +3621,7 @@
     <w:p/>
     <w:tbl>
       <w:tblPr>
-        <w:tblStyle w:val="Tabellrutnt"/>
+        <w:tblStyle w:val="TableGrid"/>
         <w:tblW w:w="9864" w:type="dxa"/>
         <w:tblLook w:val="04A0" w:firstRow="1" w:lastRow="0" w:firstColumn="1" w:lastColumn="0" w:noHBand="0" w:noVBand="1"/>
       </w:tblPr>
@@ -3913,15 +3764,7 @@
               <w:jc w:val="left"/>
             </w:pPr>
             <w:r>
-              <w:t>Man skall kunna lägga upp innehåll med formatet .</w:t>
-            </w:r>
-            <w:proofErr w:type="spellStart"/>
-            <w:r>
-              <w:t>gif</w:t>
-            </w:r>
-            <w:proofErr w:type="spellEnd"/>
-            <w:r>
-              <w:t xml:space="preserve"> i en trådstart.</w:t>
+              <w:t>Man skall kunna lägga upp innehåll med formatet .gif i en trådstart.</w:t>
             </w:r>
           </w:p>
           <w:p>
@@ -3973,7 +3816,7 @@
     <w:p/>
     <w:tbl>
       <w:tblPr>
-        <w:tblStyle w:val="Tabellrutnt"/>
+        <w:tblStyle w:val="TableGrid"/>
         <w:tblW w:w="9859" w:type="dxa"/>
         <w:tblLook w:val="04A0" w:firstRow="1" w:lastRow="0" w:firstColumn="1" w:lastColumn="0" w:noHBand="0" w:noVBand="1"/>
       </w:tblPr>
@@ -4080,7 +3923,7 @@
     <w:p/>
     <w:tbl>
       <w:tblPr>
-        <w:tblStyle w:val="Tabellrutnt"/>
+        <w:tblStyle w:val="TableGrid"/>
         <w:tblW w:w="9859" w:type="dxa"/>
         <w:tblLayout w:type="fixed"/>
         <w:tblLook w:val="04A0" w:firstRow="1" w:lastRow="0" w:firstColumn="1" w:lastColumn="0" w:noHBand="0" w:noVBand="1"/>
@@ -4224,37 +4067,15 @@
               <w:rPr>
                 <w:b/>
               </w:rPr>
-              <w:t xml:space="preserve">Posta </w:t>
-            </w:r>
-            <w:proofErr w:type="spellStart"/>
-            <w:r>
-              <w:rPr>
-                <w:b/>
-              </w:rPr>
-              <w:t>gif</w:t>
-            </w:r>
-            <w:proofErr w:type="spellEnd"/>
-            <w:r>
-              <w:rPr>
-                <w:b/>
-              </w:rPr>
-              <w:t xml:space="preserve"> i svar</w:t>
-            </w:r>
-          </w:p>
-          <w:p>
-            <w:pPr>
-              <w:jc w:val="left"/>
-            </w:pPr>
-            <w:r>
-              <w:t>Man skall kunna lägga upp innehåll med formatet .</w:t>
-            </w:r>
-            <w:proofErr w:type="spellStart"/>
-            <w:r>
-              <w:t>gif</w:t>
-            </w:r>
-            <w:proofErr w:type="spellEnd"/>
-            <w:r>
-              <w:t xml:space="preserve"> i ett svar på en tråd.</w:t>
+              <w:t>Posta gif i svar</w:t>
+            </w:r>
+          </w:p>
+          <w:p>
+            <w:pPr>
+              <w:jc w:val="left"/>
+            </w:pPr>
+            <w:r>
+              <w:t>Man skall kunna lägga upp innehåll med formatet .gif i ett svar på en tråd.</w:t>
             </w:r>
           </w:p>
           <w:p>
@@ -4352,21 +4173,7 @@
               <w:rPr>
                 <w:i/>
               </w:rPr>
-              <w:t xml:space="preserve">Det hjälper för att kunna </w:t>
-            </w:r>
-            <w:proofErr w:type="spellStart"/>
-            <w:r>
-              <w:rPr>
-                <w:i/>
-              </w:rPr>
-              <w:t>sidetracka</w:t>
-            </w:r>
-            <w:proofErr w:type="spellEnd"/>
-            <w:r>
-              <w:rPr>
-                <w:i/>
-              </w:rPr>
-              <w:t>.</w:t>
+              <w:t>Det hjälper för att kunna sidetracka.</w:t>
             </w:r>
           </w:p>
         </w:tc>
@@ -4470,21 +4277,7 @@
               <w:rPr>
                 <w:i/>
               </w:rPr>
-              <w:t xml:space="preserve">Det hjälper för att kunna </w:t>
-            </w:r>
-            <w:proofErr w:type="spellStart"/>
-            <w:r>
-              <w:rPr>
-                <w:i/>
-              </w:rPr>
-              <w:t>sidetracka</w:t>
-            </w:r>
-            <w:proofErr w:type="spellEnd"/>
-            <w:r>
-              <w:rPr>
-                <w:i/>
-              </w:rPr>
-              <w:t>.</w:t>
+              <w:t>Det hjälper för att kunna sidetracka.</w:t>
             </w:r>
           </w:p>
         </w:tc>
@@ -4576,16 +4369,8 @@
               <w:rPr>
                 <w:i/>
               </w:rPr>
-              <w:t xml:space="preserve">Det hjälper för att kunna </w:t>
-            </w:r>
-            <w:proofErr w:type="spellStart"/>
-            <w:r>
-              <w:rPr>
-                <w:i/>
-              </w:rPr>
-              <w:t>sidetracka</w:t>
-            </w:r>
-            <w:proofErr w:type="spellEnd"/>
+              <w:t>Det hjälper för att kunna sidetracka</w:t>
+            </w:r>
           </w:p>
         </w:tc>
         <w:tc>
@@ -4658,37 +4443,15 @@
               <w:rPr>
                 <w:b/>
               </w:rPr>
-              <w:t xml:space="preserve">Posta </w:t>
-            </w:r>
-            <w:proofErr w:type="spellStart"/>
-            <w:r>
-              <w:rPr>
-                <w:b/>
-              </w:rPr>
-              <w:t>gif</w:t>
-            </w:r>
-            <w:proofErr w:type="spellEnd"/>
-            <w:r>
-              <w:rPr>
-                <w:b/>
-              </w:rPr>
-              <w:t xml:space="preserve"> i svar svar-på-svar</w:t>
-            </w:r>
-          </w:p>
-          <w:p>
-            <w:pPr>
-              <w:jc w:val="left"/>
-            </w:pPr>
-            <w:r>
-              <w:t>Man skall kunna lägga upp innehåll med formatet .</w:t>
-            </w:r>
-            <w:proofErr w:type="spellStart"/>
-            <w:r>
-              <w:t>gif</w:t>
-            </w:r>
-            <w:proofErr w:type="spellEnd"/>
-            <w:r>
-              <w:t xml:space="preserve"> i ett svar på ett svar på en tråd.</w:t>
+              <w:t>Posta gif i svar svar-på-svar</w:t>
+            </w:r>
+          </w:p>
+          <w:p>
+            <w:pPr>
+              <w:jc w:val="left"/>
+            </w:pPr>
+            <w:r>
+              <w:t>Man skall kunna lägga upp innehåll med formatet .gif i ett svar på ett svar på en tråd.</w:t>
             </w:r>
           </w:p>
           <w:p>
@@ -4702,21 +4465,7 @@
               <w:rPr>
                 <w:i/>
               </w:rPr>
-              <w:t xml:space="preserve">Det hjälper för att kunna </w:t>
-            </w:r>
-            <w:proofErr w:type="spellStart"/>
-            <w:r>
-              <w:rPr>
-                <w:i/>
-              </w:rPr>
-              <w:t>sidetracka</w:t>
-            </w:r>
-            <w:proofErr w:type="spellEnd"/>
-            <w:r>
-              <w:rPr>
-                <w:i/>
-              </w:rPr>
-              <w:t>.</w:t>
+              <w:t>Det hjälper för att kunna sidetracka.</w:t>
             </w:r>
           </w:p>
         </w:tc>
@@ -4745,7 +4494,7 @@
     <w:p/>
     <w:tbl>
       <w:tblPr>
-        <w:tblStyle w:val="Tabellrutnt"/>
+        <w:tblStyle w:val="TableGrid"/>
         <w:tblW w:w="10040" w:type="dxa"/>
         <w:tblLayout w:type="fixed"/>
         <w:tblLook w:val="04A0" w:firstRow="1" w:lastRow="0" w:firstColumn="1" w:lastColumn="0" w:noHBand="0" w:noVBand="1"/>
@@ -5025,26 +4774,13 @@
               <w:rPr>
                 <w:b/>
               </w:rPr>
-              <w:t>Storlek på bild/</w:t>
-            </w:r>
-            <w:proofErr w:type="spellStart"/>
-            <w:r>
-              <w:rPr>
-                <w:b/>
-              </w:rPr>
-              <w:t>gif</w:t>
-            </w:r>
-            <w:proofErr w:type="spellEnd"/>
-          </w:p>
-          <w:p>
-            <w:r>
-              <w:t>Det skall finnas en gräns på upplösning/storlek på bild/</w:t>
-            </w:r>
-            <w:proofErr w:type="spellStart"/>
-            <w:r>
-              <w:t>gif</w:t>
-            </w:r>
-            <w:proofErr w:type="spellEnd"/>
+              <w:t>Storlek på bild/gif</w:t>
+            </w:r>
+          </w:p>
+          <w:p>
+            <w:r>
+              <w:t>Det skall finnas en gräns på upplösning/storlek på bild/gif</w:t>
+            </w:r>
           </w:p>
         </w:tc>
         <w:tc>
@@ -5133,7 +4869,7 @@
     </w:p>
     <w:tbl>
       <w:tblPr>
-        <w:tblStyle w:val="Tabellrutnt"/>
+        <w:tblStyle w:val="TableGrid"/>
         <w:tblW w:w="10037" w:type="dxa"/>
         <w:tblLook w:val="04A0" w:firstRow="1" w:lastRow="0" w:firstColumn="1" w:lastColumn="0" w:noHBand="0" w:noVBand="1"/>
       </w:tblPr>
@@ -5180,19 +4916,11 @@
                 <w:b/>
               </w:rPr>
             </w:pPr>
-            <w:proofErr w:type="spellStart"/>
-            <w:r>
-              <w:rPr>
-                <w:b/>
-              </w:rPr>
-              <w:t>Sektionering</w:t>
-            </w:r>
-            <w:proofErr w:type="spellEnd"/>
-            <w:r>
-              <w:rPr>
-                <w:b/>
-              </w:rPr>
-              <w:t xml:space="preserve"> av kategorier</w:t>
+            <w:r>
+              <w:rPr>
+                <w:b/>
+              </w:rPr>
+              <w:t>Sektionering av kategorier</w:t>
             </w:r>
           </w:p>
           <w:p>
@@ -5482,15 +5210,7 @@
               <w:jc w:val="left"/>
             </w:pPr>
             <w:r>
-              <w:t xml:space="preserve">Det skall finnas en knapp på hemsidan som tar dig till en informationssida om </w:t>
-            </w:r>
-            <w:proofErr w:type="spellStart"/>
-            <w:r>
-              <w:t>sidetrack</w:t>
-            </w:r>
-            <w:proofErr w:type="spellEnd"/>
-            <w:r>
-              <w:t>.</w:t>
+              <w:t>Det skall finnas en knapp på hemsidan som tar dig till en informationssida om sidetrack.</w:t>
             </w:r>
           </w:p>
         </w:tc>
@@ -5516,7 +5236,7 @@
     <w:p/>
     <w:tbl>
       <w:tblPr>
-        <w:tblStyle w:val="Tabellrutnt"/>
+        <w:tblStyle w:val="TableGrid"/>
         <w:tblW w:w="10040" w:type="dxa"/>
         <w:tblLook w:val="04A0" w:firstRow="1" w:lastRow="0" w:firstColumn="1" w:lastColumn="0" w:noHBand="0" w:noVBand="1"/>
       </w:tblPr>
@@ -5677,14 +5397,12 @@
                 <w:b/>
               </w:rPr>
             </w:pPr>
-            <w:proofErr w:type="spellStart"/>
             <w:r>
               <w:rPr>
                 <w:b/>
               </w:rPr>
               <w:t>Ip-adresser</w:t>
             </w:r>
-            <w:proofErr w:type="spellEnd"/>
           </w:p>
           <w:p>
             <w:r>
@@ -5720,7 +5438,7 @@
     </w:p>
     <w:tbl>
       <w:tblPr>
-        <w:tblStyle w:val="Tabellrutnt"/>
+        <w:tblStyle w:val="TableGrid"/>
         <w:tblW w:w="9864" w:type="dxa"/>
         <w:tblLayout w:type="fixed"/>
         <w:tblLook w:val="04A0" w:firstRow="1" w:lastRow="0" w:firstColumn="1" w:lastColumn="0" w:noHBand="0" w:noVBand="1"/>
@@ -6164,7 +5882,7 @@
     </w:p>
     <w:tbl>
       <w:tblPr>
-        <w:tblStyle w:val="Tabellrutnt"/>
+        <w:tblStyle w:val="TableGrid"/>
         <w:tblW w:w="9864" w:type="dxa"/>
         <w:tblLayout w:type="fixed"/>
         <w:tblLook w:val="04A0" w:firstRow="1" w:lastRow="0" w:firstColumn="1" w:lastColumn="0" w:noHBand="0" w:noVBand="1"/>
@@ -6213,16 +5931,8 @@
               <w:rPr>
                 <w:b/>
               </w:rPr>
-              <w:t xml:space="preserve">Aktivitet tråd </w:t>
-            </w:r>
-            <w:proofErr w:type="spellStart"/>
-            <w:r>
-              <w:rPr>
-                <w:b/>
-              </w:rPr>
-              <w:t>upvote</w:t>
-            </w:r>
-            <w:proofErr w:type="spellEnd"/>
+              <w:t>Aktivitet tråd upvote</w:t>
+            </w:r>
           </w:p>
           <w:p>
             <w:pPr>
@@ -6232,15 +5942,7 @@
               <w:t>Man skall k</w:t>
             </w:r>
             <w:r>
-              <w:t xml:space="preserve">unna ge en </w:t>
-            </w:r>
-            <w:proofErr w:type="spellStart"/>
-            <w:r>
-              <w:t>upvote</w:t>
-            </w:r>
-            <w:proofErr w:type="spellEnd"/>
-            <w:r>
-              <w:t xml:space="preserve"> till en tråd.</w:t>
+              <w:t>unna ge en upvote till en tråd.</w:t>
             </w:r>
           </w:p>
         </w:tc>
@@ -6306,16 +6008,8 @@
               <w:rPr>
                 <w:b/>
               </w:rPr>
-              <w:t xml:space="preserve">Aktivitet tråd </w:t>
-            </w:r>
-            <w:proofErr w:type="spellStart"/>
-            <w:r>
-              <w:rPr>
-                <w:b/>
-              </w:rPr>
-              <w:t>downvote</w:t>
-            </w:r>
-            <w:proofErr w:type="spellEnd"/>
+              <w:t>Aktivitet tråd downvote</w:t>
+            </w:r>
           </w:p>
           <w:p>
             <w:pPr>
@@ -6325,15 +6019,7 @@
               <w:t>Man skall kun</w:t>
             </w:r>
             <w:r>
-              <w:t xml:space="preserve">na ge en </w:t>
-            </w:r>
-            <w:proofErr w:type="spellStart"/>
-            <w:r>
-              <w:t>downvote</w:t>
-            </w:r>
-            <w:proofErr w:type="spellEnd"/>
-            <w:r>
-              <w:t xml:space="preserve"> till en tråd.</w:t>
+              <w:t>na ge en downvote till en tråd.</w:t>
             </w:r>
           </w:p>
         </w:tc>
@@ -6398,37 +6084,15 @@
               <w:rPr>
                 <w:b/>
               </w:rPr>
-              <w:t xml:space="preserve">Aktivitet svar </w:t>
-            </w:r>
-            <w:proofErr w:type="spellStart"/>
-            <w:r>
-              <w:rPr>
-                <w:b/>
-              </w:rPr>
-              <w:t>upvote</w:t>
-            </w:r>
-            <w:proofErr w:type="spellEnd"/>
-            <w:r>
-              <w:rPr>
-                <w:b/>
-              </w:rPr>
-              <w:t>.</w:t>
-            </w:r>
-          </w:p>
-          <w:p>
-            <w:pPr>
-              <w:jc w:val="left"/>
-            </w:pPr>
-            <w:r>
-              <w:t xml:space="preserve">Man skall kunna ge en </w:t>
-            </w:r>
-            <w:proofErr w:type="spellStart"/>
-            <w:r>
-              <w:t>upvote</w:t>
-            </w:r>
-            <w:proofErr w:type="spellEnd"/>
-            <w:r>
-              <w:t xml:space="preserve"> t</w:t>
+              <w:t>Aktivitet svar upvote.</w:t>
+            </w:r>
+          </w:p>
+          <w:p>
+            <w:pPr>
+              <w:jc w:val="left"/>
+            </w:pPr>
+            <w:r>
+              <w:t>Man skall kunna ge en upvote t</w:t>
             </w:r>
             <w:r>
               <w:t>ill ett svar.</w:t>
@@ -6501,16 +6165,8 @@
               <w:rPr>
                 <w:b/>
               </w:rPr>
-              <w:t xml:space="preserve">Aktivitet svar </w:t>
-            </w:r>
-            <w:proofErr w:type="spellStart"/>
-            <w:r>
-              <w:rPr>
-                <w:b/>
-              </w:rPr>
-              <w:t>downvote</w:t>
-            </w:r>
-            <w:proofErr w:type="spellEnd"/>
+              <w:t>Aktivitet svar downvote</w:t>
+            </w:r>
           </w:p>
           <w:p>
             <w:pPr>
@@ -6520,15 +6176,7 @@
               <w:t>Man skall kunn</w:t>
             </w:r>
             <w:r>
-              <w:t xml:space="preserve">a ge en </w:t>
-            </w:r>
-            <w:proofErr w:type="spellStart"/>
-            <w:r>
-              <w:t>downvote</w:t>
-            </w:r>
-            <w:proofErr w:type="spellEnd"/>
-            <w:r>
-              <w:t xml:space="preserve"> till ett svar.</w:t>
+              <w:t>a ge en downvote till ett svar.</w:t>
             </w:r>
           </w:p>
         </w:tc>
@@ -6598,16 +6246,8 @@
               <w:rPr>
                 <w:b/>
               </w:rPr>
-              <w:t xml:space="preserve">Aktivitet svar-på-svar </w:t>
-            </w:r>
-            <w:proofErr w:type="spellStart"/>
-            <w:r>
-              <w:rPr>
-                <w:b/>
-              </w:rPr>
-              <w:t>upvote</w:t>
-            </w:r>
-            <w:proofErr w:type="spellEnd"/>
+              <w:t>Aktivitet svar-på-svar upvote</w:t>
+            </w:r>
           </w:p>
           <w:p>
             <w:pPr>
@@ -6617,15 +6257,7 @@
               <w:t>Man skall kunna ge e</w:t>
             </w:r>
             <w:r>
-              <w:t xml:space="preserve">n </w:t>
-            </w:r>
-            <w:proofErr w:type="spellStart"/>
-            <w:r>
-              <w:t>upvote</w:t>
-            </w:r>
-            <w:proofErr w:type="spellEnd"/>
-            <w:r>
-              <w:t xml:space="preserve"> till ett svar-på-svar.</w:t>
+              <w:t>n upvote till ett svar-på-svar.</w:t>
             </w:r>
           </w:p>
         </w:tc>
@@ -6696,31 +6328,15 @@
               <w:rPr>
                 <w:b/>
               </w:rPr>
-              <w:t xml:space="preserve">Aktivitet svar-på-svar </w:t>
-            </w:r>
-            <w:proofErr w:type="spellStart"/>
-            <w:r>
-              <w:rPr>
-                <w:b/>
-              </w:rPr>
-              <w:t>downvote</w:t>
-            </w:r>
-            <w:proofErr w:type="spellEnd"/>
-          </w:p>
-          <w:p>
-            <w:pPr>
-              <w:jc w:val="left"/>
-            </w:pPr>
-            <w:r>
-              <w:t xml:space="preserve">Man skall kunna ge en </w:t>
-            </w:r>
-            <w:proofErr w:type="spellStart"/>
-            <w:r>
-              <w:t>downvote</w:t>
-            </w:r>
-            <w:proofErr w:type="spellEnd"/>
-            <w:r>
-              <w:t xml:space="preserve"> ti</w:t>
+              <w:t>Aktivitet svar-på-svar downvote</w:t>
+            </w:r>
+          </w:p>
+          <w:p>
+            <w:pPr>
+              <w:jc w:val="left"/>
+            </w:pPr>
+            <w:r>
+              <w:t>Man skall kunna ge en downvote ti</w:t>
             </w:r>
             <w:r>
               <w:t>ll ett svar-på-svar.</w:t>
@@ -6761,7 +6377,7 @@
     </w:p>
     <w:tbl>
       <w:tblPr>
-        <w:tblStyle w:val="Tabellrutnt"/>
+        <w:tblStyle w:val="TableGrid"/>
         <w:tblpPr w:leftFromText="141" w:rightFromText="141" w:vertAnchor="text" w:horzAnchor="margin" w:tblpY="41"/>
         <w:tblW w:w="10201" w:type="dxa"/>
         <w:tblLayout w:type="fixed"/>
@@ -6824,15 +6440,7 @@
               <w:jc w:val="left"/>
             </w:pPr>
             <w:r>
-              <w:t>Det skall finnas ett ord-filter på allt innehåll på sidan. T.ex. Bajs=</w:t>
-            </w:r>
-            <w:proofErr w:type="spellStart"/>
-            <w:r>
-              <w:t>brunhög</w:t>
-            </w:r>
-            <w:proofErr w:type="spellEnd"/>
-            <w:r>
-              <w:t>.</w:t>
+              <w:t>Det skall finnas ett ord-filter på allt innehåll på sidan. T.ex. Bajs=brunhög.</w:t>
             </w:r>
           </w:p>
           <w:p>
@@ -6847,30 +6455,8 @@
               <w:rPr>
                 <w:i/>
               </w:rPr>
-              <w:t xml:space="preserve">Det skall hjälpa att användare med </w:t>
-            </w:r>
-            <w:proofErr w:type="gramStart"/>
-            <w:r>
-              <w:rPr>
-                <w:i/>
-              </w:rPr>
-              <w:t>lågt</w:t>
-            </w:r>
-            <w:proofErr w:type="gramEnd"/>
-            <w:r>
-              <w:rPr>
-                <w:i/>
-              </w:rPr>
-              <w:t xml:space="preserve"> vokabulär får skämmas lite och ger generellt sätt en trevligare/roligare ton i </w:t>
-            </w:r>
-            <w:proofErr w:type="spellStart"/>
-            <w:r>
-              <w:rPr>
-                <w:i/>
-              </w:rPr>
-              <w:t>diskutionen</w:t>
-            </w:r>
-            <w:proofErr w:type="spellEnd"/>
+              <w:t>Det skall hjälpa att användare med lågt vokabulär får skämmas lite och ger generellt sätt en trevligare/roligare ton i diskutionen</w:t>
+            </w:r>
           </w:p>
         </w:tc>
         <w:tc>
@@ -6994,7 +6580,7 @@
     </w:p>
     <w:p>
       <w:pPr>
-        <w:pStyle w:val="Rubrik1"/>
+        <w:pStyle w:val="Heading1"/>
       </w:pPr>
       <w:r>
         <w:t>Icke-funktionella krav/kvalitativa krav</w:t>
@@ -7012,7 +6598,7 @@
     </w:p>
     <w:tbl>
       <w:tblPr>
-        <w:tblStyle w:val="Tabellrutnt"/>
+        <w:tblStyle w:val="TableGrid"/>
         <w:tblW w:w="9864" w:type="dxa"/>
         <w:tblLook w:val="04A0" w:firstRow="1" w:lastRow="0" w:firstColumn="1" w:lastColumn="0" w:noHBand="0" w:noVBand="1"/>
       </w:tblPr>
@@ -7069,22 +6655,68 @@
               </w:rPr>
               <w:t>Startsida</w:t>
             </w:r>
-          </w:p>
-          <w:p>
-            <w:pPr>
-              <w:spacing w:after="160"/>
-              <w:jc w:val="left"/>
-              <w:rPr>
-                <w:rFonts w:cs="Times New Roman"/>
-                <w:szCs w:val="24"/>
-              </w:rPr>
-            </w:pPr>
-            <w:r>
-              <w:rPr>
-                <w:rFonts w:cs="Times New Roman"/>
-                <w:szCs w:val="24"/>
-              </w:rPr>
-              <w:t xml:space="preserve">Det skall finnas en startsida som visar de populäraste trådarna ifrån dem tre huvudkategorierna </w:t>
+            <w:r>
+              <w:rPr>
+                <w:rFonts w:cs="Times New Roman"/>
+                <w:b/>
+                <w:szCs w:val="24"/>
+              </w:rPr>
+              <w:t xml:space="preserve"> </w:t>
+            </w:r>
+            <w:r>
+              <w:rPr>
+                <w:rFonts w:cs="Times New Roman"/>
+                <w:b/>
+                <w:szCs w:val="24"/>
+              </w:rPr>
+              <w:t>–</w:t>
+            </w:r>
+            <w:r>
+              <w:rPr>
+                <w:rFonts w:cs="Times New Roman"/>
+                <w:b/>
+                <w:szCs w:val="24"/>
+              </w:rPr>
+              <w:t xml:space="preserve"> </w:t>
+            </w:r>
+            <w:r>
+              <w:rPr>
+                <w:rFonts w:cs="Times New Roman"/>
+                <w:b/>
+                <w:szCs w:val="24"/>
+              </w:rPr>
+              <w:t>Populära trådar</w:t>
+            </w:r>
+          </w:p>
+          <w:p>
+            <w:pPr>
+              <w:spacing w:after="160"/>
+              <w:jc w:val="left"/>
+              <w:rPr>
+                <w:rFonts w:cs="Times New Roman"/>
+                <w:szCs w:val="24"/>
+              </w:rPr>
+            </w:pPr>
+            <w:r>
+              <w:rPr>
+                <w:rFonts w:cs="Times New Roman"/>
+                <w:szCs w:val="24"/>
+              </w:rPr>
+              <w:t>Det skall finnas en startsida som visar de pop</w:t>
+            </w:r>
+            <w:r>
+              <w:rPr>
+                <w:rFonts w:cs="Times New Roman"/>
+                <w:szCs w:val="24"/>
+              </w:rPr>
+              <w:t xml:space="preserve">uläraste trådarna ifrån dem 3 </w:t>
+            </w:r>
+            <w:r>
+              <w:rPr>
+                <w:rFonts w:cs="Times New Roman"/>
+                <w:szCs w:val="24"/>
+              </w:rPr>
+              <w:t xml:space="preserve">huvudkategorierna </w:t>
             </w:r>
           </w:p>
         </w:tc>
@@ -7159,24 +6791,24 @@
                 <w:b/>
                 <w:szCs w:val="24"/>
               </w:rPr>
-              <w:t>Startsida</w:t>
-            </w:r>
-          </w:p>
-          <w:p>
-            <w:pPr>
-              <w:spacing w:after="160"/>
-              <w:jc w:val="left"/>
-              <w:rPr>
-                <w:rFonts w:cs="Times New Roman"/>
-                <w:szCs w:val="24"/>
-              </w:rPr>
-            </w:pPr>
-            <w:r>
-              <w:rPr>
-                <w:rFonts w:cs="Times New Roman"/>
-                <w:szCs w:val="24"/>
-              </w:rPr>
-              <w:t>På startsidan skall det vara mer utrymme för sektionerna ”om oss” och ”regler”</w:t>
+              <w:t>Startsida – Populära trådar</w:t>
+            </w:r>
+          </w:p>
+          <w:p>
+            <w:pPr>
+              <w:spacing w:after="160"/>
+              <w:jc w:val="left"/>
+              <w:rPr>
+                <w:rFonts w:cs="Times New Roman"/>
+                <w:szCs w:val="24"/>
+              </w:rPr>
+            </w:pPr>
+            <w:r>
+              <w:rPr>
+                <w:rFonts w:cs="Times New Roman"/>
+                <w:szCs w:val="24"/>
+              </w:rPr>
+              <w:t>Det skall visas 5 populära trådar per kategori på startsidan. Inga svar.</w:t>
             </w:r>
           </w:p>
         </w:tc>
@@ -7253,23 +6885,30 @@
               </w:rPr>
               <w:t>Startsida</w:t>
             </w:r>
-          </w:p>
-          <w:p>
-            <w:pPr>
-              <w:spacing w:after="160"/>
-              <w:jc w:val="left"/>
-              <w:rPr>
-                <w:rFonts w:cs="Times New Roman"/>
-                <w:b/>
-                <w:szCs w:val="24"/>
-              </w:rPr>
-            </w:pPr>
-            <w:r>
-              <w:rPr>
-                <w:rFonts w:cs="Times New Roman"/>
-                <w:szCs w:val="24"/>
-              </w:rPr>
-              <w:t>Vid tryck på trådrubrikerna eller kategorierna så skall du länkas till respektive</w:t>
+            <w:r>
+              <w:rPr>
+                <w:rFonts w:cs="Times New Roman"/>
+                <w:b/>
+                <w:szCs w:val="24"/>
+              </w:rPr>
+              <w:t xml:space="preserve"> – Sektioner med information</w:t>
+            </w:r>
+          </w:p>
+          <w:p>
+            <w:pPr>
+              <w:spacing w:after="160"/>
+              <w:jc w:val="left"/>
+              <w:rPr>
+                <w:rFonts w:cs="Times New Roman"/>
+                <w:szCs w:val="24"/>
+              </w:rPr>
+            </w:pPr>
+            <w:r>
+              <w:rPr>
+                <w:rFonts w:cs="Times New Roman"/>
+                <w:szCs w:val="24"/>
+              </w:rPr>
+              <w:t>På startsidan skall det vara mer utrymme för sektionerna ”om oss” och ”regler”</w:t>
             </w:r>
           </w:p>
         </w:tc>
@@ -7319,7 +6958,15 @@
                 <w:b/>
                 <w:szCs w:val="24"/>
               </w:rPr>
-              <w:t>K1d</w:t>
+              <w:t>K1</w:t>
+            </w:r>
+            <w:r>
+              <w:rPr>
+                <w:rFonts w:cs="Times New Roman"/>
+                <w:b/>
+                <w:szCs w:val="24"/>
+              </w:rPr>
+              <w:t>d</w:t>
             </w:r>
           </w:p>
         </w:tc>
@@ -7336,56 +6983,33 @@
                 <w:rFonts w:cs="Times New Roman"/>
                 <w:b/>
                 <w:szCs w:val="24"/>
-                <w:lang w:val="en-US"/>
-              </w:rPr>
-            </w:pPr>
-            <w:proofErr w:type="spellStart"/>
-            <w:r>
-              <w:rPr>
-                <w:rFonts w:cs="Times New Roman"/>
-                <w:b/>
-                <w:szCs w:val="24"/>
-                <w:lang w:val="en-US"/>
+              </w:rPr>
+            </w:pPr>
+            <w:r>
+              <w:rPr>
+                <w:rFonts w:cs="Times New Roman"/>
+                <w:b/>
+                <w:szCs w:val="24"/>
               </w:rPr>
               <w:t>Startsida</w:t>
             </w:r>
-            <w:proofErr w:type="spellEnd"/>
-            <w:r>
-              <w:rPr>
-                <w:rFonts w:cs="Times New Roman"/>
-                <w:b/>
-                <w:szCs w:val="24"/>
-                <w:lang w:val="en-US"/>
-              </w:rPr>
-              <w:t>-NSFW</w:t>
-            </w:r>
-          </w:p>
-          <w:p>
-            <w:pPr>
-              <w:spacing w:after="160"/>
-              <w:jc w:val="left"/>
-              <w:rPr>
-                <w:rFonts w:cs="Times New Roman"/>
-                <w:b/>
-                <w:szCs w:val="24"/>
-              </w:rPr>
-            </w:pPr>
-            <w:r>
-              <w:rPr>
-                <w:lang w:val="en-US"/>
-              </w:rPr>
-              <w:t xml:space="preserve">(Not safe for work). </w:t>
-            </w:r>
-            <w:r>
-              <w:t xml:space="preserve">Innehåll som inte är så pass lämpligt att det skulle </w:t>
-            </w:r>
-            <w:proofErr w:type="spellStart"/>
-            <w:r>
-              <w:t>kunnas</w:t>
-            </w:r>
-            <w:proofErr w:type="spellEnd"/>
-            <w:r>
-              <w:t xml:space="preserve"> visas på en generisk och professionell arbetsplats.</w:t>
+          </w:p>
+          <w:p>
+            <w:pPr>
+              <w:spacing w:after="160"/>
+              <w:jc w:val="left"/>
+              <w:rPr>
+                <w:rFonts w:cs="Times New Roman"/>
+                <w:b/>
+                <w:szCs w:val="24"/>
+              </w:rPr>
+            </w:pPr>
+            <w:r>
+              <w:rPr>
+                <w:rFonts w:cs="Times New Roman"/>
+                <w:szCs w:val="24"/>
+              </w:rPr>
+              <w:t>Vid tryck på trådrubrikerna eller kategorierna så skall du länkas till respektive</w:t>
             </w:r>
           </w:p>
         </w:tc>
@@ -7436,6 +7060,111 @@
                 <w:szCs w:val="24"/>
               </w:rPr>
               <w:t>K1e</w:t>
+            </w:r>
+          </w:p>
+        </w:tc>
+        <w:tc>
+          <w:tcPr>
+            <w:tcW w:w="8504" w:type="dxa"/>
+            <w:shd w:val="clear" w:color="auto" w:fill="D9D9D9" w:themeFill="background1" w:themeFillShade="D9"/>
+          </w:tcPr>
+          <w:p>
+            <w:pPr>
+              <w:spacing w:after="160"/>
+              <w:jc w:val="left"/>
+              <w:rPr>
+                <w:rFonts w:cs="Times New Roman"/>
+                <w:b/>
+                <w:szCs w:val="24"/>
+                <w:lang w:val="en-US"/>
+              </w:rPr>
+            </w:pPr>
+            <w:proofErr w:type="spellStart"/>
+            <w:r>
+              <w:rPr>
+                <w:rFonts w:cs="Times New Roman"/>
+                <w:b/>
+                <w:szCs w:val="24"/>
+                <w:lang w:val="en-US"/>
+              </w:rPr>
+              <w:t>Startsida</w:t>
+            </w:r>
+            <w:proofErr w:type="spellEnd"/>
+            <w:r>
+              <w:rPr>
+                <w:rFonts w:cs="Times New Roman"/>
+                <w:b/>
+                <w:szCs w:val="24"/>
+                <w:lang w:val="en-US"/>
+              </w:rPr>
+              <w:t>-NSFW</w:t>
+            </w:r>
+          </w:p>
+          <w:p>
+            <w:pPr>
+              <w:spacing w:after="160"/>
+              <w:jc w:val="left"/>
+              <w:rPr>
+                <w:rFonts w:cs="Times New Roman"/>
+                <w:b/>
+                <w:szCs w:val="24"/>
+              </w:rPr>
+            </w:pPr>
+            <w:r>
+              <w:t>Det skall finnas en NS</w:t>
+            </w:r>
+            <w:r>
+              <w:t>FW-switch på sidan</w:t>
+            </w:r>
+          </w:p>
+        </w:tc>
+        <w:tc>
+          <w:tcPr>
+            <w:tcW w:w="680" w:type="dxa"/>
+            <w:shd w:val="clear" w:color="auto" w:fill="FF0000"/>
+          </w:tcPr>
+          <w:p>
+            <w:pPr>
+              <w:spacing w:after="160"/>
+              <w:jc w:val="left"/>
+              <w:rPr>
+                <w:rFonts w:cs="Times New Roman"/>
+                <w:szCs w:val="24"/>
+              </w:rPr>
+            </w:pPr>
+            <w:r>
+              <w:rPr>
+                <w:rFonts w:cs="Times New Roman"/>
+                <w:szCs w:val="24"/>
+              </w:rPr>
+              <w:t>Hög</w:t>
+            </w:r>
+          </w:p>
+        </w:tc>
+      </w:tr>
+      <w:tr>
+        <w:tc>
+          <w:tcPr>
+            <w:tcW w:w="680" w:type="dxa"/>
+            <w:shd w:val="clear" w:color="auto" w:fill="808080" w:themeFill="background1" w:themeFillShade="80"/>
+          </w:tcPr>
+          <w:p>
+            <w:pPr>
+              <w:spacing w:after="160"/>
+              <w:jc w:val="left"/>
+              <w:rPr>
+                <w:rFonts w:cs="Times New Roman"/>
+                <w:b/>
+                <w:szCs w:val="24"/>
+              </w:rPr>
+            </w:pPr>
+            <w:r>
+              <w:rPr>
+                <w:rFonts w:cs="Times New Roman"/>
+                <w:b/>
+                <w:szCs w:val="24"/>
+              </w:rPr>
+              <w:t>K1f</w:t>
             </w:r>
           </w:p>
         </w:tc>
@@ -7511,7 +7240,7 @@
     <w:p/>
     <w:tbl>
       <w:tblPr>
-        <w:tblStyle w:val="Tabellrutnt"/>
+        <w:tblStyle w:val="TableGrid"/>
         <w:tblW w:w="9864" w:type="dxa"/>
         <w:tblLook w:val="04A0" w:firstRow="1" w:lastRow="0" w:firstColumn="1" w:lastColumn="0" w:noHBand="0" w:noVBand="1"/>
       </w:tblPr>
@@ -7885,6 +7614,7 @@
                 <w:rFonts w:cs="Times New Roman"/>
                 <w:szCs w:val="24"/>
               </w:rPr>
+              <w:lastRenderedPageBreak/>
               <w:t>Det ska finnas 10 trådar per kategori</w:t>
             </w:r>
             <w:r>
@@ -7915,6 +7645,7 @@
                 <w:rFonts w:cs="Times New Roman"/>
                 <w:szCs w:val="24"/>
               </w:rPr>
+              <w:lastRenderedPageBreak/>
               <w:t>Hög</w:t>
             </w:r>
           </w:p>
@@ -7942,7 +7673,6 @@
                 <w:b/>
                 <w:szCs w:val="24"/>
               </w:rPr>
-              <w:lastRenderedPageBreak/>
               <w:t>K2e</w:t>
             </w:r>
           </w:p>
@@ -8591,7 +8321,7 @@
     <w:p/>
     <w:tbl>
       <w:tblPr>
-        <w:tblStyle w:val="Tabellrutnt"/>
+        <w:tblStyle w:val="TableGrid"/>
         <w:tblW w:w="9907" w:type="dxa"/>
         <w:tblLook w:val="04A0" w:firstRow="1" w:lastRow="0" w:firstColumn="1" w:lastColumn="0" w:noHBand="0" w:noVBand="1"/>
       </w:tblPr>
@@ -9153,23 +8883,7 @@
                 <w:rFonts w:cs="Times New Roman"/>
                 <w:szCs w:val="24"/>
               </w:rPr>
-              <w:t xml:space="preserve">De bilder som användare har postat visas i </w:t>
-            </w:r>
-            <w:proofErr w:type="spellStart"/>
-            <w:r>
-              <w:rPr>
-                <w:rFonts w:cs="Times New Roman"/>
-                <w:szCs w:val="24"/>
-              </w:rPr>
-              <w:t>miniatyrsformat</w:t>
-            </w:r>
-            <w:proofErr w:type="spellEnd"/>
-            <w:r>
-              <w:rPr>
-                <w:rFonts w:cs="Times New Roman"/>
-                <w:szCs w:val="24"/>
-              </w:rPr>
-              <w:t xml:space="preserve"> tills de trycker på dem.</w:t>
+              <w:t>De bilder som användare har postat visas i miniatyrsformat tills de trycker på dem.</w:t>
             </w:r>
           </w:p>
         </w:tc>
@@ -9205,7 +8919,7 @@
     </w:p>
     <w:tbl>
       <w:tblPr>
-        <w:tblStyle w:val="Tabellrutnt"/>
+        <w:tblStyle w:val="TableGrid"/>
         <w:tblW w:w="9907" w:type="dxa"/>
         <w:tblLook w:val="04A0" w:firstRow="1" w:lastRow="0" w:firstColumn="1" w:lastColumn="0" w:noHBand="0" w:noVBand="1"/>
       </w:tblPr>
@@ -9362,7 +9076,6 @@
               </w:rPr>
               <w:t xml:space="preserve">Trådvisning – </w:t>
             </w:r>
-            <w:proofErr w:type="gramStart"/>
             <w:r>
               <w:rPr>
                 <w:rFonts w:cs="Times New Roman"/>
@@ -9379,7 +9092,6 @@
               </w:rPr>
               <w:t>GIF</w:t>
             </w:r>
-            <w:proofErr w:type="gramEnd"/>
           </w:p>
           <w:p>
             <w:pPr>
@@ -9522,14 +9234,14 @@
     <w:p/>
     <w:tbl>
       <w:tblPr>
-        <w:tblStyle w:val="Tabellrutnt"/>
+        <w:tblStyle w:val="TableGrid"/>
         <w:tblW w:w="9864" w:type="dxa"/>
         <w:tblLook w:val="04A0" w:firstRow="1" w:lastRow="0" w:firstColumn="1" w:lastColumn="0" w:noHBand="0" w:noVBand="1"/>
       </w:tblPr>
       <w:tblGrid>
-        <w:gridCol w:w="680"/>
-        <w:gridCol w:w="8504"/>
-        <w:gridCol w:w="680"/>
+        <w:gridCol w:w="723"/>
+        <w:gridCol w:w="8311"/>
+        <w:gridCol w:w="830"/>
       </w:tblGrid>
       <w:tr>
         <w:trPr>
@@ -9537,7 +9249,7 @@
         </w:trPr>
         <w:tc>
           <w:tcPr>
-            <w:tcW w:w="680" w:type="dxa"/>
+            <w:tcW w:w="723" w:type="dxa"/>
             <w:shd w:val="clear" w:color="auto" w:fill="808080" w:themeFill="background1" w:themeFillShade="80"/>
           </w:tcPr>
           <w:p>
@@ -9562,7 +9274,7 @@
         </w:tc>
         <w:tc>
           <w:tcPr>
-            <w:tcW w:w="8504" w:type="dxa"/>
+            <w:tcW w:w="8311" w:type="dxa"/>
             <w:shd w:val="clear" w:color="auto" w:fill="D9D9D9" w:themeFill="background1" w:themeFillShade="D9"/>
           </w:tcPr>
           <w:p>
@@ -9604,7 +9316,7 @@
         </w:tc>
         <w:tc>
           <w:tcPr>
-            <w:tcW w:w="680" w:type="dxa"/>
+            <w:tcW w:w="830" w:type="dxa"/>
             <w:shd w:val="clear" w:color="auto" w:fill="FF0000"/>
           </w:tcPr>
           <w:p>
@@ -9623,26 +9335,1920 @@
               </w:rPr>
               <w:t>Hög</w:t>
             </w:r>
+          </w:p>
+        </w:tc>
+      </w:tr>
+      <w:tr>
+        <w:trPr>
+          <w:trHeight w:val="495"/>
+        </w:trPr>
+        <w:tc>
+          <w:tcPr>
+            <w:tcW w:w="723" w:type="dxa"/>
+            <w:shd w:val="clear" w:color="auto" w:fill="808080" w:themeFill="background1" w:themeFillShade="80"/>
+          </w:tcPr>
+          <w:p>
+            <w:pPr>
+              <w:spacing w:after="160"/>
+              <w:jc w:val="left"/>
+              <w:rPr>
+                <w:rFonts w:cs="Times New Roman"/>
+                <w:b/>
+                <w:szCs w:val="24"/>
+              </w:rPr>
+            </w:pPr>
+            <w:r>
+              <w:rPr>
+                <w:rFonts w:cs="Times New Roman"/>
+                <w:b/>
+                <w:szCs w:val="24"/>
+              </w:rPr>
+              <w:t>K3b</w:t>
+            </w:r>
+          </w:p>
+        </w:tc>
+        <w:tc>
+          <w:tcPr>
+            <w:tcW w:w="8311" w:type="dxa"/>
+            <w:shd w:val="clear" w:color="auto" w:fill="D9D9D9" w:themeFill="background1" w:themeFillShade="D9"/>
+          </w:tcPr>
+          <w:p>
+            <w:pPr>
+              <w:spacing w:after="160"/>
+              <w:jc w:val="left"/>
+              <w:rPr>
+                <w:rFonts w:cs="Times New Roman"/>
+                <w:b/>
+                <w:szCs w:val="24"/>
+              </w:rPr>
+            </w:pPr>
+            <w:r>
+              <w:rPr>
+                <w:rFonts w:cs="Times New Roman"/>
+                <w:b/>
+                <w:szCs w:val="24"/>
+              </w:rPr>
+              <w:t xml:space="preserve">Enskild tråd – </w:t>
+            </w:r>
+            <w:r>
+              <w:rPr>
+                <w:rFonts w:cs="Times New Roman"/>
+                <w:b/>
+                <w:szCs w:val="24"/>
+              </w:rPr>
+              <w:t>Svarsgräns</w:t>
+            </w:r>
+          </w:p>
+          <w:p>
+            <w:pPr>
+              <w:spacing w:after="160"/>
+              <w:jc w:val="left"/>
+              <w:rPr>
+                <w:rFonts w:cs="Times New Roman"/>
+                <w:szCs w:val="24"/>
+              </w:rPr>
+            </w:pPr>
+            <w:r>
+              <w:rPr>
+                <w:rFonts w:cs="Times New Roman"/>
+                <w:szCs w:val="24"/>
+              </w:rPr>
+              <w:t>Det får finnas max 500 svar/svar-i-svar innan tråden låses.</w:t>
+            </w:r>
+          </w:p>
+        </w:tc>
+        <w:tc>
+          <w:tcPr>
+            <w:tcW w:w="830" w:type="dxa"/>
+            <w:shd w:val="clear" w:color="auto" w:fill="FF0000"/>
+          </w:tcPr>
+          <w:p>
+            <w:pPr>
+              <w:spacing w:after="160"/>
+              <w:jc w:val="left"/>
+              <w:rPr>
+                <w:rFonts w:cs="Times New Roman"/>
+                <w:szCs w:val="24"/>
+              </w:rPr>
+            </w:pPr>
+            <w:r>
+              <w:rPr>
+                <w:rFonts w:cs="Times New Roman"/>
+                <w:szCs w:val="24"/>
+              </w:rPr>
+              <w:t>Hög</w:t>
+            </w:r>
+          </w:p>
+        </w:tc>
+      </w:tr>
+      <w:tr>
+        <w:trPr>
+          <w:trHeight w:val="495"/>
+        </w:trPr>
+        <w:tc>
+          <w:tcPr>
+            <w:tcW w:w="723" w:type="dxa"/>
+            <w:shd w:val="clear" w:color="auto" w:fill="808080" w:themeFill="background1" w:themeFillShade="80"/>
+          </w:tcPr>
+          <w:p>
+            <w:pPr>
+              <w:spacing w:after="160"/>
+              <w:jc w:val="left"/>
+              <w:rPr>
+                <w:rFonts w:cs="Times New Roman"/>
+                <w:b/>
+                <w:szCs w:val="24"/>
+              </w:rPr>
+            </w:pPr>
+            <w:r>
+              <w:rPr>
+                <w:rFonts w:cs="Times New Roman"/>
+                <w:b/>
+                <w:szCs w:val="24"/>
+              </w:rPr>
+              <w:t>K3c</w:t>
+            </w:r>
+          </w:p>
+        </w:tc>
+        <w:tc>
+          <w:tcPr>
+            <w:tcW w:w="8311" w:type="dxa"/>
+            <w:shd w:val="clear" w:color="auto" w:fill="D9D9D9" w:themeFill="background1" w:themeFillShade="D9"/>
+          </w:tcPr>
+          <w:p>
+            <w:pPr>
+              <w:spacing w:after="160"/>
+              <w:jc w:val="left"/>
+              <w:rPr>
+                <w:rFonts w:cs="Times New Roman"/>
+                <w:b/>
+                <w:szCs w:val="24"/>
+              </w:rPr>
+            </w:pPr>
+            <w:r>
+              <w:rPr>
+                <w:rFonts w:cs="Times New Roman"/>
+                <w:b/>
+                <w:szCs w:val="24"/>
+              </w:rPr>
+              <w:t>Enskild tråd – svar-i-svar</w:t>
+            </w:r>
+          </w:p>
+          <w:p>
+            <w:pPr>
+              <w:spacing w:after="160"/>
+              <w:jc w:val="left"/>
+              <w:rPr>
+                <w:rFonts w:cs="Times New Roman"/>
+                <w:szCs w:val="24"/>
+              </w:rPr>
+            </w:pPr>
+            <w:r>
+              <w:rPr>
+                <w:rFonts w:cs="Times New Roman"/>
+                <w:szCs w:val="24"/>
+              </w:rPr>
+              <w:t>Högst 2 svar-i-svar visas initiellt.</w:t>
+            </w:r>
+          </w:p>
+        </w:tc>
+        <w:tc>
+          <w:tcPr>
+            <w:tcW w:w="830" w:type="dxa"/>
+            <w:shd w:val="clear" w:color="auto" w:fill="FF0000"/>
+          </w:tcPr>
+          <w:p>
+            <w:pPr>
+              <w:spacing w:after="160"/>
+              <w:jc w:val="left"/>
+              <w:rPr>
+                <w:rFonts w:cs="Times New Roman"/>
+                <w:szCs w:val="24"/>
+              </w:rPr>
+            </w:pPr>
+            <w:r>
+              <w:rPr>
+                <w:rFonts w:cs="Times New Roman"/>
+                <w:szCs w:val="24"/>
+              </w:rPr>
+              <w:t>Medel</w:t>
+            </w:r>
+          </w:p>
+        </w:tc>
+      </w:tr>
+      <w:tr>
+        <w:trPr>
+          <w:trHeight w:val="495"/>
+        </w:trPr>
+        <w:tc>
+          <w:tcPr>
+            <w:tcW w:w="723" w:type="dxa"/>
+            <w:shd w:val="clear" w:color="auto" w:fill="808080" w:themeFill="background1" w:themeFillShade="80"/>
+          </w:tcPr>
+          <w:p>
+            <w:pPr>
+              <w:spacing w:after="160"/>
+              <w:jc w:val="left"/>
+              <w:rPr>
+                <w:rFonts w:cs="Times New Roman"/>
+                <w:b/>
+                <w:szCs w:val="24"/>
+              </w:rPr>
+            </w:pPr>
+            <w:r>
+              <w:rPr>
+                <w:rFonts w:cs="Times New Roman"/>
+                <w:b/>
+                <w:szCs w:val="24"/>
+              </w:rPr>
+              <w:t>K3d</w:t>
+            </w:r>
+          </w:p>
+        </w:tc>
+        <w:tc>
+          <w:tcPr>
+            <w:tcW w:w="8311" w:type="dxa"/>
+            <w:shd w:val="clear" w:color="auto" w:fill="D9D9D9" w:themeFill="background1" w:themeFillShade="D9"/>
+          </w:tcPr>
+          <w:p>
+            <w:pPr>
+              <w:spacing w:after="160"/>
+              <w:jc w:val="left"/>
+              <w:rPr>
+                <w:rFonts w:cs="Times New Roman"/>
+                <w:szCs w:val="24"/>
+              </w:rPr>
+            </w:pPr>
+            <w:r>
+              <w:rPr>
+                <w:rFonts w:cs="Times New Roman"/>
+                <w:b/>
+                <w:szCs w:val="24"/>
+              </w:rPr>
+              <w:t>Enskild tråd – svar-i-svar</w:t>
+            </w:r>
+          </w:p>
+          <w:p>
+            <w:pPr>
+              <w:spacing w:after="160"/>
+              <w:jc w:val="left"/>
+              <w:rPr>
+                <w:rFonts w:cs="Times New Roman"/>
+                <w:szCs w:val="24"/>
+              </w:rPr>
+            </w:pPr>
+            <w:r>
+              <w:rPr>
+                <w:rFonts w:cs="Times New Roman"/>
+                <w:szCs w:val="24"/>
+              </w:rPr>
+              <w:t>En knapp för att visa alla svar-i-svar skall finnas när det finns mer än 2 svar-i-svar</w:t>
+            </w:r>
+          </w:p>
+        </w:tc>
+        <w:tc>
+          <w:tcPr>
+            <w:tcW w:w="830" w:type="dxa"/>
+            <w:shd w:val="clear" w:color="auto" w:fill="FF0000"/>
+          </w:tcPr>
+          <w:p>
+            <w:pPr>
+              <w:spacing w:after="160"/>
+              <w:jc w:val="left"/>
+              <w:rPr>
+                <w:rFonts w:cs="Times New Roman"/>
+                <w:szCs w:val="24"/>
+              </w:rPr>
+            </w:pPr>
+          </w:p>
+        </w:tc>
+      </w:tr>
+      <w:tr>
+        <w:trPr>
+          <w:trHeight w:val="495"/>
+        </w:trPr>
+        <w:tc>
+          <w:tcPr>
+            <w:tcW w:w="723" w:type="dxa"/>
+            <w:shd w:val="clear" w:color="auto" w:fill="808080" w:themeFill="background1" w:themeFillShade="80"/>
+          </w:tcPr>
+          <w:p>
+            <w:pPr>
+              <w:spacing w:after="160"/>
+              <w:jc w:val="left"/>
+              <w:rPr>
+                <w:rFonts w:cs="Times New Roman"/>
+                <w:b/>
+                <w:szCs w:val="24"/>
+              </w:rPr>
+            </w:pPr>
+            <w:r>
+              <w:rPr>
+                <w:rFonts w:cs="Times New Roman"/>
+                <w:b/>
+                <w:szCs w:val="24"/>
+              </w:rPr>
+              <w:t>K3e</w:t>
+            </w:r>
+          </w:p>
+        </w:tc>
+        <w:tc>
+          <w:tcPr>
+            <w:tcW w:w="8311" w:type="dxa"/>
+            <w:shd w:val="clear" w:color="auto" w:fill="D9D9D9" w:themeFill="background1" w:themeFillShade="D9"/>
+          </w:tcPr>
+          <w:p>
+            <w:pPr>
+              <w:spacing w:after="160"/>
+              <w:jc w:val="left"/>
+              <w:rPr>
+                <w:rFonts w:cs="Times New Roman"/>
+                <w:b/>
+                <w:szCs w:val="24"/>
+              </w:rPr>
+            </w:pPr>
+            <w:r>
+              <w:rPr>
+                <w:rFonts w:cs="Times New Roman"/>
+                <w:b/>
+                <w:szCs w:val="24"/>
+              </w:rPr>
+              <w:t>Enskild tråd – svar-i-svar</w:t>
+            </w:r>
+          </w:p>
+          <w:p>
+            <w:pPr>
+              <w:spacing w:after="160"/>
+              <w:jc w:val="left"/>
+              <w:rPr>
+                <w:rFonts w:cs="Times New Roman"/>
+                <w:szCs w:val="24"/>
+              </w:rPr>
+            </w:pPr>
+            <w:r>
+              <w:rPr>
+                <w:rFonts w:cs="Times New Roman"/>
+                <w:szCs w:val="24"/>
+              </w:rPr>
+              <w:t>Bilder som postats visas i miniatyr</w:t>
+            </w:r>
+            <w:r>
+              <w:rPr>
+                <w:rFonts w:cs="Times New Roman"/>
+                <w:szCs w:val="24"/>
+              </w:rPr>
+              <w:t>. 200x100 pixlar.</w:t>
+            </w:r>
+          </w:p>
+        </w:tc>
+        <w:tc>
+          <w:tcPr>
+            <w:tcW w:w="830" w:type="dxa"/>
+            <w:shd w:val="clear" w:color="auto" w:fill="FF0000"/>
+          </w:tcPr>
+          <w:p>
+            <w:pPr>
+              <w:spacing w:after="160"/>
+              <w:jc w:val="left"/>
+              <w:rPr>
+                <w:rFonts w:cs="Times New Roman"/>
+                <w:szCs w:val="24"/>
+              </w:rPr>
+            </w:pPr>
+          </w:p>
+        </w:tc>
+      </w:tr>
+      <w:tr>
+        <w:trPr>
+          <w:trHeight w:val="495"/>
+        </w:trPr>
+        <w:tc>
+          <w:tcPr>
+            <w:tcW w:w="723" w:type="dxa"/>
+            <w:shd w:val="clear" w:color="auto" w:fill="808080" w:themeFill="background1" w:themeFillShade="80"/>
+          </w:tcPr>
+          <w:p>
+            <w:pPr>
+              <w:spacing w:after="160"/>
+              <w:jc w:val="left"/>
+              <w:rPr>
+                <w:rFonts w:cs="Times New Roman"/>
+                <w:b/>
+                <w:szCs w:val="24"/>
+              </w:rPr>
+            </w:pPr>
+            <w:r>
+              <w:rPr>
+                <w:rFonts w:cs="Times New Roman"/>
+                <w:b/>
+                <w:szCs w:val="24"/>
+              </w:rPr>
+              <w:t>K3f</w:t>
+            </w:r>
+          </w:p>
+        </w:tc>
+        <w:tc>
+          <w:tcPr>
+            <w:tcW w:w="8311" w:type="dxa"/>
+            <w:shd w:val="clear" w:color="auto" w:fill="D9D9D9" w:themeFill="background1" w:themeFillShade="D9"/>
+          </w:tcPr>
+          <w:p>
+            <w:pPr>
+              <w:spacing w:after="160"/>
+              <w:jc w:val="left"/>
+              <w:rPr>
+                <w:rFonts w:cs="Times New Roman"/>
+                <w:b/>
+                <w:szCs w:val="24"/>
+              </w:rPr>
+            </w:pPr>
+            <w:r>
+              <w:rPr>
+                <w:rFonts w:cs="Times New Roman"/>
+                <w:b/>
+                <w:szCs w:val="24"/>
+              </w:rPr>
+              <w:t>Enskild tråd – svar-i-svar</w:t>
+            </w:r>
+          </w:p>
+          <w:p>
+            <w:pPr>
+              <w:spacing w:after="160"/>
+              <w:jc w:val="left"/>
+              <w:rPr>
+                <w:rFonts w:cs="Times New Roman"/>
+                <w:szCs w:val="24"/>
+              </w:rPr>
+            </w:pPr>
+            <w:r>
+              <w:rPr>
+                <w:rFonts w:cs="Times New Roman"/>
+                <w:szCs w:val="24"/>
+              </w:rPr>
+              <w:t>När man trycker på miniatyrbilden förstoras den</w:t>
+            </w:r>
+          </w:p>
+        </w:tc>
+        <w:tc>
+          <w:tcPr>
+            <w:tcW w:w="830" w:type="dxa"/>
+            <w:shd w:val="clear" w:color="auto" w:fill="FF0000"/>
+          </w:tcPr>
+          <w:p>
+            <w:pPr>
+              <w:spacing w:after="160"/>
+              <w:jc w:val="left"/>
+              <w:rPr>
+                <w:rFonts w:cs="Times New Roman"/>
+                <w:szCs w:val="24"/>
+              </w:rPr>
+            </w:pPr>
+          </w:p>
+        </w:tc>
+      </w:tr>
+      <w:tr>
+        <w:trPr>
+          <w:trHeight w:val="495"/>
+        </w:trPr>
+        <w:tc>
+          <w:tcPr>
+            <w:tcW w:w="723" w:type="dxa"/>
+            <w:shd w:val="clear" w:color="auto" w:fill="808080" w:themeFill="background1" w:themeFillShade="80"/>
+          </w:tcPr>
+          <w:p>
+            <w:pPr>
+              <w:spacing w:after="160"/>
+              <w:jc w:val="left"/>
+              <w:rPr>
+                <w:rFonts w:cs="Times New Roman"/>
+                <w:b/>
+                <w:szCs w:val="24"/>
+              </w:rPr>
+            </w:pPr>
+            <w:r>
+              <w:rPr>
+                <w:rFonts w:cs="Times New Roman"/>
+                <w:b/>
+                <w:szCs w:val="24"/>
+              </w:rPr>
+              <w:t>K3</w:t>
+            </w:r>
+            <w:r>
+              <w:rPr>
+                <w:rFonts w:cs="Times New Roman"/>
+                <w:b/>
+                <w:szCs w:val="24"/>
+              </w:rPr>
+              <w:t>g</w:t>
+            </w:r>
+          </w:p>
+        </w:tc>
+        <w:tc>
+          <w:tcPr>
+            <w:tcW w:w="8311" w:type="dxa"/>
+            <w:shd w:val="clear" w:color="auto" w:fill="D9D9D9" w:themeFill="background1" w:themeFillShade="D9"/>
+          </w:tcPr>
+          <w:p>
+            <w:pPr>
+              <w:spacing w:after="160"/>
+              <w:jc w:val="left"/>
+              <w:rPr>
+                <w:rFonts w:cs="Times New Roman"/>
+                <w:b/>
+                <w:szCs w:val="24"/>
+              </w:rPr>
+            </w:pPr>
+            <w:r>
+              <w:rPr>
+                <w:rFonts w:cs="Times New Roman"/>
+                <w:b/>
+                <w:szCs w:val="24"/>
+              </w:rPr>
+              <w:t>Enskild tråd – svar-i-svar</w:t>
+            </w:r>
+          </w:p>
+          <w:p>
+            <w:pPr>
+              <w:spacing w:after="160"/>
+              <w:jc w:val="left"/>
+              <w:rPr>
+                <w:rFonts w:cs="Times New Roman"/>
+                <w:szCs w:val="24"/>
+              </w:rPr>
+            </w:pPr>
+            <w:r>
+              <w:rPr>
+                <w:rFonts w:cs="Times New Roman"/>
+                <w:szCs w:val="24"/>
+              </w:rPr>
+              <w:t xml:space="preserve">Max </w:t>
+            </w:r>
+            <w:r>
+              <w:rPr>
+                <w:rFonts w:cs="Times New Roman"/>
+                <w:szCs w:val="24"/>
+              </w:rPr>
+              <w:t>1000 tecken i svar-i-svaren</w:t>
+            </w:r>
+          </w:p>
+        </w:tc>
+        <w:tc>
+          <w:tcPr>
+            <w:tcW w:w="830" w:type="dxa"/>
+            <w:shd w:val="clear" w:color="auto" w:fill="FF0000"/>
+          </w:tcPr>
+          <w:p>
+            <w:pPr>
+              <w:spacing w:after="160"/>
+              <w:jc w:val="left"/>
+              <w:rPr>
+                <w:rFonts w:cs="Times New Roman"/>
+                <w:szCs w:val="24"/>
+              </w:rPr>
+            </w:pPr>
+          </w:p>
+        </w:tc>
+      </w:tr>
+      <w:tr>
+        <w:trPr>
+          <w:trHeight w:val="495"/>
+        </w:trPr>
+        <w:tc>
+          <w:tcPr>
+            <w:tcW w:w="723" w:type="dxa"/>
+            <w:shd w:val="clear" w:color="auto" w:fill="808080" w:themeFill="background1" w:themeFillShade="80"/>
+          </w:tcPr>
+          <w:p>
+            <w:pPr>
+              <w:spacing w:after="160"/>
+              <w:jc w:val="left"/>
+              <w:rPr>
+                <w:rFonts w:cs="Times New Roman"/>
+                <w:b/>
+                <w:szCs w:val="24"/>
+              </w:rPr>
+            </w:pPr>
+            <w:r>
+              <w:rPr>
+                <w:rFonts w:cs="Times New Roman"/>
+                <w:b/>
+                <w:szCs w:val="24"/>
+              </w:rPr>
+              <w:t>K3</w:t>
+            </w:r>
+            <w:r>
+              <w:rPr>
+                <w:rFonts w:cs="Times New Roman"/>
+                <w:b/>
+                <w:szCs w:val="24"/>
+              </w:rPr>
+              <w:t>h</w:t>
+            </w:r>
+          </w:p>
+        </w:tc>
+        <w:tc>
+          <w:tcPr>
+            <w:tcW w:w="8311" w:type="dxa"/>
+            <w:shd w:val="clear" w:color="auto" w:fill="D9D9D9" w:themeFill="background1" w:themeFillShade="D9"/>
+          </w:tcPr>
+          <w:p>
+            <w:pPr>
+              <w:spacing w:after="160"/>
+              <w:jc w:val="left"/>
+              <w:rPr>
+                <w:rFonts w:cs="Times New Roman"/>
+                <w:b/>
+                <w:szCs w:val="24"/>
+              </w:rPr>
+            </w:pPr>
+            <w:r>
+              <w:rPr>
+                <w:rFonts w:cs="Times New Roman"/>
+                <w:b/>
+                <w:szCs w:val="24"/>
+              </w:rPr>
+              <w:t>Enskild tråd – svar</w:t>
+            </w:r>
+          </w:p>
+          <w:p>
+            <w:pPr>
+              <w:spacing w:after="160"/>
+              <w:jc w:val="left"/>
+              <w:rPr>
+                <w:rFonts w:cs="Times New Roman"/>
+                <w:szCs w:val="24"/>
+              </w:rPr>
+            </w:pPr>
+            <w:r>
+              <w:rPr>
+                <w:rFonts w:cs="Times New Roman"/>
+                <w:szCs w:val="24"/>
+              </w:rPr>
+              <w:t>Max 1000 tecken i svar</w:t>
+            </w:r>
+          </w:p>
+        </w:tc>
+        <w:tc>
+          <w:tcPr>
+            <w:tcW w:w="830" w:type="dxa"/>
+            <w:shd w:val="clear" w:color="auto" w:fill="FF0000"/>
+          </w:tcPr>
+          <w:p>
+            <w:pPr>
+              <w:spacing w:after="160"/>
+              <w:jc w:val="left"/>
+              <w:rPr>
+                <w:rFonts w:cs="Times New Roman"/>
+                <w:szCs w:val="24"/>
+              </w:rPr>
+            </w:pPr>
+          </w:p>
+        </w:tc>
+      </w:tr>
+      <w:tr>
+        <w:trPr>
+          <w:trHeight w:val="495"/>
+        </w:trPr>
+        <w:tc>
+          <w:tcPr>
+            <w:tcW w:w="723" w:type="dxa"/>
+            <w:shd w:val="clear" w:color="auto" w:fill="808080" w:themeFill="background1" w:themeFillShade="80"/>
+          </w:tcPr>
+          <w:p>
+            <w:pPr>
+              <w:spacing w:after="160"/>
+              <w:jc w:val="left"/>
+              <w:rPr>
+                <w:rFonts w:cs="Times New Roman"/>
+                <w:b/>
+                <w:szCs w:val="24"/>
+              </w:rPr>
+            </w:pPr>
+            <w:r>
+              <w:rPr>
+                <w:rFonts w:cs="Times New Roman"/>
+                <w:b/>
+                <w:szCs w:val="24"/>
+              </w:rPr>
+              <w:t>K3</w:t>
+            </w:r>
+            <w:r>
+              <w:rPr>
+                <w:rFonts w:cs="Times New Roman"/>
+                <w:b/>
+                <w:szCs w:val="24"/>
+              </w:rPr>
+              <w:t>i</w:t>
+            </w:r>
+          </w:p>
+        </w:tc>
+        <w:tc>
+          <w:tcPr>
+            <w:tcW w:w="8311" w:type="dxa"/>
+            <w:shd w:val="clear" w:color="auto" w:fill="D9D9D9" w:themeFill="background1" w:themeFillShade="D9"/>
+          </w:tcPr>
+          <w:p>
+            <w:pPr>
+              <w:spacing w:after="160"/>
+              <w:jc w:val="left"/>
+              <w:rPr>
+                <w:rFonts w:cs="Times New Roman"/>
+                <w:b/>
+                <w:szCs w:val="24"/>
+              </w:rPr>
+            </w:pPr>
+            <w:r>
+              <w:rPr>
+                <w:rFonts w:cs="Times New Roman"/>
+                <w:b/>
+                <w:szCs w:val="24"/>
+              </w:rPr>
+              <w:t>Enskild tråd – tråd</w:t>
+            </w:r>
+          </w:p>
+          <w:p>
+            <w:pPr>
+              <w:spacing w:after="160"/>
+              <w:jc w:val="left"/>
+              <w:rPr>
+                <w:rFonts w:cs="Times New Roman"/>
+                <w:szCs w:val="24"/>
+              </w:rPr>
+            </w:pPr>
+            <w:r>
+              <w:rPr>
+                <w:rFonts w:cs="Times New Roman"/>
+                <w:szCs w:val="24"/>
+              </w:rPr>
+              <w:t>Max 2000 tecken i trådstart</w:t>
+            </w:r>
+          </w:p>
+        </w:tc>
+        <w:tc>
+          <w:tcPr>
+            <w:tcW w:w="830" w:type="dxa"/>
+            <w:shd w:val="clear" w:color="auto" w:fill="FF0000"/>
+          </w:tcPr>
+          <w:p>
+            <w:pPr>
+              <w:spacing w:after="160"/>
+              <w:jc w:val="left"/>
+              <w:rPr>
+                <w:rFonts w:cs="Times New Roman"/>
+                <w:szCs w:val="24"/>
+              </w:rPr>
+            </w:pPr>
+          </w:p>
+        </w:tc>
+      </w:tr>
+      <w:tr>
+        <w:trPr>
+          <w:trHeight w:val="495"/>
+        </w:trPr>
+        <w:tc>
+          <w:tcPr>
+            <w:tcW w:w="723" w:type="dxa"/>
+            <w:shd w:val="clear" w:color="auto" w:fill="808080" w:themeFill="background1" w:themeFillShade="80"/>
+          </w:tcPr>
+          <w:p>
+            <w:pPr>
+              <w:spacing w:after="160"/>
+              <w:jc w:val="left"/>
+              <w:rPr>
+                <w:rFonts w:cs="Times New Roman"/>
+                <w:b/>
+                <w:szCs w:val="24"/>
+              </w:rPr>
+            </w:pPr>
+            <w:r>
+              <w:rPr>
+                <w:rFonts w:cs="Times New Roman"/>
+                <w:b/>
+                <w:szCs w:val="24"/>
+              </w:rPr>
+              <w:t>K3</w:t>
+            </w:r>
+            <w:r>
+              <w:rPr>
+                <w:rFonts w:cs="Times New Roman"/>
+                <w:b/>
+                <w:szCs w:val="24"/>
+              </w:rPr>
+              <w:t>j</w:t>
+            </w:r>
+          </w:p>
+        </w:tc>
+        <w:tc>
+          <w:tcPr>
+            <w:tcW w:w="8311" w:type="dxa"/>
+            <w:shd w:val="clear" w:color="auto" w:fill="D9D9D9" w:themeFill="background1" w:themeFillShade="D9"/>
+          </w:tcPr>
+          <w:p>
+            <w:pPr>
+              <w:spacing w:after="160"/>
+              <w:jc w:val="left"/>
+              <w:rPr>
+                <w:rFonts w:cs="Times New Roman"/>
+                <w:b/>
+                <w:szCs w:val="24"/>
+              </w:rPr>
+            </w:pPr>
+            <w:r>
+              <w:rPr>
+                <w:rFonts w:cs="Times New Roman"/>
+                <w:b/>
+                <w:szCs w:val="24"/>
+              </w:rPr>
+              <w:t>Enkild tråd –</w:t>
+            </w:r>
+            <w:r>
+              <w:rPr>
+                <w:rFonts w:cs="Times New Roman"/>
+                <w:b/>
+                <w:szCs w:val="24"/>
+              </w:rPr>
+              <w:t xml:space="preserve"> bild</w:t>
+            </w:r>
+          </w:p>
+          <w:p>
+            <w:pPr>
+              <w:spacing w:after="160"/>
+              <w:jc w:val="left"/>
+              <w:rPr>
+                <w:rFonts w:cs="Times New Roman"/>
+                <w:szCs w:val="24"/>
+              </w:rPr>
+            </w:pPr>
+            <w:r>
+              <w:rPr>
+                <w:rFonts w:cs="Times New Roman"/>
+                <w:szCs w:val="24"/>
+              </w:rPr>
+              <w:t>Maxupplösningen för .png och .jpg-filer är 1920x1080.</w:t>
+            </w:r>
+          </w:p>
+        </w:tc>
+        <w:tc>
+          <w:tcPr>
+            <w:tcW w:w="830" w:type="dxa"/>
+            <w:shd w:val="clear" w:color="auto" w:fill="FF0000"/>
+          </w:tcPr>
+          <w:p>
+            <w:pPr>
+              <w:spacing w:after="160"/>
+              <w:jc w:val="left"/>
+              <w:rPr>
+                <w:rFonts w:cs="Times New Roman"/>
+                <w:szCs w:val="24"/>
+              </w:rPr>
+            </w:pPr>
+          </w:p>
+        </w:tc>
+      </w:tr>
+      <w:tr>
+        <w:trPr>
+          <w:trHeight w:val="495"/>
+        </w:trPr>
+        <w:tc>
+          <w:tcPr>
+            <w:tcW w:w="723" w:type="dxa"/>
+            <w:shd w:val="clear" w:color="auto" w:fill="808080" w:themeFill="background1" w:themeFillShade="80"/>
+          </w:tcPr>
+          <w:p>
+            <w:pPr>
+              <w:spacing w:after="160"/>
+              <w:jc w:val="left"/>
+              <w:rPr>
+                <w:rFonts w:cs="Times New Roman"/>
+                <w:b/>
+                <w:szCs w:val="24"/>
+              </w:rPr>
+            </w:pPr>
+            <w:r>
+              <w:rPr>
+                <w:rFonts w:cs="Times New Roman"/>
+                <w:b/>
+                <w:szCs w:val="24"/>
+              </w:rPr>
+              <w:t>K3</w:t>
+            </w:r>
+            <w:r>
+              <w:rPr>
+                <w:rFonts w:cs="Times New Roman"/>
+                <w:b/>
+                <w:szCs w:val="24"/>
+              </w:rPr>
+              <w:t>k</w:t>
+            </w:r>
+          </w:p>
+        </w:tc>
+        <w:tc>
+          <w:tcPr>
+            <w:tcW w:w="8311" w:type="dxa"/>
+            <w:shd w:val="clear" w:color="auto" w:fill="D9D9D9" w:themeFill="background1" w:themeFillShade="D9"/>
+          </w:tcPr>
+          <w:p>
+            <w:pPr>
+              <w:spacing w:after="160"/>
+              <w:jc w:val="left"/>
+              <w:rPr>
+                <w:rFonts w:cs="Times New Roman"/>
+                <w:b/>
+                <w:szCs w:val="24"/>
+              </w:rPr>
+            </w:pPr>
+            <w:r>
+              <w:rPr>
+                <w:rFonts w:cs="Times New Roman"/>
+                <w:b/>
+                <w:szCs w:val="24"/>
+              </w:rPr>
+              <w:t>Enskild tråd –</w:t>
+            </w:r>
+            <w:r>
+              <w:rPr>
+                <w:rFonts w:cs="Times New Roman"/>
+                <w:b/>
+                <w:szCs w:val="24"/>
+              </w:rPr>
+              <w:t xml:space="preserve"> gif</w:t>
+            </w:r>
+          </w:p>
+          <w:p>
+            <w:pPr>
+              <w:spacing w:after="160"/>
+              <w:jc w:val="left"/>
+              <w:rPr>
+                <w:rFonts w:cs="Times New Roman"/>
+                <w:szCs w:val="24"/>
+              </w:rPr>
+            </w:pPr>
+            <w:r>
+              <w:rPr>
+                <w:rFonts w:cs="Times New Roman"/>
+                <w:szCs w:val="24"/>
+              </w:rPr>
+              <w:t>Maxupplösningen för .gif</w:t>
+            </w:r>
+            <w:r>
+              <w:rPr>
+                <w:rFonts w:cs="Times New Roman"/>
+                <w:szCs w:val="24"/>
+              </w:rPr>
+              <w:t xml:space="preserve"> är 1920x1080.</w:t>
+            </w:r>
+          </w:p>
+        </w:tc>
+        <w:tc>
+          <w:tcPr>
+            <w:tcW w:w="830" w:type="dxa"/>
+            <w:shd w:val="clear" w:color="auto" w:fill="FF0000"/>
+          </w:tcPr>
+          <w:p>
+            <w:pPr>
+              <w:spacing w:after="160"/>
+              <w:jc w:val="left"/>
+              <w:rPr>
+                <w:rFonts w:cs="Times New Roman"/>
+                <w:szCs w:val="24"/>
+              </w:rPr>
+            </w:pPr>
+          </w:p>
+        </w:tc>
+      </w:tr>
+      <w:tr>
+        <w:trPr>
+          <w:trHeight w:val="495"/>
+        </w:trPr>
+        <w:tc>
+          <w:tcPr>
+            <w:tcW w:w="723" w:type="dxa"/>
+            <w:shd w:val="clear" w:color="auto" w:fill="808080" w:themeFill="background1" w:themeFillShade="80"/>
+          </w:tcPr>
+          <w:p>
+            <w:pPr>
+              <w:spacing w:after="160"/>
+              <w:jc w:val="left"/>
+              <w:rPr>
+                <w:rFonts w:cs="Times New Roman"/>
+                <w:b/>
+                <w:szCs w:val="24"/>
+              </w:rPr>
+            </w:pPr>
+            <w:r>
+              <w:rPr>
+                <w:rFonts w:cs="Times New Roman"/>
+                <w:b/>
+                <w:szCs w:val="24"/>
+              </w:rPr>
+              <w:t>K3</w:t>
+            </w:r>
+            <w:r>
+              <w:rPr>
+                <w:rFonts w:cs="Times New Roman"/>
+                <w:b/>
+                <w:szCs w:val="24"/>
+              </w:rPr>
+              <w:t>l</w:t>
+            </w:r>
+          </w:p>
+        </w:tc>
+        <w:tc>
+          <w:tcPr>
+            <w:tcW w:w="8311" w:type="dxa"/>
+            <w:shd w:val="clear" w:color="auto" w:fill="D9D9D9" w:themeFill="background1" w:themeFillShade="D9"/>
+          </w:tcPr>
+          <w:p>
+            <w:pPr>
+              <w:spacing w:after="160"/>
+              <w:jc w:val="left"/>
+              <w:rPr>
+                <w:rFonts w:cs="Times New Roman"/>
+                <w:b/>
+                <w:szCs w:val="24"/>
+              </w:rPr>
+            </w:pPr>
+            <w:r>
+              <w:rPr>
+                <w:rFonts w:cs="Times New Roman"/>
+                <w:b/>
+                <w:szCs w:val="24"/>
+              </w:rPr>
+              <w:t>Enskild tråd – rubrik</w:t>
+            </w:r>
+          </w:p>
+          <w:p>
+            <w:pPr>
+              <w:spacing w:after="160"/>
+              <w:jc w:val="left"/>
+              <w:rPr>
+                <w:rFonts w:cs="Times New Roman"/>
+                <w:szCs w:val="24"/>
+              </w:rPr>
+            </w:pPr>
+            <w:r>
+              <w:rPr>
+                <w:rFonts w:cs="Times New Roman"/>
+                <w:szCs w:val="24"/>
+              </w:rPr>
+              <w:t>Det skall finnas rubrik för tråden högst uppe där tråden visas.</w:t>
+            </w:r>
+          </w:p>
+        </w:tc>
+        <w:tc>
+          <w:tcPr>
+            <w:tcW w:w="830" w:type="dxa"/>
+            <w:shd w:val="clear" w:color="auto" w:fill="FF0000"/>
+          </w:tcPr>
+          <w:p>
+            <w:pPr>
+              <w:spacing w:after="160"/>
+              <w:jc w:val="left"/>
+              <w:rPr>
+                <w:rFonts w:cs="Times New Roman"/>
+                <w:szCs w:val="24"/>
+              </w:rPr>
+            </w:pPr>
+          </w:p>
+        </w:tc>
+      </w:tr>
+      <w:tr>
+        <w:trPr>
+          <w:trHeight w:val="495"/>
+        </w:trPr>
+        <w:tc>
+          <w:tcPr>
+            <w:tcW w:w="723" w:type="dxa"/>
+            <w:shd w:val="clear" w:color="auto" w:fill="808080" w:themeFill="background1" w:themeFillShade="80"/>
+          </w:tcPr>
+          <w:p>
+            <w:pPr>
+              <w:spacing w:after="160"/>
+              <w:jc w:val="left"/>
+              <w:rPr>
+                <w:rFonts w:cs="Times New Roman"/>
+                <w:b/>
+                <w:szCs w:val="24"/>
+              </w:rPr>
+            </w:pPr>
+            <w:r>
+              <w:rPr>
+                <w:rFonts w:cs="Times New Roman"/>
+                <w:b/>
+                <w:szCs w:val="24"/>
+              </w:rPr>
+              <w:lastRenderedPageBreak/>
+              <w:t>K3</w:t>
+            </w:r>
+            <w:r>
+              <w:rPr>
+                <w:rFonts w:cs="Times New Roman"/>
+                <w:b/>
+                <w:szCs w:val="24"/>
+              </w:rPr>
+              <w:t>m</w:t>
+            </w:r>
+          </w:p>
+        </w:tc>
+        <w:tc>
+          <w:tcPr>
+            <w:tcW w:w="8311" w:type="dxa"/>
+            <w:shd w:val="clear" w:color="auto" w:fill="D9D9D9" w:themeFill="background1" w:themeFillShade="D9"/>
+          </w:tcPr>
+          <w:p>
+            <w:pPr>
+              <w:spacing w:after="160"/>
+              <w:jc w:val="left"/>
+              <w:rPr>
+                <w:rFonts w:cs="Times New Roman"/>
+                <w:b/>
+                <w:szCs w:val="24"/>
+              </w:rPr>
+            </w:pPr>
+            <w:r>
+              <w:rPr>
+                <w:rFonts w:cs="Times New Roman"/>
+                <w:b/>
+                <w:szCs w:val="24"/>
+              </w:rPr>
+              <w:t>Enskild tråd – navigation</w:t>
+            </w:r>
+          </w:p>
+          <w:p>
+            <w:pPr>
+              <w:spacing w:after="160"/>
+              <w:jc w:val="left"/>
+              <w:rPr>
+                <w:rFonts w:cs="Times New Roman"/>
+                <w:szCs w:val="24"/>
+              </w:rPr>
+            </w:pPr>
+            <w:r>
+              <w:rPr>
+                <w:rFonts w:cs="Times New Roman"/>
+                <w:szCs w:val="24"/>
+              </w:rPr>
+              <w:t>Navigationsbaren skall vara på samma ställe som på de andra sidorna på sidetrack</w:t>
+            </w:r>
+          </w:p>
+        </w:tc>
+        <w:tc>
+          <w:tcPr>
+            <w:tcW w:w="830" w:type="dxa"/>
+            <w:shd w:val="clear" w:color="auto" w:fill="FF0000"/>
+          </w:tcPr>
+          <w:p>
+            <w:pPr>
+              <w:spacing w:after="160"/>
+              <w:jc w:val="left"/>
+              <w:rPr>
+                <w:rFonts w:cs="Times New Roman"/>
+                <w:szCs w:val="24"/>
+              </w:rPr>
+            </w:pPr>
+          </w:p>
+        </w:tc>
+      </w:tr>
+      <w:tr>
+        <w:trPr>
+          <w:trHeight w:val="495"/>
+        </w:trPr>
+        <w:tc>
+          <w:tcPr>
+            <w:tcW w:w="723" w:type="dxa"/>
+            <w:shd w:val="clear" w:color="auto" w:fill="808080" w:themeFill="background1" w:themeFillShade="80"/>
+          </w:tcPr>
+          <w:p>
+            <w:pPr>
+              <w:spacing w:after="160"/>
+              <w:jc w:val="left"/>
+              <w:rPr>
+                <w:rFonts w:cs="Times New Roman"/>
+                <w:b/>
+                <w:szCs w:val="24"/>
+              </w:rPr>
+            </w:pPr>
+            <w:r>
+              <w:rPr>
+                <w:rFonts w:cs="Times New Roman"/>
+                <w:b/>
+                <w:szCs w:val="24"/>
+              </w:rPr>
+              <w:t>K3</w:t>
+            </w:r>
+            <w:r>
+              <w:rPr>
+                <w:rFonts w:cs="Times New Roman"/>
+                <w:b/>
+                <w:szCs w:val="24"/>
+              </w:rPr>
+              <w:t>n</w:t>
+            </w:r>
+          </w:p>
+        </w:tc>
+        <w:tc>
+          <w:tcPr>
+            <w:tcW w:w="8311" w:type="dxa"/>
+            <w:shd w:val="clear" w:color="auto" w:fill="D9D9D9" w:themeFill="background1" w:themeFillShade="D9"/>
+          </w:tcPr>
+          <w:p>
+            <w:pPr>
+              <w:spacing w:after="160"/>
+              <w:jc w:val="left"/>
+              <w:rPr>
+                <w:rFonts w:cs="Times New Roman"/>
+                <w:b/>
+                <w:szCs w:val="24"/>
+              </w:rPr>
+            </w:pPr>
+            <w:r>
+              <w:rPr>
+                <w:rFonts w:cs="Times New Roman"/>
+                <w:b/>
+                <w:szCs w:val="24"/>
+              </w:rPr>
+              <w:t>Enskild tråd – logga</w:t>
+            </w:r>
+          </w:p>
+          <w:p>
+            <w:pPr>
+              <w:spacing w:after="160"/>
+              <w:jc w:val="left"/>
+              <w:rPr>
+                <w:rFonts w:cs="Times New Roman"/>
+                <w:szCs w:val="24"/>
+              </w:rPr>
+            </w:pPr>
+            <w:r>
+              <w:rPr>
+                <w:rFonts w:cs="Times New Roman"/>
+                <w:szCs w:val="24"/>
+              </w:rPr>
+              <w:t>Logga skall finnas på samma ställe som på de andra sidorna på sidetrack</w:t>
+            </w:r>
+          </w:p>
+        </w:tc>
+        <w:tc>
+          <w:tcPr>
+            <w:tcW w:w="830" w:type="dxa"/>
+            <w:shd w:val="clear" w:color="auto" w:fill="FF0000"/>
+          </w:tcPr>
+          <w:p>
+            <w:pPr>
+              <w:spacing w:after="160"/>
+              <w:jc w:val="left"/>
+              <w:rPr>
+                <w:rFonts w:cs="Times New Roman"/>
+                <w:szCs w:val="24"/>
+              </w:rPr>
+            </w:pPr>
+          </w:p>
+        </w:tc>
+      </w:tr>
+      <w:tr>
+        <w:trPr>
+          <w:trHeight w:val="495"/>
+        </w:trPr>
+        <w:tc>
+          <w:tcPr>
+            <w:tcW w:w="723" w:type="dxa"/>
+            <w:shd w:val="clear" w:color="auto" w:fill="808080" w:themeFill="background1" w:themeFillShade="80"/>
+          </w:tcPr>
+          <w:p>
+            <w:pPr>
+              <w:spacing w:after="160"/>
+              <w:jc w:val="left"/>
+              <w:rPr>
+                <w:rFonts w:cs="Times New Roman"/>
+                <w:b/>
+                <w:szCs w:val="24"/>
+              </w:rPr>
+            </w:pPr>
+            <w:r>
+              <w:rPr>
+                <w:rFonts w:cs="Times New Roman"/>
+                <w:b/>
+                <w:szCs w:val="24"/>
+              </w:rPr>
+              <w:t>K3</w:t>
+            </w:r>
+            <w:r>
+              <w:rPr>
+                <w:rFonts w:cs="Times New Roman"/>
+                <w:b/>
+                <w:szCs w:val="24"/>
+              </w:rPr>
+              <w:t>o</w:t>
+            </w:r>
+          </w:p>
+        </w:tc>
+        <w:tc>
+          <w:tcPr>
+            <w:tcW w:w="8311" w:type="dxa"/>
+            <w:shd w:val="clear" w:color="auto" w:fill="D9D9D9" w:themeFill="background1" w:themeFillShade="D9"/>
+          </w:tcPr>
+          <w:p>
+            <w:pPr>
+              <w:spacing w:after="160"/>
+              <w:jc w:val="left"/>
+              <w:rPr>
+                <w:rFonts w:cs="Times New Roman"/>
+                <w:b/>
+                <w:szCs w:val="24"/>
+              </w:rPr>
+            </w:pPr>
+            <w:r>
+              <w:rPr>
+                <w:rFonts w:cs="Times New Roman"/>
+                <w:b/>
+                <w:szCs w:val="24"/>
+              </w:rPr>
+              <w:t>Enskild tråd – omknapp</w:t>
+            </w:r>
+          </w:p>
+          <w:p>
+            <w:pPr>
+              <w:spacing w:after="160"/>
+              <w:jc w:val="left"/>
+              <w:rPr>
+                <w:rFonts w:cs="Times New Roman"/>
+                <w:szCs w:val="24"/>
+              </w:rPr>
+            </w:pPr>
+            <w:r>
+              <w:rPr>
+                <w:rFonts w:cs="Times New Roman"/>
+                <w:szCs w:val="24"/>
+              </w:rPr>
+              <w:t>Omknappen skall finnas på samma ställe som på de andra sidorna på sidetrack</w:t>
+            </w:r>
+            <w:r>
+              <w:rPr>
+                <w:rFonts w:cs="Times New Roman"/>
+                <w:szCs w:val="24"/>
+              </w:rPr>
+              <w:t xml:space="preserve"> förutom startsidan.</w:t>
+            </w:r>
+          </w:p>
+        </w:tc>
+        <w:tc>
+          <w:tcPr>
+            <w:tcW w:w="830" w:type="dxa"/>
+            <w:shd w:val="clear" w:color="auto" w:fill="FF0000"/>
+          </w:tcPr>
+          <w:p>
+            <w:pPr>
+              <w:spacing w:after="160"/>
+              <w:jc w:val="left"/>
+              <w:rPr>
+                <w:rFonts w:cs="Times New Roman"/>
+                <w:szCs w:val="24"/>
+              </w:rPr>
+            </w:pPr>
+          </w:p>
+        </w:tc>
+      </w:tr>
+      <w:tr>
+        <w:trPr>
+          <w:trHeight w:val="495"/>
+        </w:trPr>
+        <w:tc>
+          <w:tcPr>
+            <w:tcW w:w="723" w:type="dxa"/>
+            <w:shd w:val="clear" w:color="auto" w:fill="808080" w:themeFill="background1" w:themeFillShade="80"/>
+          </w:tcPr>
+          <w:p>
+            <w:pPr>
+              <w:spacing w:after="160"/>
+              <w:jc w:val="left"/>
+              <w:rPr>
+                <w:rFonts w:cs="Times New Roman"/>
+                <w:b/>
+                <w:szCs w:val="24"/>
+              </w:rPr>
+            </w:pPr>
+            <w:r>
+              <w:rPr>
+                <w:rFonts w:cs="Times New Roman"/>
+                <w:b/>
+                <w:szCs w:val="24"/>
+              </w:rPr>
+              <w:t>K3</w:t>
+            </w:r>
+            <w:r>
+              <w:rPr>
+                <w:rFonts w:cs="Times New Roman"/>
+                <w:b/>
+                <w:szCs w:val="24"/>
+              </w:rPr>
+              <w:t>p</w:t>
+            </w:r>
+          </w:p>
+        </w:tc>
+        <w:tc>
+          <w:tcPr>
+            <w:tcW w:w="8311" w:type="dxa"/>
+            <w:shd w:val="clear" w:color="auto" w:fill="D9D9D9" w:themeFill="background1" w:themeFillShade="D9"/>
+          </w:tcPr>
+          <w:p>
+            <w:pPr>
+              <w:spacing w:after="160"/>
+              <w:jc w:val="left"/>
+              <w:rPr>
+                <w:rFonts w:cs="Times New Roman"/>
+                <w:b/>
+                <w:szCs w:val="24"/>
+              </w:rPr>
+            </w:pPr>
+            <w:r>
+              <w:rPr>
+                <w:rFonts w:cs="Times New Roman"/>
+                <w:b/>
+                <w:szCs w:val="24"/>
+              </w:rPr>
+              <w:t>Enskild tråd – feedback</w:t>
+            </w:r>
+          </w:p>
+          <w:p>
+            <w:pPr>
+              <w:spacing w:after="160"/>
+              <w:jc w:val="left"/>
+              <w:rPr>
+                <w:rFonts w:cs="Times New Roman"/>
+                <w:szCs w:val="24"/>
+              </w:rPr>
+            </w:pPr>
+            <w:r>
+              <w:rPr>
+                <w:rFonts w:cs="Times New Roman"/>
+                <w:szCs w:val="24"/>
+              </w:rPr>
+              <w:t>Feedbackknappen skall finnas på samma ställe som de andra sidorna på sidetrack.</w:t>
+            </w:r>
+          </w:p>
+        </w:tc>
+        <w:tc>
+          <w:tcPr>
+            <w:tcW w:w="830" w:type="dxa"/>
+            <w:shd w:val="clear" w:color="auto" w:fill="FF0000"/>
+          </w:tcPr>
+          <w:p>
+            <w:pPr>
+              <w:spacing w:after="160"/>
+              <w:jc w:val="left"/>
+              <w:rPr>
+                <w:rFonts w:cs="Times New Roman"/>
+                <w:szCs w:val="24"/>
+              </w:rPr>
+            </w:pPr>
+          </w:p>
+        </w:tc>
+      </w:tr>
+      <w:tr>
+        <w:trPr>
+          <w:trHeight w:val="495"/>
+        </w:trPr>
+        <w:tc>
+          <w:tcPr>
+            <w:tcW w:w="723" w:type="dxa"/>
+            <w:shd w:val="clear" w:color="auto" w:fill="808080" w:themeFill="background1" w:themeFillShade="80"/>
+          </w:tcPr>
+          <w:p>
+            <w:pPr>
+              <w:spacing w:after="160"/>
+              <w:jc w:val="left"/>
+              <w:rPr>
+                <w:rFonts w:cs="Times New Roman"/>
+                <w:b/>
+                <w:szCs w:val="24"/>
+              </w:rPr>
+            </w:pPr>
+            <w:r>
+              <w:rPr>
+                <w:rFonts w:cs="Times New Roman"/>
+                <w:b/>
+                <w:szCs w:val="24"/>
+              </w:rPr>
+              <w:t>K3</w:t>
+            </w:r>
+            <w:r>
+              <w:rPr>
+                <w:rFonts w:cs="Times New Roman"/>
+                <w:b/>
+                <w:szCs w:val="24"/>
+              </w:rPr>
+              <w:t>q</w:t>
+            </w:r>
+          </w:p>
+        </w:tc>
+        <w:tc>
+          <w:tcPr>
+            <w:tcW w:w="8311" w:type="dxa"/>
+            <w:shd w:val="clear" w:color="auto" w:fill="D9D9D9" w:themeFill="background1" w:themeFillShade="D9"/>
+          </w:tcPr>
+          <w:p>
+            <w:pPr>
+              <w:spacing w:after="160"/>
+              <w:jc w:val="left"/>
+              <w:rPr>
+                <w:rFonts w:cs="Times New Roman"/>
+                <w:b/>
+                <w:szCs w:val="24"/>
+              </w:rPr>
+            </w:pPr>
+            <w:r>
+              <w:rPr>
+                <w:rFonts w:cs="Times New Roman"/>
+                <w:b/>
+                <w:szCs w:val="24"/>
+              </w:rPr>
+              <w:t xml:space="preserve">Enkskild tråd </w:t>
+            </w:r>
+            <w:r>
+              <w:rPr>
+                <w:rFonts w:cs="Times New Roman"/>
+                <w:b/>
+                <w:szCs w:val="24"/>
+              </w:rPr>
+              <w:t>–</w:t>
+            </w:r>
+            <w:r>
+              <w:rPr>
+                <w:rFonts w:cs="Times New Roman"/>
+                <w:b/>
+                <w:szCs w:val="24"/>
+              </w:rPr>
+              <w:t xml:space="preserve"> </w:t>
+            </w:r>
+            <w:r>
+              <w:rPr>
+                <w:rFonts w:cs="Times New Roman"/>
+                <w:b/>
+                <w:szCs w:val="24"/>
+              </w:rPr>
+              <w:t>NSFW-switch</w:t>
+            </w:r>
+          </w:p>
+          <w:p>
+            <w:pPr>
+              <w:spacing w:after="160"/>
+              <w:jc w:val="left"/>
+              <w:rPr>
+                <w:rFonts w:cs="Times New Roman"/>
+                <w:szCs w:val="24"/>
+              </w:rPr>
+            </w:pPr>
+            <w:r>
+              <w:rPr>
+                <w:rFonts w:cs="Times New Roman"/>
+                <w:szCs w:val="24"/>
+              </w:rPr>
+              <w:t>NSFW-switch skall finnas och på samma ställe som på de andra sidorna på sidetrack</w:t>
+            </w:r>
+          </w:p>
+        </w:tc>
+        <w:tc>
+          <w:tcPr>
+            <w:tcW w:w="830" w:type="dxa"/>
+            <w:shd w:val="clear" w:color="auto" w:fill="FF0000"/>
+          </w:tcPr>
+          <w:p>
+            <w:pPr>
+              <w:spacing w:after="160"/>
+              <w:jc w:val="left"/>
+              <w:rPr>
+                <w:rFonts w:cs="Times New Roman"/>
+                <w:szCs w:val="24"/>
+              </w:rPr>
+            </w:pPr>
+          </w:p>
+        </w:tc>
+      </w:tr>
+      <w:tr>
+        <w:trPr>
+          <w:trHeight w:val="495"/>
+        </w:trPr>
+        <w:tc>
+          <w:tcPr>
+            <w:tcW w:w="723" w:type="dxa"/>
+            <w:shd w:val="clear" w:color="auto" w:fill="808080" w:themeFill="background1" w:themeFillShade="80"/>
+          </w:tcPr>
+          <w:p>
+            <w:pPr>
+              <w:spacing w:after="160"/>
+              <w:jc w:val="left"/>
+              <w:rPr>
+                <w:rFonts w:cs="Times New Roman"/>
+                <w:b/>
+                <w:szCs w:val="24"/>
+              </w:rPr>
+            </w:pPr>
+            <w:r>
+              <w:rPr>
+                <w:rFonts w:cs="Times New Roman"/>
+                <w:b/>
+                <w:szCs w:val="24"/>
+              </w:rPr>
+              <w:t>K3</w:t>
+            </w:r>
+            <w:r>
+              <w:rPr>
+                <w:rFonts w:cs="Times New Roman"/>
+                <w:b/>
+                <w:szCs w:val="24"/>
+              </w:rPr>
+              <w:t>r</w:t>
+            </w:r>
+          </w:p>
+        </w:tc>
+        <w:tc>
+          <w:tcPr>
+            <w:tcW w:w="8311" w:type="dxa"/>
+            <w:shd w:val="clear" w:color="auto" w:fill="D9D9D9" w:themeFill="background1" w:themeFillShade="D9"/>
+          </w:tcPr>
+          <w:p>
+            <w:pPr>
+              <w:spacing w:after="160"/>
+              <w:jc w:val="left"/>
+              <w:rPr>
+                <w:rFonts w:cs="Times New Roman"/>
+                <w:b/>
+                <w:szCs w:val="24"/>
+              </w:rPr>
+            </w:pPr>
+            <w:r>
+              <w:rPr>
+                <w:rFonts w:cs="Times New Roman"/>
+                <w:b/>
+                <w:szCs w:val="24"/>
+              </w:rPr>
+              <w:t>Enskild tråd – TS</w:t>
+            </w:r>
+          </w:p>
+          <w:p>
+            <w:pPr>
+              <w:spacing w:after="160"/>
+              <w:jc w:val="left"/>
+              <w:rPr>
+                <w:rFonts w:cs="Times New Roman"/>
+                <w:szCs w:val="24"/>
+              </w:rPr>
+            </w:pPr>
+            <w:r>
+              <w:rPr>
+                <w:rFonts w:cs="Times New Roman"/>
+                <w:szCs w:val="24"/>
+              </w:rPr>
+              <w:t>Trådstartardens inlägg skall visas högst upp i flödet</w:t>
+            </w:r>
+          </w:p>
+        </w:tc>
+        <w:tc>
+          <w:tcPr>
+            <w:tcW w:w="830" w:type="dxa"/>
+            <w:shd w:val="clear" w:color="auto" w:fill="FF0000"/>
+          </w:tcPr>
+          <w:p>
+            <w:pPr>
+              <w:spacing w:after="160"/>
+              <w:jc w:val="left"/>
+              <w:rPr>
+                <w:rFonts w:cs="Times New Roman"/>
+                <w:szCs w:val="24"/>
+              </w:rPr>
+            </w:pPr>
+          </w:p>
+        </w:tc>
+      </w:tr>
+      <w:tr>
+        <w:trPr>
+          <w:trHeight w:val="495"/>
+        </w:trPr>
+        <w:tc>
+          <w:tcPr>
+            <w:tcW w:w="723" w:type="dxa"/>
+            <w:shd w:val="clear" w:color="auto" w:fill="808080" w:themeFill="background1" w:themeFillShade="80"/>
+          </w:tcPr>
+          <w:p>
+            <w:pPr>
+              <w:spacing w:after="160"/>
+              <w:jc w:val="left"/>
+              <w:rPr>
+                <w:rFonts w:cs="Times New Roman"/>
+                <w:b/>
+                <w:szCs w:val="24"/>
+              </w:rPr>
+            </w:pPr>
+            <w:r>
+              <w:rPr>
+                <w:rFonts w:cs="Times New Roman"/>
+                <w:b/>
+                <w:szCs w:val="24"/>
+              </w:rPr>
+              <w:t>K3</w:t>
+            </w:r>
+            <w:r>
+              <w:rPr>
+                <w:rFonts w:cs="Times New Roman"/>
+                <w:b/>
+                <w:szCs w:val="24"/>
+              </w:rPr>
+              <w:t>s</w:t>
+            </w:r>
+          </w:p>
+        </w:tc>
+        <w:tc>
+          <w:tcPr>
+            <w:tcW w:w="8311" w:type="dxa"/>
+            <w:shd w:val="clear" w:color="auto" w:fill="D9D9D9" w:themeFill="background1" w:themeFillShade="D9"/>
+          </w:tcPr>
+          <w:p>
+            <w:pPr>
+              <w:spacing w:after="160"/>
+              <w:jc w:val="left"/>
+              <w:rPr>
+                <w:rFonts w:cs="Times New Roman"/>
+                <w:b/>
+                <w:szCs w:val="24"/>
+              </w:rPr>
+            </w:pPr>
+            <w:r>
+              <w:rPr>
+                <w:rFonts w:cs="Times New Roman"/>
+                <w:b/>
+                <w:szCs w:val="24"/>
+              </w:rPr>
+              <w:t>Enskild tråd – TS</w:t>
+            </w:r>
+          </w:p>
+          <w:p>
+            <w:pPr>
+              <w:spacing w:after="160"/>
+              <w:jc w:val="left"/>
+              <w:rPr>
+                <w:rFonts w:cs="Times New Roman"/>
+                <w:szCs w:val="24"/>
+              </w:rPr>
+            </w:pPr>
+            <w:r>
+              <w:rPr>
+                <w:rFonts w:cs="Times New Roman"/>
+                <w:szCs w:val="24"/>
+              </w:rPr>
+              <w:t>Trådstartarens bild skall visas i miniatyr, 200x100 pixlar.</w:t>
+            </w:r>
+          </w:p>
+        </w:tc>
+        <w:tc>
+          <w:tcPr>
+            <w:tcW w:w="830" w:type="dxa"/>
+            <w:shd w:val="clear" w:color="auto" w:fill="FF0000"/>
+          </w:tcPr>
+          <w:p>
+            <w:pPr>
+              <w:spacing w:after="160"/>
+              <w:jc w:val="left"/>
+              <w:rPr>
+                <w:rFonts w:cs="Times New Roman"/>
+                <w:szCs w:val="24"/>
+              </w:rPr>
+            </w:pPr>
+          </w:p>
+        </w:tc>
+      </w:tr>
+      <w:tr>
+        <w:trPr>
+          <w:trHeight w:val="495"/>
+        </w:trPr>
+        <w:tc>
+          <w:tcPr>
+            <w:tcW w:w="723" w:type="dxa"/>
+            <w:shd w:val="clear" w:color="auto" w:fill="808080" w:themeFill="background1" w:themeFillShade="80"/>
+          </w:tcPr>
+          <w:p>
+            <w:pPr>
+              <w:spacing w:after="160"/>
+              <w:jc w:val="left"/>
+              <w:rPr>
+                <w:rFonts w:cs="Times New Roman"/>
+                <w:b/>
+                <w:szCs w:val="24"/>
+              </w:rPr>
+            </w:pPr>
+            <w:r>
+              <w:rPr>
+                <w:rFonts w:cs="Times New Roman"/>
+                <w:b/>
+                <w:szCs w:val="24"/>
+              </w:rPr>
+              <w:t>K3</w:t>
+            </w:r>
+            <w:r>
+              <w:rPr>
+                <w:rFonts w:cs="Times New Roman"/>
+                <w:b/>
+                <w:szCs w:val="24"/>
+              </w:rPr>
+              <w:t>t</w:t>
+            </w:r>
+          </w:p>
+        </w:tc>
+        <w:tc>
+          <w:tcPr>
+            <w:tcW w:w="8311" w:type="dxa"/>
+            <w:shd w:val="clear" w:color="auto" w:fill="D9D9D9" w:themeFill="background1" w:themeFillShade="D9"/>
+          </w:tcPr>
+          <w:p>
+            <w:pPr>
+              <w:spacing w:after="160"/>
+              <w:jc w:val="left"/>
+              <w:rPr>
+                <w:rFonts w:cs="Times New Roman"/>
+                <w:b/>
+                <w:szCs w:val="24"/>
+              </w:rPr>
+            </w:pPr>
+            <w:r>
+              <w:rPr>
+                <w:rFonts w:cs="Times New Roman"/>
+                <w:b/>
+                <w:szCs w:val="24"/>
+              </w:rPr>
+              <w:t xml:space="preserve">Enskild tråd </w:t>
+            </w:r>
+            <w:r>
+              <w:rPr>
+                <w:rFonts w:cs="Times New Roman"/>
+                <w:b/>
+                <w:szCs w:val="24"/>
+              </w:rPr>
+              <w:t>–</w:t>
+            </w:r>
+            <w:r>
+              <w:rPr>
+                <w:rFonts w:cs="Times New Roman"/>
+                <w:b/>
+                <w:szCs w:val="24"/>
+              </w:rPr>
+              <w:t xml:space="preserve"> </w:t>
+            </w:r>
+            <w:r>
+              <w:rPr>
+                <w:rFonts w:cs="Times New Roman"/>
+                <w:b/>
+                <w:szCs w:val="24"/>
+              </w:rPr>
+              <w:t>svar-i-svaren</w:t>
+            </w:r>
+          </w:p>
+          <w:p>
+            <w:pPr>
+              <w:spacing w:after="160"/>
+              <w:jc w:val="left"/>
+              <w:rPr>
+                <w:rFonts w:cs="Times New Roman"/>
+                <w:b/>
+                <w:szCs w:val="24"/>
+              </w:rPr>
+            </w:pPr>
+            <w:r>
+              <w:rPr>
+                <w:rFonts w:cs="Times New Roman"/>
+                <w:szCs w:val="24"/>
+              </w:rPr>
+              <w:t>Alla svar-i-svaren visas i kronologisk ordning på svaren som också ligger i kronologisk ordning.</w:t>
+            </w:r>
+          </w:p>
+        </w:tc>
+        <w:tc>
+          <w:tcPr>
+            <w:tcW w:w="830" w:type="dxa"/>
+            <w:shd w:val="clear" w:color="auto" w:fill="FF0000"/>
+          </w:tcPr>
+          <w:p>
+            <w:pPr>
+              <w:spacing w:after="160"/>
+              <w:jc w:val="left"/>
+              <w:rPr>
+                <w:rFonts w:cs="Times New Roman"/>
+                <w:szCs w:val="24"/>
+              </w:rPr>
+            </w:pPr>
           </w:p>
         </w:tc>
       </w:tr>
     </w:tbl>
-    <w:p>
-      <w:pPr>
-        <w:spacing w:after="160"/>
-        <w:jc w:val="left"/>
-      </w:pPr>
-    </w:p>
+    <w:p/>
     <w:tbl>
       <w:tblPr>
-        <w:tblStyle w:val="Tabellrutnt"/>
+        <w:tblStyle w:val="TableGrid"/>
         <w:tblW w:w="9864" w:type="dxa"/>
         <w:tblLook w:val="04A0" w:firstRow="1" w:lastRow="0" w:firstColumn="1" w:lastColumn="0" w:noHBand="0" w:noVBand="1"/>
       </w:tblPr>
       <w:tblGrid>
-        <w:gridCol w:w="680"/>
-        <w:gridCol w:w="8504"/>
-        <w:gridCol w:w="680"/>
+        <w:gridCol w:w="723"/>
+        <w:gridCol w:w="8311"/>
+        <w:gridCol w:w="830"/>
       </w:tblGrid>
       <w:tr>
         <w:trPr>
@@ -9650,24 +11256,24 @@
         </w:trPr>
         <w:tc>
           <w:tcPr>
-            <w:tcW w:w="680" w:type="dxa"/>
-            <w:shd w:val="clear" w:color="auto" w:fill="767171" w:themeFill="background2" w:themeFillShade="80"/>
-          </w:tcPr>
-          <w:p>
-            <w:pPr>
-              <w:spacing w:after="160"/>
-              <w:jc w:val="left"/>
-              <w:rPr>
-                <w:rFonts w:cs="Times New Roman"/>
-                <w:b/>
-                <w:szCs w:val="24"/>
-              </w:rPr>
-            </w:pPr>
-          </w:p>
-        </w:tc>
-        <w:tc>
-          <w:tcPr>
-            <w:tcW w:w="8504" w:type="dxa"/>
+            <w:tcW w:w="723" w:type="dxa"/>
+            <w:shd w:val="clear" w:color="auto" w:fill="808080" w:themeFill="background1" w:themeFillShade="80"/>
+          </w:tcPr>
+          <w:p>
+            <w:pPr>
+              <w:spacing w:after="160"/>
+              <w:jc w:val="left"/>
+              <w:rPr>
+                <w:rFonts w:cs="Times New Roman"/>
+                <w:b/>
+                <w:szCs w:val="24"/>
+              </w:rPr>
+            </w:pPr>
+          </w:p>
+        </w:tc>
+        <w:tc>
+          <w:tcPr>
+            <w:tcW w:w="8311" w:type="dxa"/>
             <w:shd w:val="clear" w:color="auto" w:fill="D9D9D9" w:themeFill="background1" w:themeFillShade="D9"/>
           </w:tcPr>
           <w:p>
@@ -9686,30 +11292,32 @@
                 <w:b/>
                 <w:szCs w:val="24"/>
               </w:rPr>
-              <w:t>Enskild tråd – svar-i-svaren</w:t>
-            </w:r>
-          </w:p>
-          <w:p>
-            <w:pPr>
-              <w:spacing w:after="160"/>
-              <w:jc w:val="left"/>
-              <w:rPr>
-                <w:rFonts w:cs="Times New Roman"/>
-                <w:szCs w:val="24"/>
-              </w:rPr>
-            </w:pPr>
-            <w:r>
-              <w:rPr>
-                <w:rFonts w:cs="Times New Roman"/>
-                <w:szCs w:val="24"/>
-              </w:rPr>
-              <w:t>Alla svar-i-svaren visas i kronologisk ordning.</w:t>
-            </w:r>
-          </w:p>
-        </w:tc>
-        <w:tc>
-          <w:tcPr>
-            <w:tcW w:w="680" w:type="dxa"/>
+              <w:t>Omsidan – generellt</w:t>
+            </w:r>
+          </w:p>
+          <w:p>
+            <w:pPr>
+              <w:spacing w:after="160"/>
+              <w:jc w:val="left"/>
+              <w:rPr>
+                <w:rFonts w:cs="Times New Roman"/>
+                <w:szCs w:val="24"/>
+              </w:rPr>
+            </w:pPr>
+            <w:r>
+              <w:rPr>
+                <w:rFonts w:cs="Times New Roman"/>
+                <w:szCs w:val="24"/>
+              </w:rPr>
+              <w:t>All navigation och generella knappar skall vara samma som alla de andra sidorna förutom startsidan</w:t>
+            </w:r>
+            <w:bookmarkStart w:id="8" w:name="_GoBack"/>
+            <w:bookmarkEnd w:id="8"/>
+          </w:p>
+        </w:tc>
+        <w:tc>
+          <w:tcPr>
+            <w:tcW w:w="830" w:type="dxa"/>
             <w:shd w:val="clear" w:color="auto" w:fill="FF0000"/>
           </w:tcPr>
           <w:p>
@@ -9721,17 +11329,20 @@
                 <w:szCs w:val="24"/>
               </w:rPr>
             </w:pPr>
-            <w:r>
-              <w:rPr>
-                <w:rFonts w:cs="Times New Roman"/>
-                <w:szCs w:val="24"/>
-              </w:rPr>
-              <w:t>Hög</w:t>
-            </w:r>
           </w:p>
         </w:tc>
       </w:tr>
     </w:tbl>
+    <w:p>
+      <w:pPr>
+        <w:spacing w:after="160"/>
+        <w:jc w:val="left"/>
+        <w:rPr>
+          <w:rFonts w:cs="Times New Roman"/>
+          <w:szCs w:val="24"/>
+        </w:rPr>
+      </w:pPr>
+    </w:p>
     <w:p>
       <w:pPr>
         <w:spacing w:after="160"/>
@@ -9800,7 +11411,7 @@
     <w:sdtContent>
       <w:p>
         <w:pPr>
-          <w:pStyle w:val="Sidfot"/>
+          <w:pStyle w:val="Footer"/>
           <w:jc w:val="center"/>
           <w:rPr>
             <w:sz w:val="20"/>
@@ -9834,7 +11445,7 @@
             <w:sz w:val="20"/>
             <w:szCs w:val="20"/>
           </w:rPr>
-          <w:t>6</w:t>
+          <w:t>11</w:t>
         </w:r>
         <w:r>
           <w:rPr>
@@ -9849,7 +11460,7 @@
   </w:sdt>
   <w:p>
     <w:pPr>
-      <w:pStyle w:val="Sidfot"/>
+      <w:pStyle w:val="Footer"/>
     </w:pPr>
   </w:p>
 </w:ftr>
@@ -9890,26 +11501,14 @@
         <w:szCs w:val="20"/>
       </w:rPr>
     </w:pPr>
-    <w:proofErr w:type="gramStart"/>
     <w:r>
       <w:rPr>
         <w:rFonts w:cs="Times New Roman"/>
         <w:sz w:val="20"/>
         <w:szCs w:val="20"/>
       </w:rPr>
-      <w:t xml:space="preserve">Kravdokument                                                                                                                                                       </w:t>
+      <w:t>Kravdokument                                                                                                                                                       Sidetrack</w:t>
     </w:r>
-    <w:proofErr w:type="spellStart"/>
-    <w:r>
-      <w:rPr>
-        <w:rFonts w:cs="Times New Roman"/>
-        <w:sz w:val="20"/>
-        <w:szCs w:val="20"/>
-      </w:rPr>
-      <w:t>Sidetrack</w:t>
-    </w:r>
-    <w:proofErr w:type="spellEnd"/>
-    <w:proofErr w:type="gramEnd"/>
   </w:p>
   <w:p>
     <w:pPr>
@@ -11383,11 +12982,11 @@
       <w:sz w:val="24"/>
     </w:rPr>
   </w:style>
-  <w:style w:type="paragraph" w:styleId="Rubrik1">
+  <w:style w:type="paragraph" w:styleId="Heading1">
     <w:name w:val="heading 1"/>
     <w:basedOn w:val="Normal"/>
     <w:next w:val="Normal"/>
-    <w:link w:val="Rubrik1Char"/>
+    <w:link w:val="Heading1Char"/>
     <w:uiPriority w:val="9"/>
     <w:qFormat/>
     <w:rsid w:val="00F96EDF"/>
@@ -11404,11 +13003,11 @@
       <w:szCs w:val="32"/>
     </w:rPr>
   </w:style>
-  <w:style w:type="paragraph" w:styleId="Rubrik2">
+  <w:style w:type="paragraph" w:styleId="Heading2">
     <w:name w:val="heading 2"/>
     <w:basedOn w:val="Normal"/>
     <w:next w:val="Normal"/>
-    <w:link w:val="Rubrik2Char"/>
+    <w:link w:val="Heading2Char"/>
     <w:uiPriority w:val="9"/>
     <w:unhideWhenUsed/>
     <w:qFormat/>
@@ -11426,11 +13025,11 @@
       <w:szCs w:val="26"/>
     </w:rPr>
   </w:style>
-  <w:style w:type="paragraph" w:styleId="Rubrik3">
+  <w:style w:type="paragraph" w:styleId="Heading3">
     <w:name w:val="heading 3"/>
     <w:basedOn w:val="Normal"/>
     <w:next w:val="Normal"/>
-    <w:link w:val="Rubrik3Char"/>
+    <w:link w:val="Heading3Char"/>
     <w:uiPriority w:val="9"/>
     <w:unhideWhenUsed/>
     <w:qFormat/>
@@ -11447,13 +13046,13 @@
       <w:szCs w:val="24"/>
     </w:rPr>
   </w:style>
-  <w:style w:type="character" w:default="1" w:styleId="Standardstycketeckensnitt">
+  <w:style w:type="character" w:default="1" w:styleId="DefaultParagraphFont">
     <w:name w:val="Default Paragraph Font"/>
     <w:uiPriority w:val="1"/>
     <w:semiHidden/>
     <w:unhideWhenUsed/>
   </w:style>
-  <w:style w:type="table" w:default="1" w:styleId="Normaltabell">
+  <w:style w:type="table" w:default="1" w:styleId="TableNormal">
     <w:name w:val="Normal Table"/>
     <w:uiPriority w:val="99"/>
     <w:semiHidden/>
@@ -11468,16 +13067,16 @@
       </w:tblCellMar>
     </w:tblPr>
   </w:style>
-  <w:style w:type="numbering" w:default="1" w:styleId="Ingenlista">
+  <w:style w:type="numbering" w:default="1" w:styleId="NoList">
     <w:name w:val="No List"/>
     <w:uiPriority w:val="99"/>
     <w:semiHidden/>
     <w:unhideWhenUsed/>
   </w:style>
-  <w:style w:type="character" w:customStyle="1" w:styleId="Rubrik1Char">
-    <w:name w:val="Rubrik 1 Char"/>
-    <w:basedOn w:val="Standardstycketeckensnitt"/>
-    <w:link w:val="Rubrik1"/>
+  <w:style w:type="character" w:customStyle="1" w:styleId="Heading1Char">
+    <w:name w:val="Heading 1 Char"/>
+    <w:basedOn w:val="DefaultParagraphFont"/>
+    <w:link w:val="Heading1"/>
     <w:uiPriority w:val="9"/>
     <w:rsid w:val="00F96EDF"/>
     <w:rPr>
@@ -11487,10 +13086,10 @@
       <w:szCs w:val="32"/>
     </w:rPr>
   </w:style>
-  <w:style w:type="character" w:customStyle="1" w:styleId="Rubrik2Char">
-    <w:name w:val="Rubrik 2 Char"/>
-    <w:basedOn w:val="Standardstycketeckensnitt"/>
-    <w:link w:val="Rubrik2"/>
+  <w:style w:type="character" w:customStyle="1" w:styleId="Heading2Char">
+    <w:name w:val="Heading 2 Char"/>
+    <w:basedOn w:val="DefaultParagraphFont"/>
+    <w:link w:val="Heading2"/>
     <w:uiPriority w:val="9"/>
     <w:rsid w:val="00F96EDF"/>
     <w:rPr>
@@ -11500,10 +13099,10 @@
       <w:szCs w:val="26"/>
     </w:rPr>
   </w:style>
-  <w:style w:type="character" w:customStyle="1" w:styleId="Rubrik3Char">
-    <w:name w:val="Rubrik 3 Char"/>
-    <w:basedOn w:val="Standardstycketeckensnitt"/>
-    <w:link w:val="Rubrik3"/>
+  <w:style w:type="character" w:customStyle="1" w:styleId="Heading3Char">
+    <w:name w:val="Heading 3 Char"/>
+    <w:basedOn w:val="DefaultParagraphFont"/>
+    <w:link w:val="Heading3"/>
     <w:uiPriority w:val="9"/>
     <w:rsid w:val="00F96EDF"/>
     <w:rPr>
@@ -11513,7 +13112,7 @@
       <w:szCs w:val="24"/>
     </w:rPr>
   </w:style>
-  <w:style w:type="paragraph" w:styleId="Liststycke">
+  <w:style w:type="paragraph" w:styleId="ListParagraph">
     <w:name w:val="List Paragraph"/>
     <w:basedOn w:val="Normal"/>
     <w:uiPriority w:val="34"/>
@@ -11530,10 +13129,10 @@
       <w:sz w:val="22"/>
     </w:rPr>
   </w:style>
-  <w:style w:type="paragraph" w:styleId="Sidhuvud">
+  <w:style w:type="paragraph" w:styleId="Header">
     <w:name w:val="header"/>
     <w:basedOn w:val="Normal"/>
-    <w:link w:val="SidhuvudChar"/>
+    <w:link w:val="HeaderChar"/>
     <w:uiPriority w:val="99"/>
     <w:unhideWhenUsed/>
     <w:rsid w:val="008D5373"/>
@@ -11545,10 +13144,10 @@
       <w:spacing w:line="240" w:lineRule="auto"/>
     </w:pPr>
   </w:style>
-  <w:style w:type="character" w:customStyle="1" w:styleId="SidhuvudChar">
-    <w:name w:val="Sidhuvud Char"/>
-    <w:basedOn w:val="Standardstycketeckensnitt"/>
-    <w:link w:val="Sidhuvud"/>
+  <w:style w:type="character" w:customStyle="1" w:styleId="HeaderChar">
+    <w:name w:val="Header Char"/>
+    <w:basedOn w:val="DefaultParagraphFont"/>
+    <w:link w:val="Header"/>
     <w:uiPriority w:val="99"/>
     <w:rsid w:val="008D5373"/>
     <w:rPr>
@@ -11556,10 +13155,10 @@
       <w:sz w:val="24"/>
     </w:rPr>
   </w:style>
-  <w:style w:type="paragraph" w:styleId="Sidfot">
+  <w:style w:type="paragraph" w:styleId="Footer">
     <w:name w:val="footer"/>
     <w:basedOn w:val="Normal"/>
-    <w:link w:val="SidfotChar"/>
+    <w:link w:val="FooterChar"/>
     <w:uiPriority w:val="99"/>
     <w:unhideWhenUsed/>
     <w:rsid w:val="008D5373"/>
@@ -11571,10 +13170,10 @@
       <w:spacing w:line="240" w:lineRule="auto"/>
     </w:pPr>
   </w:style>
-  <w:style w:type="character" w:customStyle="1" w:styleId="SidfotChar">
-    <w:name w:val="Sidfot Char"/>
-    <w:basedOn w:val="Standardstycketeckensnitt"/>
-    <w:link w:val="Sidfot"/>
+  <w:style w:type="character" w:customStyle="1" w:styleId="FooterChar">
+    <w:name w:val="Footer Char"/>
+    <w:basedOn w:val="DefaultParagraphFont"/>
+    <w:link w:val="Footer"/>
     <w:uiPriority w:val="99"/>
     <w:rsid w:val="008D5373"/>
     <w:rPr>
@@ -11582,9 +13181,9 @@
       <w:sz w:val="24"/>
     </w:rPr>
   </w:style>
-  <w:style w:type="paragraph" w:styleId="Innehllsfrteckningsrubrik">
+  <w:style w:type="paragraph" w:styleId="TOCHeading">
     <w:name w:val="TOC Heading"/>
-    <w:basedOn w:val="Rubrik1"/>
+    <w:basedOn w:val="Heading1"/>
     <w:next w:val="Normal"/>
     <w:uiPriority w:val="39"/>
     <w:unhideWhenUsed/>
@@ -11601,7 +13200,7 @@
       <w:lang w:eastAsia="sv-SE"/>
     </w:rPr>
   </w:style>
-  <w:style w:type="paragraph" w:styleId="Innehll1">
+  <w:style w:type="paragraph" w:styleId="TOC1">
     <w:name w:val="toc 1"/>
     <w:basedOn w:val="Normal"/>
     <w:next w:val="Normal"/>
@@ -11613,7 +13212,7 @@
       <w:spacing w:after="100"/>
     </w:pPr>
   </w:style>
-  <w:style w:type="paragraph" w:styleId="Innehll2">
+  <w:style w:type="paragraph" w:styleId="TOC2">
     <w:name w:val="toc 2"/>
     <w:basedOn w:val="Normal"/>
     <w:next w:val="Normal"/>
@@ -11626,7 +13225,7 @@
       <w:ind w:left="240"/>
     </w:pPr>
   </w:style>
-  <w:style w:type="paragraph" w:styleId="Innehll3">
+  <w:style w:type="paragraph" w:styleId="TOC3">
     <w:name w:val="toc 3"/>
     <w:basedOn w:val="Normal"/>
     <w:next w:val="Normal"/>
@@ -11639,9 +13238,9 @@
       <w:ind w:left="480"/>
     </w:pPr>
   </w:style>
-  <w:style w:type="character" w:styleId="Hyperlnk">
+  <w:style w:type="character" w:styleId="Hyperlink">
     <w:name w:val="Hyperlink"/>
-    <w:basedOn w:val="Standardstycketeckensnitt"/>
+    <w:basedOn w:val="DefaultParagraphFont"/>
     <w:uiPriority w:val="99"/>
     <w:unhideWhenUsed/>
     <w:rsid w:val="008D5373"/>
@@ -11650,9 +13249,9 @@
       <w:u w:val="single"/>
     </w:rPr>
   </w:style>
-  <w:style w:type="table" w:styleId="Tabellrutnt">
+  <w:style w:type="table" w:styleId="TableGrid">
     <w:name w:val="Table Grid"/>
-    <w:basedOn w:val="Normaltabell"/>
+    <w:basedOn w:val="TableNormal"/>
     <w:uiPriority w:val="39"/>
     <w:rsid w:val="0026533B"/>
     <w:pPr>
@@ -11938,7 +13537,7 @@
 </file>
 
 <file path=customXml/itemProps1.xml><?xml version="1.0" encoding="utf-8"?>
-<ds:datastoreItem xmlns:ds="http://schemas.openxmlformats.org/officeDocument/2006/customXml" ds:itemID="{B02BFD55-336C-4784-BD9E-440E4CFA7998}">
+<ds:datastoreItem xmlns:ds="http://schemas.openxmlformats.org/officeDocument/2006/customXml" ds:itemID="{A9E4B7AA-CEF4-4AF7-9CBB-71F0376FF9F7}">
   <ds:schemaRefs>
     <ds:schemaRef ds:uri="http://schemas.openxmlformats.org/officeDocument/2006/bibliography"/>
   </ds:schemaRefs>

</xml_diff>

<commit_message>
Ändrade bootle till bottle
</commit_message>
<xml_diff>
--- a/da336a_kravdokument_grupp23-V.1.docx
+++ b/da336a_kravdokument_grupp23-V.1.docx
@@ -13002,7 +13002,16 @@
                 <w:rFonts w:cs="Times New Roman"/>
                 <w:szCs w:val="24"/>
               </w:rPr>
-              <w:t>Ramverket bootle används för Python</w:t>
+              <w:t>Ramverket bott</w:t>
+            </w:r>
+            <w:bookmarkStart w:id="8" w:name="_GoBack"/>
+            <w:bookmarkEnd w:id="8"/>
+            <w:r>
+              <w:rPr>
+                <w:rFonts w:cs="Times New Roman"/>
+                <w:szCs w:val="24"/>
+              </w:rPr>
+              <w:t>le används för Python</w:t>
             </w:r>
           </w:p>
         </w:tc>
@@ -13245,8 +13254,6 @@
           <w:szCs w:val="24"/>
         </w:rPr>
       </w:pPr>
-      <w:bookmarkStart w:id="8" w:name="_GoBack"/>
-      <w:bookmarkEnd w:id="8"/>
     </w:p>
     <w:p>
       <w:pPr>
@@ -13350,7 +13357,7 @@
             <w:sz w:val="20"/>
             <w:szCs w:val="20"/>
           </w:rPr>
-          <w:t>14</w:t>
+          <w:t>13</w:t>
         </w:r>
         <w:r>
           <w:rPr>
@@ -15442,7 +15449,7 @@
 </file>
 
 <file path=customXml/itemProps1.xml><?xml version="1.0" encoding="utf-8"?>
-<ds:datastoreItem xmlns:ds="http://schemas.openxmlformats.org/officeDocument/2006/customXml" ds:itemID="{52F0E8AE-BB6C-465A-8041-A5715AAC837F}">
+<ds:datastoreItem xmlns:ds="http://schemas.openxmlformats.org/officeDocument/2006/customXml" ds:itemID="{5805628A-8CC7-46FD-8351-7E828BD7E002}">
   <ds:schemaRefs>
     <ds:schemaRef ds:uri="http://schemas.openxmlformats.org/officeDocument/2006/bibliography"/>
   </ds:schemaRefs>

</xml_diff>

<commit_message>
Skapat testmatris och fixat kravdokument
</commit_message>
<xml_diff>
--- a/da336a_kravdokument_grupp23-V.1.docx
+++ b/da336a_kravdokument_grupp23-V.1.docx
@@ -163,6 +163,15 @@
         </w:rPr>
         <w:t>V. 1</w:t>
       </w:r>
+      <w:r>
+        <w:rPr>
+          <w:b/>
+          <w:sz w:val="36"/>
+        </w:rPr>
+        <w:t>.2</w:t>
+      </w:r>
+      <w:bookmarkStart w:id="0" w:name="_GoBack"/>
+      <w:bookmarkEnd w:id="0"/>
     </w:p>
     <w:p>
       <w:pPr>
@@ -197,12 +206,12 @@
       <w:pPr>
         <w:pStyle w:val="Rubrik1"/>
       </w:pPr>
-      <w:bookmarkStart w:id="0" w:name="_Toc448308576"/>
+      <w:bookmarkStart w:id="1" w:name="_Toc448308576"/>
       <w:r>
         <w:lastRenderedPageBreak/>
         <w:t>Dokumenthistorik</w:t>
       </w:r>
-      <w:bookmarkEnd w:id="0"/>
+      <w:bookmarkEnd w:id="1"/>
     </w:p>
     <w:p/>
     <w:tbl>
@@ -1293,7 +1302,7 @@
           <w:sz w:val="40"/>
         </w:rPr>
       </w:pPr>
-      <w:bookmarkStart w:id="1" w:name="_Toc448308577"/>
+      <w:bookmarkStart w:id="2" w:name="_Toc448308577"/>
       <w:r>
         <w:rPr>
           <w:sz w:val="40"/>
@@ -1301,17 +1310,17 @@
         <w:lastRenderedPageBreak/>
         <w:t>Kravdokument</w:t>
       </w:r>
-      <w:bookmarkEnd w:id="1"/>
+      <w:bookmarkEnd w:id="2"/>
     </w:p>
     <w:p>
       <w:pPr>
         <w:pStyle w:val="Rubrik1"/>
       </w:pPr>
-      <w:bookmarkStart w:id="2" w:name="_Toc448308578"/>
+      <w:bookmarkStart w:id="3" w:name="_Toc448308578"/>
       <w:r>
         <w:t>Syfte</w:t>
       </w:r>
-      <w:bookmarkEnd w:id="2"/>
+      <w:bookmarkEnd w:id="3"/>
     </w:p>
     <w:p>
       <w:r>
@@ -1335,11 +1344,11 @@
       <w:pPr>
         <w:pStyle w:val="Rubrik1"/>
       </w:pPr>
-      <w:bookmarkStart w:id="3" w:name="_Toc448308579"/>
+      <w:bookmarkStart w:id="4" w:name="_Toc448308579"/>
       <w:r>
         <w:t>Ordlista</w:t>
       </w:r>
-      <w:bookmarkEnd w:id="3"/>
+      <w:bookmarkEnd w:id="4"/>
     </w:p>
     <w:p>
       <w:pPr>
@@ -1574,11 +1583,11 @@
       <w:pPr>
         <w:pStyle w:val="Rubrik1"/>
       </w:pPr>
-      <w:bookmarkStart w:id="4" w:name="_Toc448308580"/>
+      <w:bookmarkStart w:id="5" w:name="_Toc448308580"/>
       <w:r>
         <w:t>Referenser</w:t>
       </w:r>
-      <w:bookmarkEnd w:id="4"/>
+      <w:bookmarkEnd w:id="5"/>
     </w:p>
     <w:p/>
     <w:p/>
@@ -1601,12 +1610,12 @@
       <w:pPr>
         <w:pStyle w:val="Rubrik1"/>
       </w:pPr>
-      <w:bookmarkStart w:id="5" w:name="_Toc448308581"/>
+      <w:bookmarkStart w:id="6" w:name="_Toc448308581"/>
       <w:r>
         <w:lastRenderedPageBreak/>
         <w:t>Produktbeskrivning</w:t>
       </w:r>
-      <w:bookmarkEnd w:id="5"/>
+      <w:bookmarkEnd w:id="6"/>
     </w:p>
     <w:p>
       <w:pPr>
@@ -2209,11 +2218,11 @@
       <w:pPr>
         <w:pStyle w:val="Rubrik1"/>
       </w:pPr>
-      <w:bookmarkStart w:id="6" w:name="_Toc448308582"/>
+      <w:bookmarkStart w:id="7" w:name="_Toc448308582"/>
       <w:r>
         <w:t>Målgrupp</w:t>
       </w:r>
-      <w:bookmarkEnd w:id="6"/>
+      <w:bookmarkEnd w:id="7"/>
     </w:p>
     <w:p>
       <w:pPr>
@@ -2291,11 +2300,11 @@
       <w:pPr>
         <w:pStyle w:val="Rubrik1"/>
       </w:pPr>
-      <w:bookmarkStart w:id="7" w:name="_Toc448308583"/>
+      <w:bookmarkStart w:id="8" w:name="_Toc448308583"/>
       <w:r>
         <w:t>Intressenter</w:t>
       </w:r>
-      <w:bookmarkEnd w:id="7"/>
+      <w:bookmarkEnd w:id="8"/>
     </w:p>
     <w:p>
       <w:r>
@@ -2463,11 +2472,11 @@
       <w:pPr>
         <w:pStyle w:val="Rubrik1"/>
       </w:pPr>
-      <w:bookmarkStart w:id="8" w:name="_Toc448308584"/>
+      <w:bookmarkStart w:id="9" w:name="_Toc448308584"/>
       <w:r>
         <w:t>Funktionella krav</w:t>
       </w:r>
-      <w:bookmarkEnd w:id="8"/>
+      <w:bookmarkEnd w:id="9"/>
     </w:p>
     <w:p/>
     <w:tbl>
@@ -5796,12 +5805,7 @@
               <w:jc w:val="left"/>
             </w:pPr>
             <w:r>
-              <w:t>Man ska</w:t>
-            </w:r>
-            <w:bookmarkStart w:id="9" w:name="_GoBack"/>
-            <w:bookmarkEnd w:id="9"/>
-            <w:r>
-              <w:t>ll kunna ge e</w:t>
+              <w:t>Man skall kunna ge e</w:t>
             </w:r>
             <w:r>
               <w:t xml:space="preserve">n </w:t>
@@ -14010,7 +14014,7 @@
             <w:sz w:val="20"/>
             <w:szCs w:val="20"/>
           </w:rPr>
-          <w:t>9</w:t>
+          <w:t>14</w:t>
         </w:r>
         <w:r>
           <w:rPr>
@@ -16113,7 +16117,7 @@
 </file>
 
 <file path=customXml/itemProps1.xml><?xml version="1.0" encoding="utf-8"?>
-<ds:datastoreItem xmlns:ds="http://schemas.openxmlformats.org/officeDocument/2006/customXml" ds:itemID="{740CB8E5-004D-4E58-BCD4-0BE840911BB3}">
+<ds:datastoreItem xmlns:ds="http://schemas.openxmlformats.org/officeDocument/2006/customXml" ds:itemID="{927C312B-0920-4070-BFA5-6B07386D962D}">
   <ds:schemaRefs>
     <ds:schemaRef ds:uri="http://schemas.openxmlformats.org/officeDocument/2006/bibliography"/>
   </ds:schemaRefs>

</xml_diff>

<commit_message>
Test och krav klart!
</commit_message>
<xml_diff>
--- a/da336a_kravdokument_grupp23-V.1.docx
+++ b/da336a_kravdokument_grupp23-V.1.docx
@@ -5405,8 +5405,6 @@
             </w:pPr>
           </w:p>
         </w:tc>
-        <w:bookmarkStart w:id="9" w:name="_GoBack"/>
-        <w:bookmarkEnd w:id="9"/>
       </w:tr>
     </w:tbl>
     <w:p>
@@ -6264,11 +6262,11 @@
       <w:pPr>
         <w:pStyle w:val="Rubrik1"/>
       </w:pPr>
-      <w:bookmarkStart w:id="10" w:name="_Toc448308585"/>
+      <w:bookmarkStart w:id="9" w:name="_Toc448308585"/>
       <w:r>
         <w:t>Icke-funktionella krav/kvalitativa krav</w:t>
       </w:r>
-      <w:bookmarkEnd w:id="10"/>
+      <w:bookmarkEnd w:id="9"/>
     </w:p>
     <w:tbl>
       <w:tblPr>
@@ -6940,25 +6938,35 @@
         <w:tc>
           <w:tcPr>
             <w:tcW w:w="856" w:type="dxa"/>
-            <w:shd w:val="clear" w:color="auto" w:fill="FF0000"/>
-          </w:tcPr>
-          <w:p>
-            <w:pPr>
-              <w:spacing w:after="160"/>
-              <w:jc w:val="left"/>
-              <w:rPr>
-                <w:rFonts w:cs="Times New Roman"/>
-                <w:b/>
-                <w:szCs w:val="24"/>
-              </w:rPr>
-            </w:pPr>
-            <w:r>
-              <w:rPr>
-                <w:rFonts w:cs="Times New Roman"/>
-                <w:b/>
-                <w:szCs w:val="24"/>
-              </w:rPr>
-              <w:t>Hög</w:t>
+            <w:shd w:val="clear" w:color="auto" w:fill="FFFF00"/>
+          </w:tcPr>
+          <w:p>
+            <w:pPr>
+              <w:spacing w:after="160"/>
+              <w:jc w:val="left"/>
+              <w:rPr>
+                <w:rFonts w:cs="Times New Roman"/>
+                <w:b/>
+                <w:szCs w:val="24"/>
+              </w:rPr>
+            </w:pPr>
+            <w:r>
+              <w:rPr>
+                <w:rFonts w:cs="Times New Roman"/>
+                <w:b/>
+                <w:szCs w:val="24"/>
+              </w:rPr>
+              <w:t>Med</w:t>
+            </w:r>
+            <w:bookmarkStart w:id="10" w:name="_GoBack"/>
+            <w:bookmarkEnd w:id="10"/>
+            <w:r>
+              <w:rPr>
+                <w:rFonts w:cs="Times New Roman"/>
+                <w:b/>
+                <w:szCs w:val="24"/>
+              </w:rPr>
+              <w:t>el</w:t>
             </w:r>
           </w:p>
         </w:tc>
@@ -7747,8 +7755,8 @@
       </w:tblPr>
       <w:tblGrid>
         <w:gridCol w:w="723"/>
-        <w:gridCol w:w="8504"/>
-        <w:gridCol w:w="680"/>
+        <w:gridCol w:w="8328"/>
+        <w:gridCol w:w="856"/>
       </w:tblGrid>
       <w:tr>
         <w:trPr>
@@ -8337,25 +8345,25 @@
         <w:tc>
           <w:tcPr>
             <w:tcW w:w="680" w:type="dxa"/>
-            <w:shd w:val="clear" w:color="auto" w:fill="FF0000"/>
-          </w:tcPr>
-          <w:p>
-            <w:pPr>
-              <w:spacing w:after="160"/>
-              <w:jc w:val="left"/>
-              <w:rPr>
-                <w:rFonts w:cs="Times New Roman"/>
-                <w:b/>
-                <w:szCs w:val="24"/>
-              </w:rPr>
-            </w:pPr>
-            <w:r>
-              <w:rPr>
-                <w:rFonts w:cs="Times New Roman"/>
-                <w:b/>
-                <w:szCs w:val="24"/>
-              </w:rPr>
-              <w:t>Hög</w:t>
+            <w:shd w:val="clear" w:color="auto" w:fill="FFFF00"/>
+          </w:tcPr>
+          <w:p>
+            <w:pPr>
+              <w:spacing w:after="160"/>
+              <w:jc w:val="left"/>
+              <w:rPr>
+                <w:rFonts w:cs="Times New Roman"/>
+                <w:b/>
+                <w:szCs w:val="24"/>
+              </w:rPr>
+            </w:pPr>
+            <w:r>
+              <w:rPr>
+                <w:rFonts w:cs="Times New Roman"/>
+                <w:b/>
+                <w:szCs w:val="24"/>
+              </w:rPr>
+              <w:t>Medel</w:t>
             </w:r>
           </w:p>
         </w:tc>
@@ -9272,25 +9280,25 @@
         <w:tc>
           <w:tcPr>
             <w:tcW w:w="830" w:type="dxa"/>
-            <w:shd w:val="clear" w:color="auto" w:fill="FF0000"/>
-          </w:tcPr>
-          <w:p>
-            <w:pPr>
-              <w:spacing w:after="160"/>
-              <w:jc w:val="left"/>
-              <w:rPr>
-                <w:rFonts w:cs="Times New Roman"/>
-                <w:b/>
-                <w:szCs w:val="24"/>
-              </w:rPr>
-            </w:pPr>
-            <w:r>
-              <w:rPr>
-                <w:rFonts w:cs="Times New Roman"/>
-                <w:b/>
-                <w:szCs w:val="24"/>
-              </w:rPr>
-              <w:t>Hög</w:t>
+            <w:shd w:val="clear" w:color="auto" w:fill="FFFF00"/>
+          </w:tcPr>
+          <w:p>
+            <w:pPr>
+              <w:spacing w:after="160"/>
+              <w:jc w:val="left"/>
+              <w:rPr>
+                <w:rFonts w:cs="Times New Roman"/>
+                <w:b/>
+                <w:szCs w:val="24"/>
+              </w:rPr>
+            </w:pPr>
+            <w:r>
+              <w:rPr>
+                <w:rFonts w:cs="Times New Roman"/>
+                <w:b/>
+                <w:szCs w:val="24"/>
+              </w:rPr>
+              <w:t>Medel</w:t>
             </w:r>
           </w:p>
         </w:tc>
@@ -10921,25 +10929,25 @@
         <w:tc>
           <w:tcPr>
             <w:tcW w:w="830" w:type="dxa"/>
-            <w:shd w:val="clear" w:color="auto" w:fill="FF0000"/>
-          </w:tcPr>
-          <w:p>
-            <w:pPr>
-              <w:spacing w:after="160"/>
-              <w:jc w:val="left"/>
-              <w:rPr>
-                <w:rFonts w:cs="Times New Roman"/>
-                <w:b/>
-                <w:szCs w:val="24"/>
-              </w:rPr>
-            </w:pPr>
-            <w:r>
-              <w:rPr>
-                <w:rFonts w:cs="Times New Roman"/>
-                <w:b/>
-                <w:szCs w:val="24"/>
-              </w:rPr>
-              <w:t>Hög</w:t>
+            <w:shd w:val="clear" w:color="auto" w:fill="FFFF00"/>
+          </w:tcPr>
+          <w:p>
+            <w:pPr>
+              <w:spacing w:after="160"/>
+              <w:jc w:val="left"/>
+              <w:rPr>
+                <w:rFonts w:cs="Times New Roman"/>
+                <w:b/>
+                <w:szCs w:val="24"/>
+              </w:rPr>
+            </w:pPr>
+            <w:r>
+              <w:rPr>
+                <w:rFonts w:cs="Times New Roman"/>
+                <w:b/>
+                <w:szCs w:val="24"/>
+              </w:rPr>
+              <w:t>Medel</w:t>
             </w:r>
           </w:p>
         </w:tc>
@@ -12105,8 +12113,8 @@
       </w:tblPr>
       <w:tblGrid>
         <w:gridCol w:w="723"/>
-        <w:gridCol w:w="8311"/>
-        <w:gridCol w:w="830"/>
+        <w:gridCol w:w="8285"/>
+        <w:gridCol w:w="856"/>
       </w:tblGrid>
       <w:tr>
         <w:trPr>
@@ -12294,25 +12302,25 @@
         <w:tc>
           <w:tcPr>
             <w:tcW w:w="830" w:type="dxa"/>
-            <w:shd w:val="clear" w:color="auto" w:fill="FF0000"/>
-          </w:tcPr>
-          <w:p>
-            <w:pPr>
-              <w:spacing w:after="160"/>
-              <w:jc w:val="left"/>
-              <w:rPr>
-                <w:rFonts w:cs="Times New Roman"/>
-                <w:b/>
-                <w:szCs w:val="24"/>
-              </w:rPr>
-            </w:pPr>
-            <w:r>
-              <w:rPr>
-                <w:rFonts w:cs="Times New Roman"/>
-                <w:b/>
-                <w:szCs w:val="24"/>
-              </w:rPr>
-              <w:t>Hög</w:t>
+            <w:shd w:val="clear" w:color="auto" w:fill="FFFF00"/>
+          </w:tcPr>
+          <w:p>
+            <w:pPr>
+              <w:spacing w:after="160"/>
+              <w:jc w:val="left"/>
+              <w:rPr>
+                <w:rFonts w:cs="Times New Roman"/>
+                <w:b/>
+                <w:szCs w:val="24"/>
+              </w:rPr>
+            </w:pPr>
+            <w:r>
+              <w:rPr>
+                <w:rFonts w:cs="Times New Roman"/>
+                <w:b/>
+                <w:szCs w:val="24"/>
+              </w:rPr>
+              <w:t>Medel</w:t>
             </w:r>
           </w:p>
         </w:tc>
@@ -12384,7 +12392,21 @@
                 <w:rFonts w:cs="Times New Roman"/>
                 <w:szCs w:val="24"/>
               </w:rPr>
-              <w:t>Texten är storlek 14, det går inte att ändra på.</w:t>
+              <w:t>Texten</w:t>
+            </w:r>
+            <w:r>
+              <w:rPr>
+                <w:rFonts w:cs="Times New Roman"/>
+                <w:szCs w:val="24"/>
+              </w:rPr>
+              <w:t xml:space="preserve"> är storlek 11</w:t>
+            </w:r>
+            <w:r>
+              <w:rPr>
+                <w:rFonts w:cs="Times New Roman"/>
+                <w:szCs w:val="24"/>
+              </w:rPr>
+              <w:t>, det går inte att ändra på.</w:t>
             </w:r>
           </w:p>
         </w:tc>
@@ -15936,7 +15958,7 @@
 </file>
 
 <file path=customXml/itemProps1.xml><?xml version="1.0" encoding="utf-8"?>
-<ds:datastoreItem xmlns:ds="http://schemas.openxmlformats.org/officeDocument/2006/customXml" ds:itemID="{882B318B-7D7E-4085-B969-BCD576A5F907}">
+<ds:datastoreItem xmlns:ds="http://schemas.openxmlformats.org/officeDocument/2006/customXml" ds:itemID="{3932FB74-BBD8-45FD-B30F-9A56AC03A7D5}">
   <ds:schemaRefs>
     <ds:schemaRef ds:uri="http://schemas.openxmlformats.org/officeDocument/2006/bibliography"/>
   </ds:schemaRefs>

</xml_diff>

<commit_message>
Börjat lägga till spårbarhetsmatris och ändrat krav
</commit_message>
<xml_diff>
--- a/da336a_kravdokument_grupp23-V.1.docx
+++ b/da336a_kravdokument_grupp23-V.1.docx
@@ -2642,8 +2642,10 @@
               <w:rPr>
                 <w:b/>
               </w:rPr>
-              <w:t>F1a</w:t>
-            </w:r>
+              <w:t>F1b</w:t>
+            </w:r>
+            <w:bookmarkStart w:id="9" w:name="_GoBack"/>
+            <w:bookmarkEnd w:id="9"/>
           </w:p>
         </w:tc>
         <w:tc>
@@ -6262,11 +6264,11 @@
       <w:pPr>
         <w:pStyle w:val="Rubrik1"/>
       </w:pPr>
-      <w:bookmarkStart w:id="9" w:name="_Toc448308585"/>
+      <w:bookmarkStart w:id="10" w:name="_Toc448308585"/>
       <w:r>
         <w:t>Icke-funktionella krav/kvalitativa krav</w:t>
       </w:r>
-      <w:bookmarkEnd w:id="9"/>
+      <w:bookmarkEnd w:id="10"/>
     </w:p>
     <w:tbl>
       <w:tblPr>
@@ -6956,17 +6958,7 @@
                 <w:b/>
                 <w:szCs w:val="24"/>
               </w:rPr>
-              <w:t>Med</w:t>
-            </w:r>
-            <w:bookmarkStart w:id="10" w:name="_GoBack"/>
-            <w:bookmarkEnd w:id="10"/>
-            <w:r>
-              <w:rPr>
-                <w:rFonts w:cs="Times New Roman"/>
-                <w:b/>
-                <w:szCs w:val="24"/>
-              </w:rPr>
-              <w:t>el</w:t>
+              <w:t>Medel</w:t>
             </w:r>
           </w:p>
         </w:tc>
@@ -15958,7 +15950,7 @@
 </file>
 
 <file path=customXml/itemProps1.xml><?xml version="1.0" encoding="utf-8"?>
-<ds:datastoreItem xmlns:ds="http://schemas.openxmlformats.org/officeDocument/2006/customXml" ds:itemID="{3932FB74-BBD8-45FD-B30F-9A56AC03A7D5}">
+<ds:datastoreItem xmlns:ds="http://schemas.openxmlformats.org/officeDocument/2006/customXml" ds:itemID="{C627F42C-6A88-4086-A078-51C4972FC1A8}">
   <ds:schemaRefs>
     <ds:schemaRef ds:uri="http://schemas.openxmlformats.org/officeDocument/2006/bibliography"/>
   </ds:schemaRefs>

</xml_diff>

<commit_message>
Korrekturläst test- och kravdokument
</commit_message>
<xml_diff>
--- a/da336a_kravdokument_grupp23-V.1.docx
+++ b/da336a_kravdokument_grupp23-V.1.docx
@@ -76,7 +76,6 @@
           <w:sz w:val="48"/>
         </w:rPr>
       </w:pPr>
-      <w:proofErr w:type="spellStart"/>
       <w:r>
         <w:rPr>
           <w:b/>
@@ -84,7 +83,6 @@
         </w:rPr>
         <w:t>Sidetrack</w:t>
       </w:r>
-      <w:proofErr w:type="spellEnd"/>
     </w:p>
     <w:p>
       <w:pPr>
@@ -168,8 +166,10 @@
           <w:b/>
           <w:sz w:val="36"/>
         </w:rPr>
-        <w:t>.4</w:t>
+        <w:t>.5</w:t>
       </w:r>
+      <w:bookmarkStart w:id="0" w:name="_GoBack"/>
+      <w:bookmarkEnd w:id="0"/>
     </w:p>
     <w:p>
       <w:pPr>
@@ -204,12 +204,12 @@
       <w:pPr>
         <w:pStyle w:val="Rubrik1"/>
       </w:pPr>
-      <w:bookmarkStart w:id="0" w:name="_Toc448308576"/>
+      <w:bookmarkStart w:id="1" w:name="_Toc451705686"/>
       <w:r>
         <w:lastRenderedPageBreak/>
         <w:t>Dokumenthistorik</w:t>
       </w:r>
-      <w:bookmarkEnd w:id="0"/>
+      <w:bookmarkEnd w:id="1"/>
     </w:p>
     <w:p/>
     <w:tbl>
@@ -354,13 +354,8 @@
           </w:tcPr>
           <w:p>
             <w:r>
-              <w:t xml:space="preserve">Johannes, </w:t>
-            </w:r>
-            <w:proofErr w:type="spellStart"/>
-            <w:r>
-              <w:t>Max+grupp</w:t>
-            </w:r>
-            <w:proofErr w:type="spellEnd"/>
+              <w:t>Johannes, Max+grupp</w:t>
+            </w:r>
           </w:p>
         </w:tc>
       </w:tr>
@@ -527,6 +522,48 @@
             </w:r>
             <w:r>
               <w:t xml:space="preserve"> krav</w:t>
+            </w:r>
+          </w:p>
+        </w:tc>
+        <w:tc>
+          <w:tcPr>
+            <w:tcW w:w="2266" w:type="dxa"/>
+          </w:tcPr>
+          <w:p>
+            <w:r>
+              <w:t>Simon</w:t>
+            </w:r>
+          </w:p>
+        </w:tc>
+      </w:tr>
+      <w:tr>
+        <w:tc>
+          <w:tcPr>
+            <w:tcW w:w="1314" w:type="dxa"/>
+          </w:tcPr>
+          <w:p>
+            <w:r>
+              <w:t>160522</w:t>
+            </w:r>
+          </w:p>
+        </w:tc>
+        <w:tc>
+          <w:tcPr>
+            <w:tcW w:w="976" w:type="dxa"/>
+          </w:tcPr>
+          <w:p>
+            <w:r>
+              <w:t>V.1.5</w:t>
+            </w:r>
+          </w:p>
+        </w:tc>
+        <w:tc>
+          <w:tcPr>
+            <w:tcW w:w="4506" w:type="dxa"/>
+          </w:tcPr>
+          <w:p>
+            <w:r>
+              <w:t>Korrekturläst dokumentet</w:t>
             </w:r>
           </w:p>
         </w:tc>
@@ -610,7 +647,7 @@
           <w:r>
             <w:fldChar w:fldCharType="separate"/>
           </w:r>
-          <w:hyperlink w:anchor="_Toc448308576" w:history="1">
+          <w:hyperlink w:anchor="_Toc451705686" w:history="1">
             <w:r>
               <w:rPr>
                 <w:rStyle w:val="Hyperlnk"/>
@@ -637,7 +674,7 @@
                 <w:noProof/>
                 <w:webHidden/>
               </w:rPr>
-              <w:instrText xml:space="preserve"> PAGEREF _Toc448308576 \h </w:instrText>
+              <w:instrText xml:space="preserve"> PAGEREF _Toc451705686 \h </w:instrText>
             </w:r>
             <w:r>
               <w:rPr>
@@ -681,7 +718,7 @@
               <w:lang w:eastAsia="sv-SE"/>
             </w:rPr>
           </w:pPr>
-          <w:hyperlink w:anchor="_Toc448308577" w:history="1">
+          <w:hyperlink w:anchor="_Toc451705687" w:history="1">
             <w:r>
               <w:rPr>
                 <w:rStyle w:val="Hyperlnk"/>
@@ -708,7 +745,7 @@
                 <w:noProof/>
                 <w:webHidden/>
               </w:rPr>
-              <w:instrText xml:space="preserve"> PAGEREF _Toc448308577 \h </w:instrText>
+              <w:instrText xml:space="preserve"> PAGEREF _Toc451705687 \h </w:instrText>
             </w:r>
             <w:r>
               <w:rPr>
@@ -752,7 +789,7 @@
               <w:lang w:eastAsia="sv-SE"/>
             </w:rPr>
           </w:pPr>
-          <w:hyperlink w:anchor="_Toc448308578" w:history="1">
+          <w:hyperlink w:anchor="_Toc451705688" w:history="1">
             <w:r>
               <w:rPr>
                 <w:rStyle w:val="Hyperlnk"/>
@@ -779,7 +816,7 @@
                 <w:noProof/>
                 <w:webHidden/>
               </w:rPr>
-              <w:instrText xml:space="preserve"> PAGEREF _Toc448308578 \h </w:instrText>
+              <w:instrText xml:space="preserve"> PAGEREF _Toc451705688 \h </w:instrText>
             </w:r>
             <w:r>
               <w:rPr>
@@ -823,7 +860,7 @@
               <w:lang w:eastAsia="sv-SE"/>
             </w:rPr>
           </w:pPr>
-          <w:hyperlink w:anchor="_Toc448308579" w:history="1">
+          <w:hyperlink w:anchor="_Toc451705689" w:history="1">
             <w:r>
               <w:rPr>
                 <w:rStyle w:val="Hyperlnk"/>
@@ -850,7 +887,7 @@
                 <w:noProof/>
                 <w:webHidden/>
               </w:rPr>
-              <w:instrText xml:space="preserve"> PAGEREF _Toc448308579 \h </w:instrText>
+              <w:instrText xml:space="preserve"> PAGEREF _Toc451705689 \h </w:instrText>
             </w:r>
             <w:r>
               <w:rPr>
@@ -894,7 +931,7 @@
               <w:lang w:eastAsia="sv-SE"/>
             </w:rPr>
           </w:pPr>
-          <w:hyperlink w:anchor="_Toc448308580" w:history="1">
+          <w:hyperlink w:anchor="_Toc451705690" w:history="1">
             <w:r>
               <w:rPr>
                 <w:rStyle w:val="Hyperlnk"/>
@@ -921,7 +958,7 @@
                 <w:noProof/>
                 <w:webHidden/>
               </w:rPr>
-              <w:instrText xml:space="preserve"> PAGEREF _Toc448308580 \h </w:instrText>
+              <w:instrText xml:space="preserve"> PAGEREF _Toc451705690 \h </w:instrText>
             </w:r>
             <w:r>
               <w:rPr>
@@ -965,7 +1002,7 @@
               <w:lang w:eastAsia="sv-SE"/>
             </w:rPr>
           </w:pPr>
-          <w:hyperlink w:anchor="_Toc448308581" w:history="1">
+          <w:hyperlink w:anchor="_Toc451705691" w:history="1">
             <w:r>
               <w:rPr>
                 <w:rStyle w:val="Hyperlnk"/>
@@ -992,7 +1029,7 @@
                 <w:noProof/>
                 <w:webHidden/>
               </w:rPr>
-              <w:instrText xml:space="preserve"> PAGEREF _Toc448308581 \h </w:instrText>
+              <w:instrText xml:space="preserve"> PAGEREF _Toc451705691 \h </w:instrText>
             </w:r>
             <w:r>
               <w:rPr>
@@ -1036,7 +1073,7 @@
               <w:lang w:eastAsia="sv-SE"/>
             </w:rPr>
           </w:pPr>
-          <w:hyperlink w:anchor="_Toc448308582" w:history="1">
+          <w:hyperlink w:anchor="_Toc451705692" w:history="1">
             <w:r>
               <w:rPr>
                 <w:rStyle w:val="Hyperlnk"/>
@@ -1063,7 +1100,7 @@
                 <w:noProof/>
                 <w:webHidden/>
               </w:rPr>
-              <w:instrText xml:space="preserve"> PAGEREF _Toc448308582 \h </w:instrText>
+              <w:instrText xml:space="preserve"> PAGEREF _Toc451705692 \h </w:instrText>
             </w:r>
             <w:r>
               <w:rPr>
@@ -1107,7 +1144,7 @@
               <w:lang w:eastAsia="sv-SE"/>
             </w:rPr>
           </w:pPr>
-          <w:hyperlink w:anchor="_Toc448308583" w:history="1">
+          <w:hyperlink w:anchor="_Toc451705693" w:history="1">
             <w:r>
               <w:rPr>
                 <w:rStyle w:val="Hyperlnk"/>
@@ -1134,7 +1171,7 @@
                 <w:noProof/>
                 <w:webHidden/>
               </w:rPr>
-              <w:instrText xml:space="preserve"> PAGEREF _Toc448308583 \h </w:instrText>
+              <w:instrText xml:space="preserve"> PAGEREF _Toc451705693 \h </w:instrText>
             </w:r>
             <w:r>
               <w:rPr>
@@ -1178,7 +1215,7 @@
               <w:lang w:eastAsia="sv-SE"/>
             </w:rPr>
           </w:pPr>
-          <w:hyperlink w:anchor="_Toc448308584" w:history="1">
+          <w:hyperlink w:anchor="_Toc451705694" w:history="1">
             <w:r>
               <w:rPr>
                 <w:rStyle w:val="Hyperlnk"/>
@@ -1205,7 +1242,7 @@
                 <w:noProof/>
                 <w:webHidden/>
               </w:rPr>
-              <w:instrText xml:space="preserve"> PAGEREF _Toc448308584 \h </w:instrText>
+              <w:instrText xml:space="preserve"> PAGEREF _Toc451705694 \h </w:instrText>
             </w:r>
             <w:r>
               <w:rPr>
@@ -1249,7 +1286,7 @@
               <w:lang w:eastAsia="sv-SE"/>
             </w:rPr>
           </w:pPr>
-          <w:hyperlink w:anchor="_Toc448308585" w:history="1">
+          <w:hyperlink w:anchor="_Toc451705695" w:history="1">
             <w:r>
               <w:rPr>
                 <w:rStyle w:val="Hyperlnk"/>
@@ -1276,7 +1313,7 @@
                 <w:noProof/>
                 <w:webHidden/>
               </w:rPr>
-              <w:instrText xml:space="preserve"> PAGEREF _Toc448308585 \h </w:instrText>
+              <w:instrText xml:space="preserve"> PAGEREF _Toc451705695 \h </w:instrText>
             </w:r>
             <w:r>
               <w:rPr>
@@ -1296,7 +1333,7 @@
                 <w:noProof/>
                 <w:webHidden/>
               </w:rPr>
-              <w:t>9</w:t>
+              <w:t>8</w:t>
             </w:r>
             <w:r>
               <w:rPr>
@@ -1341,7 +1378,7 @@
           <w:sz w:val="40"/>
         </w:rPr>
       </w:pPr>
-      <w:bookmarkStart w:id="1" w:name="_Toc448308577"/>
+      <w:bookmarkStart w:id="2" w:name="_Toc451705687"/>
       <w:r>
         <w:rPr>
           <w:sz w:val="40"/>
@@ -1349,17 +1386,17 @@
         <w:lastRenderedPageBreak/>
         <w:t>Kravdokument</w:t>
       </w:r>
-      <w:bookmarkEnd w:id="1"/>
+      <w:bookmarkEnd w:id="2"/>
     </w:p>
     <w:p>
       <w:pPr>
         <w:pStyle w:val="Rubrik1"/>
       </w:pPr>
-      <w:bookmarkStart w:id="2" w:name="_Toc448308578"/>
+      <w:bookmarkStart w:id="3" w:name="_Toc451705688"/>
       <w:r>
         <w:t>Syfte</w:t>
       </w:r>
-      <w:bookmarkEnd w:id="2"/>
+      <w:bookmarkEnd w:id="3"/>
     </w:p>
     <w:p>
       <w:r>
@@ -1383,11 +1420,11 @@
       <w:pPr>
         <w:pStyle w:val="Rubrik1"/>
       </w:pPr>
-      <w:bookmarkStart w:id="3" w:name="_Toc448308579"/>
+      <w:bookmarkStart w:id="4" w:name="_Toc451705689"/>
       <w:r>
         <w:t>Ordlista</w:t>
       </w:r>
-      <w:bookmarkEnd w:id="3"/>
+      <w:bookmarkEnd w:id="4"/>
     </w:p>
     <w:p>
       <w:pPr>
@@ -1410,15 +1447,7 @@
         <w:t>nnehåll synligt för andra genom</w:t>
       </w:r>
       <w:r>
-        <w:t xml:space="preserve"> att antingen lägga upp bild/</w:t>
-      </w:r>
-      <w:proofErr w:type="spellStart"/>
-      <w:r>
-        <w:t>gif</w:t>
-      </w:r>
-      <w:proofErr w:type="spellEnd"/>
-      <w:r>
-        <w:t>/text.</w:t>
+        <w:t xml:space="preserve"> att antingen lägga upp bild/gif/text.</w:t>
       </w:r>
     </w:p>
     <w:p/>
@@ -1442,11 +1471,9 @@
       <w:r>
         <w:t xml:space="preserve"> Början på en </w:t>
       </w:r>
-      <w:proofErr w:type="spellStart"/>
       <w:r>
         <w:t>Sidetrack</w:t>
       </w:r>
-      <w:proofErr w:type="spellEnd"/>
       <w:r>
         <w:t>(se nedan).</w:t>
       </w:r>
@@ -1458,28 +1485,18 @@
           <w:u w:val="single"/>
         </w:rPr>
       </w:pPr>
-      <w:proofErr w:type="spellStart"/>
+      <w:r>
+        <w:rPr>
+          <w:u w:val="single"/>
+        </w:rPr>
+        <w:t>Sidetrack/</w:t>
+      </w:r>
       <w:r>
         <w:rPr>
           <w:u w:val="single"/>
         </w:rPr>
         <w:t>Sidetrack</w:t>
       </w:r>
-      <w:proofErr w:type="spellEnd"/>
-      <w:r>
-        <w:rPr>
-          <w:u w:val="single"/>
-        </w:rPr>
-        <w:t>/</w:t>
-      </w:r>
-      <w:proofErr w:type="spellStart"/>
-      <w:r>
-        <w:rPr>
-          <w:u w:val="single"/>
-        </w:rPr>
-        <w:t>Sidetrack</w:t>
-      </w:r>
-      <w:proofErr w:type="spellEnd"/>
       <w:r>
         <w:rPr>
           <w:u w:val="single"/>
@@ -1531,19 +1548,11 @@
           <w:u w:val="single"/>
         </w:rPr>
       </w:pPr>
-      <w:proofErr w:type="spellStart"/>
       <w:r>
         <w:rPr>
           <w:u w:val="single"/>
         </w:rPr>
-        <w:t>Upvote</w:t>
-      </w:r>
-      <w:proofErr w:type="spellEnd"/>
-      <w:r>
-        <w:rPr>
-          <w:u w:val="single"/>
-        </w:rPr>
-        <w:t>:</w:t>
+        <w:t>Upvote:</w:t>
       </w:r>
     </w:p>
     <w:p>
@@ -1558,19 +1567,11 @@
           <w:u w:val="single"/>
         </w:rPr>
       </w:pPr>
-      <w:proofErr w:type="spellStart"/>
       <w:r>
         <w:rPr>
           <w:u w:val="single"/>
         </w:rPr>
-        <w:t>Downvote</w:t>
-      </w:r>
-      <w:proofErr w:type="spellEnd"/>
-      <w:r>
-        <w:rPr>
-          <w:u w:val="single"/>
-        </w:rPr>
-        <w:t>:</w:t>
+        <w:t>Downvote:</w:t>
       </w:r>
     </w:p>
     <w:p>
@@ -1616,11 +1617,11 @@
       <w:pPr>
         <w:pStyle w:val="Rubrik1"/>
       </w:pPr>
-      <w:bookmarkStart w:id="4" w:name="_Toc448308580"/>
+      <w:bookmarkStart w:id="5" w:name="_Toc451705690"/>
       <w:r>
         <w:t>Referenser</w:t>
       </w:r>
-      <w:bookmarkEnd w:id="4"/>
+      <w:bookmarkEnd w:id="5"/>
     </w:p>
     <w:p/>
     <w:p/>
@@ -1643,12 +1644,12 @@
       <w:pPr>
         <w:pStyle w:val="Rubrik1"/>
       </w:pPr>
-      <w:bookmarkStart w:id="5" w:name="_Toc448308581"/>
+      <w:bookmarkStart w:id="6" w:name="_Toc451705691"/>
       <w:r>
         <w:lastRenderedPageBreak/>
         <w:t>Produktbeskrivning</w:t>
       </w:r>
-      <w:bookmarkEnd w:id="5"/>
+      <w:bookmarkEnd w:id="6"/>
     </w:p>
     <w:p>
       <w:pPr>
@@ -1662,7 +1663,6 @@
           <w:szCs w:val="24"/>
         </w:rPr>
       </w:pPr>
-      <w:proofErr w:type="spellStart"/>
       <w:r>
         <w:rPr>
           <w:rFonts w:cs="Times New Roman"/>
@@ -1670,7 +1670,6 @@
         </w:rPr>
         <w:t>Sidetrack</w:t>
       </w:r>
-      <w:proofErr w:type="spellEnd"/>
       <w:r>
         <w:rPr>
           <w:rFonts w:cs="Times New Roman"/>
@@ -1724,74 +1723,7 @@
           <w:rFonts w:cs="Times New Roman"/>
           <w:szCs w:val="24"/>
         </w:rPr>
-        <w:t xml:space="preserve">öjligt att publicera bilder. Det </w:t>
-      </w:r>
-      <w:proofErr w:type="gramStart"/>
-      <w:r>
-        <w:rPr>
-          <w:rFonts w:cs="Times New Roman"/>
-          <w:szCs w:val="24"/>
-        </w:rPr>
-        <w:t>är</w:t>
-      </w:r>
-      <w:proofErr w:type="gramEnd"/>
-      <w:r>
-        <w:rPr>
-          <w:rFonts w:cs="Times New Roman"/>
-          <w:szCs w:val="24"/>
-        </w:rPr>
-        <w:t xml:space="preserve"> </w:t>
-      </w:r>
-      <w:proofErr w:type="gramStart"/>
-      <w:r>
-        <w:rPr>
-          <w:rFonts w:cs="Times New Roman"/>
-          <w:szCs w:val="24"/>
-        </w:rPr>
-        <w:t>ska</w:t>
-      </w:r>
-      <w:proofErr w:type="gramEnd"/>
-      <w:r>
-        <w:rPr>
-          <w:rFonts w:cs="Times New Roman"/>
-          <w:szCs w:val="24"/>
-        </w:rPr>
-        <w:t xml:space="preserve"> vara frivilligt</w:t>
-      </w:r>
-      <w:r>
-        <w:rPr>
-          <w:rFonts w:cs="Times New Roman"/>
-          <w:szCs w:val="24"/>
-        </w:rPr>
-        <w:t xml:space="preserve"> </w:t>
-      </w:r>
-      <w:r>
-        <w:rPr>
-          <w:rFonts w:cs="Times New Roman"/>
-          <w:szCs w:val="24"/>
-        </w:rPr>
-        <w:t>att publicera en</w:t>
-      </w:r>
-      <w:r>
-        <w:rPr>
-          <w:rFonts w:cs="Times New Roman"/>
-          <w:szCs w:val="24"/>
-        </w:rPr>
-        <w:t xml:space="preserve"> bild när en tråd startas eller</w:t>
-      </w:r>
-      <w:r>
-        <w:rPr>
-          <w:rFonts w:cs="Times New Roman"/>
-          <w:szCs w:val="24"/>
-        </w:rPr>
-        <w:t xml:space="preserve"> k</w:t>
-      </w:r>
-      <w:r>
-        <w:rPr>
-          <w:rFonts w:cs="Times New Roman"/>
-          <w:szCs w:val="24"/>
-        </w:rPr>
-        <w:t>ommenteras.</w:t>
+        <w:t>öjligt att publicera bilder.</w:t>
       </w:r>
     </w:p>
     <w:p>
@@ -1940,30 +1872,14 @@
           <w:rFonts w:cs="Times New Roman"/>
           <w:szCs w:val="24"/>
         </w:rPr>
-        <w:t xml:space="preserve">Det skall vara möjligt att kommentera på det mesta och kunna ge kommentarer/trådar </w:t>
-      </w:r>
-      <w:proofErr w:type="spellStart"/>
-      <w:r>
-        <w:rPr>
-          <w:rFonts w:cs="Times New Roman"/>
-          <w:szCs w:val="24"/>
-        </w:rPr>
-        <w:t>up</w:t>
+        <w:t>Det skall vara möjligt att kommentera på det mesta och kunna ge kommentarer/trådar up</w:t>
       </w:r>
       <w:r>
         <w:rPr>
           <w:rFonts w:cs="Times New Roman"/>
           <w:szCs w:val="24"/>
         </w:rPr>
-        <w:t>votes</w:t>
-      </w:r>
-      <w:proofErr w:type="spellEnd"/>
-      <w:r>
-        <w:rPr>
-          <w:rFonts w:cs="Times New Roman"/>
-          <w:szCs w:val="24"/>
-        </w:rPr>
-        <w:t xml:space="preserve"> </w:t>
+        <w:t xml:space="preserve">votes </w:t>
       </w:r>
       <w:r>
         <w:rPr>
@@ -1998,46 +1914,14 @@
           <w:rFonts w:cs="Times New Roman"/>
           <w:szCs w:val="24"/>
         </w:rPr>
-        <w:t xml:space="preserve">delarna av forumet och kunna filtrera ifrån mest </w:t>
-      </w:r>
-      <w:proofErr w:type="spellStart"/>
-      <w:r>
-        <w:rPr>
-          <w:rFonts w:cs="Times New Roman"/>
-          <w:szCs w:val="24"/>
-        </w:rPr>
-        <w:t>views</w:t>
-      </w:r>
-      <w:proofErr w:type="spellEnd"/>
-      <w:r>
-        <w:rPr>
-          <w:rFonts w:cs="Times New Roman"/>
-          <w:szCs w:val="24"/>
-        </w:rPr>
-        <w:t>/</w:t>
-      </w:r>
-      <w:proofErr w:type="spellStart"/>
-      <w:r>
-        <w:rPr>
-          <w:rFonts w:cs="Times New Roman"/>
-          <w:szCs w:val="24"/>
-        </w:rPr>
-        <w:t>up</w:t>
+        <w:t>delarna av forumet och kunna filtrera ifrån mest views/up</w:t>
       </w:r>
       <w:r>
         <w:rPr>
           <w:rFonts w:cs="Times New Roman"/>
           <w:szCs w:val="24"/>
         </w:rPr>
-        <w:t>votes</w:t>
-      </w:r>
-      <w:proofErr w:type="spellEnd"/>
-      <w:r>
-        <w:rPr>
-          <w:rFonts w:cs="Times New Roman"/>
-          <w:szCs w:val="24"/>
-        </w:rPr>
-        <w:t xml:space="preserve">/aktiv tid och kanske fler </w:t>
+        <w:t xml:space="preserve">votes/aktiv tid och kanske fler </w:t>
       </w:r>
       <w:r>
         <w:rPr>
@@ -2187,7 +2071,21 @@
           <w:rFonts w:cs="Times New Roman"/>
           <w:szCs w:val="24"/>
         </w:rPr>
-        <w:t xml:space="preserve"> för att motverka sabotage i en tråd. Det skall kunna vara möjligt att kunna ”flagga”</w:t>
+        <w:t xml:space="preserve"> för att motverka sab</w:t>
+      </w:r>
+      <w:r>
+        <w:rPr>
+          <w:rFonts w:cs="Times New Roman"/>
+          <w:szCs w:val="24"/>
+        </w:rPr>
+        <w:t>otage i en tråd. Det skall</w:t>
+      </w:r>
+      <w:r>
+        <w:rPr>
+          <w:rFonts w:cs="Times New Roman"/>
+          <w:szCs w:val="24"/>
+        </w:rPr>
+        <w:t xml:space="preserve"> vara möjligt att kunna ”flagga”</w:t>
       </w:r>
       <w:r>
         <w:rPr>
@@ -2201,7 +2099,14 @@
           <w:rFonts w:cs="Times New Roman"/>
           <w:szCs w:val="24"/>
         </w:rPr>
-        <w:t>innehåll så att man är tvungen att öppna upp trådar och sv</w:t>
+        <w:t>innehåll så att man kan stänga</w:t>
+      </w:r>
+      <w:r>
+        <w:rPr>
+          <w:rFonts w:cs="Times New Roman"/>
+          <w:szCs w:val="24"/>
+        </w:rPr>
+        <w:t xml:space="preserve"> trådar och sv</w:t>
       </w:r>
       <w:r>
         <w:rPr>
@@ -2244,18 +2149,25 @@
           <w:rFonts w:cs="Times New Roman"/>
           <w:szCs w:val="24"/>
         </w:rPr>
-        <w:t>mobilanpassning. Dock ingen app.</w:t>
+        <w:t>mobilanpassning, d</w:t>
+      </w:r>
+      <w:r>
+        <w:rPr>
+          <w:rFonts w:cs="Times New Roman"/>
+          <w:szCs w:val="24"/>
+        </w:rPr>
+        <w:t>ock ingen app.</w:t>
       </w:r>
     </w:p>
     <w:p>
       <w:pPr>
         <w:pStyle w:val="Rubrik1"/>
       </w:pPr>
-      <w:bookmarkStart w:id="6" w:name="_Toc448308582"/>
+      <w:bookmarkStart w:id="7" w:name="_Toc451705692"/>
       <w:r>
         <w:t>Målgrupp</w:t>
       </w:r>
-      <w:bookmarkEnd w:id="6"/>
+      <w:bookmarkEnd w:id="7"/>
     </w:p>
     <w:p>
       <w:pPr>
@@ -2333,18 +2245,18 @@
         <w:t>diskutera eller kanske bara läsa diskussioner</w:t>
       </w:r>
       <w:r>
-        <w:t xml:space="preserve"> </w:t>
+        <w:t>.</w:t>
       </w:r>
     </w:p>
     <w:p>
       <w:pPr>
         <w:pStyle w:val="Rubrik1"/>
       </w:pPr>
-      <w:bookmarkStart w:id="7" w:name="_Toc448308583"/>
+      <w:bookmarkStart w:id="8" w:name="_Toc451705693"/>
       <w:r>
         <w:t>Intressenter</w:t>
       </w:r>
-      <w:bookmarkEnd w:id="7"/>
+      <w:bookmarkEnd w:id="8"/>
     </w:p>
     <w:p>
       <w:r>
@@ -2455,13 +2367,8 @@
     </w:p>
     <w:p>
       <w:r>
-        <w:t>F2=</w:t>
+        <w:t>F2=Posting</w:t>
       </w:r>
-      <w:proofErr w:type="spellStart"/>
-      <w:r>
-        <w:t>Posting</w:t>
-      </w:r>
-      <w:proofErr w:type="spellEnd"/>
       <w:r>
         <w:tab/>
       </w:r>
@@ -2513,32 +2420,19 @@
     </w:p>
     <w:p>
       <w:r>
-        <w:t xml:space="preserve">H= </w:t>
+        <w:t>H= Upvote/Downvote</w:t>
       </w:r>
-      <w:proofErr w:type="spellStart"/>
-      <w:r>
-        <w:t>Upvote</w:t>
-      </w:r>
-      <w:proofErr w:type="spellEnd"/>
-      <w:r>
-        <w:t>/</w:t>
-      </w:r>
-      <w:proofErr w:type="spellStart"/>
-      <w:r>
-        <w:t>Downvote</w:t>
-      </w:r>
-      <w:proofErr w:type="spellEnd"/>
     </w:p>
     <w:p/>
     <w:p>
       <w:pPr>
         <w:pStyle w:val="Rubrik1"/>
       </w:pPr>
-      <w:bookmarkStart w:id="8" w:name="_Toc448308584"/>
+      <w:bookmarkStart w:id="9" w:name="_Toc451705694"/>
       <w:r>
         <w:t>Funktionella krav</w:t>
       </w:r>
-      <w:bookmarkEnd w:id="8"/>
+      <w:bookmarkEnd w:id="9"/>
     </w:p>
     <w:p/>
     <w:tbl>
@@ -2644,8 +2538,6 @@
               </w:rPr>
               <w:t>F1b</w:t>
             </w:r>
-            <w:bookmarkStart w:id="9" w:name="_GoBack"/>
-            <w:bookmarkEnd w:id="9"/>
           </w:p>
         </w:tc>
         <w:tc>
@@ -2745,31 +2637,7 @@
               <w:jc w:val="left"/>
             </w:pPr>
             <w:r>
-              <w:t xml:space="preserve">Hemsidan skall stödja Internet Explorer, </w:t>
-            </w:r>
-            <w:proofErr w:type="spellStart"/>
-            <w:r>
-              <w:t>Edge</w:t>
-            </w:r>
-            <w:proofErr w:type="spellEnd"/>
-            <w:r>
-              <w:t xml:space="preserve">, </w:t>
-            </w:r>
-            <w:proofErr w:type="spellStart"/>
-            <w:r>
-              <w:t>Firefox</w:t>
-            </w:r>
-            <w:proofErr w:type="spellEnd"/>
-            <w:r>
-              <w:t xml:space="preserve">, </w:t>
-            </w:r>
-            <w:proofErr w:type="spellStart"/>
-            <w:r>
-              <w:t>Chrome</w:t>
-            </w:r>
-            <w:proofErr w:type="spellEnd"/>
-            <w:r>
-              <w:t>, S</w:t>
+              <w:t>Hemsidan skall stödja Internet Explorer, Edge, Firefox, Chrome, S</w:t>
             </w:r>
             <w:r>
               <w:t>afari.</w:t>
@@ -2951,15 +2819,7 @@
               <w:jc w:val="left"/>
             </w:pPr>
             <w:r>
-              <w:t>Man skall kunna lägga innehåll med formatet .</w:t>
-            </w:r>
-            <w:proofErr w:type="spellStart"/>
-            <w:r>
-              <w:t>png</w:t>
-            </w:r>
-            <w:proofErr w:type="spellEnd"/>
-            <w:r>
-              <w:t xml:space="preserve"> i en trådstart</w:t>
+              <w:t>Man skall kunna lägga innehåll med formatet .png i en trådstart</w:t>
             </w:r>
           </w:p>
           <w:p>
@@ -3158,15 +3018,7 @@
               <w:jc w:val="left"/>
             </w:pPr>
             <w:r>
-              <w:t>Man skall kunna lägga upp innehåll med formatet .</w:t>
-            </w:r>
-            <w:proofErr w:type="spellStart"/>
-            <w:r>
-              <w:t>gif</w:t>
-            </w:r>
-            <w:proofErr w:type="spellEnd"/>
-            <w:r>
-              <w:t xml:space="preserve"> i en trådstart.</w:t>
+              <w:t>Man skall kunna lägga upp innehåll med formatet .gif i en trådstart.</w:t>
             </w:r>
           </w:p>
           <w:p>
@@ -3477,37 +3329,15 @@
               <w:rPr>
                 <w:b/>
               </w:rPr>
-              <w:t xml:space="preserve">Posta </w:t>
-            </w:r>
-            <w:proofErr w:type="spellStart"/>
-            <w:r>
-              <w:rPr>
-                <w:b/>
-              </w:rPr>
-              <w:t>gif</w:t>
-            </w:r>
-            <w:proofErr w:type="spellEnd"/>
-            <w:r>
-              <w:rPr>
-                <w:b/>
-              </w:rPr>
-              <w:t xml:space="preserve"> i svar</w:t>
-            </w:r>
-          </w:p>
-          <w:p>
-            <w:pPr>
-              <w:jc w:val="left"/>
-            </w:pPr>
-            <w:r>
-              <w:t>Man skall kunna lägga upp innehåll med formatet .</w:t>
-            </w:r>
-            <w:proofErr w:type="spellStart"/>
-            <w:r>
-              <w:t>gif</w:t>
-            </w:r>
-            <w:proofErr w:type="spellEnd"/>
-            <w:r>
-              <w:t xml:space="preserve"> i ett svar på en tråd.</w:t>
+              <w:t>Posta gif i svar</w:t>
+            </w:r>
+          </w:p>
+          <w:p>
+            <w:pPr>
+              <w:jc w:val="left"/>
+            </w:pPr>
+            <w:r>
+              <w:t>Man skall kunna lägga upp innehåll med formatet .gif i ett svar på en tråd.</w:t>
             </w:r>
           </w:p>
           <w:p>
@@ -3605,21 +3435,7 @@
               <w:rPr>
                 <w:i/>
               </w:rPr>
-              <w:t xml:space="preserve">Det hjälper för att kunna </w:t>
-            </w:r>
-            <w:proofErr w:type="spellStart"/>
-            <w:r>
-              <w:rPr>
-                <w:i/>
-              </w:rPr>
-              <w:t>sidetracka</w:t>
-            </w:r>
-            <w:proofErr w:type="spellEnd"/>
-            <w:r>
-              <w:rPr>
-                <w:i/>
-              </w:rPr>
-              <w:t>.</w:t>
+              <w:t>Det hjälper för att kunna sidetracka.</w:t>
             </w:r>
           </w:p>
         </w:tc>
@@ -3723,21 +3539,7 @@
               <w:rPr>
                 <w:i/>
               </w:rPr>
-              <w:t xml:space="preserve">Det hjälper för att kunna </w:t>
-            </w:r>
-            <w:proofErr w:type="spellStart"/>
-            <w:r>
-              <w:rPr>
-                <w:i/>
-              </w:rPr>
-              <w:t>sidetracka</w:t>
-            </w:r>
-            <w:proofErr w:type="spellEnd"/>
-            <w:r>
-              <w:rPr>
-                <w:i/>
-              </w:rPr>
-              <w:t>.</w:t>
+              <w:t>Det hjälper för att kunna sidetracka.</w:t>
             </w:r>
           </w:p>
         </w:tc>
@@ -3829,16 +3631,8 @@
               <w:rPr>
                 <w:i/>
               </w:rPr>
-              <w:t xml:space="preserve">Det hjälper för att kunna </w:t>
-            </w:r>
-            <w:proofErr w:type="spellStart"/>
-            <w:r>
-              <w:rPr>
-                <w:i/>
-              </w:rPr>
-              <w:t>sidetracka</w:t>
-            </w:r>
-            <w:proofErr w:type="spellEnd"/>
+              <w:t>Det hjälper för att kunna sidetracka</w:t>
+            </w:r>
           </w:p>
         </w:tc>
         <w:tc>
@@ -3911,37 +3705,15 @@
               <w:rPr>
                 <w:b/>
               </w:rPr>
-              <w:t xml:space="preserve">Posta </w:t>
-            </w:r>
-            <w:proofErr w:type="spellStart"/>
-            <w:r>
-              <w:rPr>
-                <w:b/>
-              </w:rPr>
-              <w:t>gif</w:t>
-            </w:r>
-            <w:proofErr w:type="spellEnd"/>
-            <w:r>
-              <w:rPr>
-                <w:b/>
-              </w:rPr>
-              <w:t xml:space="preserve"> i svar svar-på-svar</w:t>
-            </w:r>
-          </w:p>
-          <w:p>
-            <w:pPr>
-              <w:jc w:val="left"/>
-            </w:pPr>
-            <w:r>
-              <w:t>Man skall kunna lägga upp innehåll med formatet .</w:t>
-            </w:r>
-            <w:proofErr w:type="spellStart"/>
-            <w:r>
-              <w:t>gif</w:t>
-            </w:r>
-            <w:proofErr w:type="spellEnd"/>
-            <w:r>
-              <w:t xml:space="preserve"> i ett svar på ett svar på en tråd.</w:t>
+              <w:t>Posta gif i svar svar-på-svar</w:t>
+            </w:r>
+          </w:p>
+          <w:p>
+            <w:pPr>
+              <w:jc w:val="left"/>
+            </w:pPr>
+            <w:r>
+              <w:t>Man skall kunna lägga upp innehåll med formatet .gif i ett svar på ett svar på en tråd.</w:t>
             </w:r>
           </w:p>
           <w:p>
@@ -3955,21 +3727,7 @@
               <w:rPr>
                 <w:i/>
               </w:rPr>
-              <w:t xml:space="preserve">Det hjälper för att kunna </w:t>
-            </w:r>
-            <w:proofErr w:type="spellStart"/>
-            <w:r>
-              <w:rPr>
-                <w:i/>
-              </w:rPr>
-              <w:t>sidetracka</w:t>
-            </w:r>
-            <w:proofErr w:type="spellEnd"/>
-            <w:r>
-              <w:rPr>
-                <w:i/>
-              </w:rPr>
-              <w:t>.</w:t>
+              <w:t>Det hjälper för att kunna sidetracka.</w:t>
             </w:r>
           </w:p>
         </w:tc>
@@ -4278,26 +4036,13 @@
               <w:rPr>
                 <w:b/>
               </w:rPr>
-              <w:t>Storlek på bild/</w:t>
-            </w:r>
-            <w:proofErr w:type="spellStart"/>
-            <w:r>
-              <w:rPr>
-                <w:b/>
-              </w:rPr>
-              <w:t>gif</w:t>
-            </w:r>
-            <w:proofErr w:type="spellEnd"/>
-          </w:p>
-          <w:p>
-            <w:r>
-              <w:t>Det skall finnas en gräns på upplösning/storlek på bild/</w:t>
-            </w:r>
-            <w:proofErr w:type="spellStart"/>
-            <w:r>
-              <w:t>gif</w:t>
-            </w:r>
-            <w:proofErr w:type="spellEnd"/>
+              <w:t>Storlek på bild/gif</w:t>
+            </w:r>
+          </w:p>
+          <w:p>
+            <w:r>
+              <w:t>Det skall finnas en gräns på upplösning/storlek på bild/gif</w:t>
+            </w:r>
           </w:p>
         </w:tc>
         <w:tc>
@@ -4432,19 +4177,11 @@
                 <w:b/>
               </w:rPr>
             </w:pPr>
-            <w:proofErr w:type="spellStart"/>
-            <w:r>
-              <w:rPr>
-                <w:b/>
-              </w:rPr>
-              <w:t>Sektionering</w:t>
-            </w:r>
-            <w:proofErr w:type="spellEnd"/>
-            <w:r>
-              <w:rPr>
-                <w:b/>
-              </w:rPr>
-              <w:t xml:space="preserve"> av kategorier</w:t>
+            <w:r>
+              <w:rPr>
+                <w:b/>
+              </w:rPr>
+              <w:t>Sektionering av kategorier</w:t>
             </w:r>
           </w:p>
           <w:p>
@@ -4736,11 +4473,9 @@
             <w:r>
               <w:t xml:space="preserve">Det skall finnas en knapp på hemsidan som tar dig till en informationssida om </w:t>
             </w:r>
-            <w:proofErr w:type="spellStart"/>
             <w:r>
               <w:t>Sidetrack</w:t>
             </w:r>
-            <w:proofErr w:type="spellEnd"/>
             <w:r>
               <w:t>.</w:t>
             </w:r>
@@ -5471,14 +5206,12 @@
               </w:rPr>
               <w:t xml:space="preserve">Aktivitet tråd </w:t>
             </w:r>
-            <w:proofErr w:type="spellStart"/>
             <w:r>
               <w:rPr>
                 <w:b/>
               </w:rPr>
               <w:t>upvote</w:t>
             </w:r>
-            <w:proofErr w:type="spellEnd"/>
           </w:p>
           <w:p>
             <w:pPr>
@@ -5488,15 +5221,7 @@
               <w:t>Man skall k</w:t>
             </w:r>
             <w:r>
-              <w:t xml:space="preserve">unna ge en </w:t>
-            </w:r>
-            <w:proofErr w:type="spellStart"/>
-            <w:r>
-              <w:t>upvote</w:t>
-            </w:r>
-            <w:proofErr w:type="spellEnd"/>
-            <w:r>
-              <w:t xml:space="preserve"> till en tråd.</w:t>
+              <w:t>unna ge en upvote till en tråd.</w:t>
             </w:r>
           </w:p>
         </w:tc>
@@ -5562,16 +5287,8 @@
               <w:rPr>
                 <w:b/>
               </w:rPr>
-              <w:t xml:space="preserve">Aktivitet tråd </w:t>
-            </w:r>
-            <w:proofErr w:type="spellStart"/>
-            <w:r>
-              <w:rPr>
-                <w:b/>
-              </w:rPr>
-              <w:t>downvote</w:t>
-            </w:r>
-            <w:proofErr w:type="spellEnd"/>
+              <w:t>Aktivitet tråd downvote</w:t>
+            </w:r>
           </w:p>
           <w:p>
             <w:pPr>
@@ -5581,15 +5298,7 @@
               <w:t>Man skall kun</w:t>
             </w:r>
             <w:r>
-              <w:t xml:space="preserve">na ge en </w:t>
-            </w:r>
-            <w:proofErr w:type="spellStart"/>
-            <w:r>
-              <w:t>downvote</w:t>
-            </w:r>
-            <w:proofErr w:type="spellEnd"/>
-            <w:r>
-              <w:t xml:space="preserve"> till en tråd.</w:t>
+              <w:t>na ge en downvote till en tråd.</w:t>
             </w:r>
           </w:p>
         </w:tc>
@@ -5654,37 +5363,15 @@
               <w:rPr>
                 <w:b/>
               </w:rPr>
-              <w:t xml:space="preserve">Aktivitet svar </w:t>
-            </w:r>
-            <w:proofErr w:type="spellStart"/>
-            <w:r>
-              <w:rPr>
-                <w:b/>
-              </w:rPr>
-              <w:t>upvote</w:t>
-            </w:r>
-            <w:proofErr w:type="spellEnd"/>
-            <w:r>
-              <w:rPr>
-                <w:b/>
-              </w:rPr>
-              <w:t>.</w:t>
-            </w:r>
-          </w:p>
-          <w:p>
-            <w:pPr>
-              <w:jc w:val="left"/>
-            </w:pPr>
-            <w:r>
-              <w:t xml:space="preserve">Man skall kunna ge en </w:t>
-            </w:r>
-            <w:proofErr w:type="spellStart"/>
-            <w:r>
-              <w:t>upvote</w:t>
-            </w:r>
-            <w:proofErr w:type="spellEnd"/>
-            <w:r>
-              <w:t xml:space="preserve"> t</w:t>
+              <w:t>Aktivitet svar upvote.</w:t>
+            </w:r>
+          </w:p>
+          <w:p>
+            <w:pPr>
+              <w:jc w:val="left"/>
+            </w:pPr>
+            <w:r>
+              <w:t>Man skall kunna ge en upvote t</w:t>
             </w:r>
             <w:r>
               <w:t>ill ett svar.</w:t>
@@ -5757,16 +5444,8 @@
               <w:rPr>
                 <w:b/>
               </w:rPr>
-              <w:t xml:space="preserve">Aktivitet svar </w:t>
-            </w:r>
-            <w:proofErr w:type="spellStart"/>
-            <w:r>
-              <w:rPr>
-                <w:b/>
-              </w:rPr>
-              <w:t>downvote</w:t>
-            </w:r>
-            <w:proofErr w:type="spellEnd"/>
+              <w:t>Aktivitet svar downvote</w:t>
+            </w:r>
           </w:p>
           <w:p>
             <w:pPr>
@@ -5776,15 +5455,7 @@
               <w:t>Man skall kunn</w:t>
             </w:r>
             <w:r>
-              <w:t xml:space="preserve">a ge en </w:t>
-            </w:r>
-            <w:proofErr w:type="spellStart"/>
-            <w:r>
-              <w:t>downvote</w:t>
-            </w:r>
-            <w:proofErr w:type="spellEnd"/>
-            <w:r>
-              <w:t xml:space="preserve"> till ett svar.</w:t>
+              <w:t>a ge en downvote till ett svar.</w:t>
             </w:r>
           </w:p>
         </w:tc>
@@ -5854,16 +5525,8 @@
               <w:rPr>
                 <w:b/>
               </w:rPr>
-              <w:t xml:space="preserve">Aktivitet svar-på-svar </w:t>
-            </w:r>
-            <w:proofErr w:type="spellStart"/>
-            <w:r>
-              <w:rPr>
-                <w:b/>
-              </w:rPr>
-              <w:t>upvote</w:t>
-            </w:r>
-            <w:proofErr w:type="spellEnd"/>
+              <w:t>Aktivitet svar-på-svar upvote</w:t>
+            </w:r>
           </w:p>
           <w:p>
             <w:pPr>
@@ -5873,15 +5536,7 @@
               <w:t>Man skall kunna ge e</w:t>
             </w:r>
             <w:r>
-              <w:t xml:space="preserve">n </w:t>
-            </w:r>
-            <w:proofErr w:type="spellStart"/>
-            <w:r>
-              <w:t>upvote</w:t>
-            </w:r>
-            <w:proofErr w:type="spellEnd"/>
-            <w:r>
-              <w:t xml:space="preserve"> till ett svar-på-svar.</w:t>
+              <w:t>n upvote till ett svar-på-svar.</w:t>
             </w:r>
           </w:p>
         </w:tc>
@@ -5951,31 +5606,15 @@
               <w:rPr>
                 <w:b/>
               </w:rPr>
-              <w:t xml:space="preserve">Aktivitet svar-på-svar </w:t>
-            </w:r>
-            <w:proofErr w:type="spellStart"/>
-            <w:r>
-              <w:rPr>
-                <w:b/>
-              </w:rPr>
-              <w:t>downvote</w:t>
-            </w:r>
-            <w:proofErr w:type="spellEnd"/>
-          </w:p>
-          <w:p>
-            <w:pPr>
-              <w:jc w:val="left"/>
-            </w:pPr>
-            <w:r>
-              <w:t xml:space="preserve">Man skall kunna ge en </w:t>
-            </w:r>
-            <w:proofErr w:type="spellStart"/>
-            <w:r>
-              <w:t>downvote</w:t>
-            </w:r>
-            <w:proofErr w:type="spellEnd"/>
-            <w:r>
-              <w:t xml:space="preserve"> ti</w:t>
+              <w:t>Aktivitet svar-på-svar downvote</w:t>
+            </w:r>
+          </w:p>
+          <w:p>
+            <w:pPr>
+              <w:jc w:val="left"/>
+            </w:pPr>
+            <w:r>
+              <w:t>Man skall kunna ge en downvote ti</w:t>
             </w:r>
             <w:r>
               <w:t>ll ett svar-på-svar.</w:t>
@@ -6100,21 +5739,7 @@
               <w:rPr>
                 <w:i/>
               </w:rPr>
-              <w:t xml:space="preserve">Det skall hjälpa att användare med </w:t>
-            </w:r>
-            <w:proofErr w:type="gramStart"/>
-            <w:r>
-              <w:rPr>
-                <w:i/>
-              </w:rPr>
-              <w:t>lågt</w:t>
-            </w:r>
-            <w:proofErr w:type="gramEnd"/>
-            <w:r>
-              <w:rPr>
-                <w:i/>
-              </w:rPr>
-              <w:t xml:space="preserve"> vokabulär får skämmas lite och ger generellt sätt </w:t>
+              <w:t xml:space="preserve">Det skall hjälpa att användare med lågt vokabulär får skämmas lite och ger generellt sätt </w:t>
             </w:r>
             <w:r>
               <w:rPr>
@@ -6264,7 +5889,7 @@
       <w:pPr>
         <w:pStyle w:val="Rubrik1"/>
       </w:pPr>
-      <w:bookmarkStart w:id="10" w:name="_Toc448308585"/>
+      <w:bookmarkStart w:id="10" w:name="_Toc451705695"/>
       <w:r>
         <w:t>Icke-funktionella krav/kvalitativa krav</w:t>
       </w:r>
@@ -6352,30 +5977,14 @@
                 <w:rFonts w:cs="Times New Roman"/>
                 <w:szCs w:val="24"/>
               </w:rPr>
-              <w:t xml:space="preserve"> </w:t>
-            </w:r>
-            <w:proofErr w:type="spellStart"/>
-            <w:r>
-              <w:rPr>
-                <w:rFonts w:cs="Times New Roman"/>
-                <w:szCs w:val="24"/>
-              </w:rPr>
-              <w:t>oss-</w:t>
-            </w:r>
-            <w:r>
-              <w:rPr>
-                <w:rFonts w:cs="Times New Roman"/>
-                <w:szCs w:val="24"/>
-              </w:rPr>
-              <w:t>sida</w:t>
-            </w:r>
-            <w:proofErr w:type="spellEnd"/>
-            <w:r>
-              <w:rPr>
-                <w:rFonts w:cs="Times New Roman"/>
-                <w:szCs w:val="24"/>
-              </w:rPr>
-              <w:t>, skapa-trådsida, en</w:t>
+              <w:t xml:space="preserve"> oss-</w:t>
+            </w:r>
+            <w:r>
+              <w:rPr>
+                <w:rFonts w:cs="Times New Roman"/>
+                <w:szCs w:val="24"/>
+              </w:rPr>
+              <w:t>sida, skapa-trådsida, en</w:t>
             </w:r>
             <w:r>
               <w:rPr>
@@ -9760,23 +9369,7 @@
                 <w:rFonts w:cs="Times New Roman"/>
                 <w:szCs w:val="24"/>
               </w:rPr>
-              <w:t>Maxupplösningen för .</w:t>
-            </w:r>
-            <w:proofErr w:type="spellStart"/>
-            <w:r>
-              <w:rPr>
-                <w:rFonts w:cs="Times New Roman"/>
-                <w:szCs w:val="24"/>
-              </w:rPr>
-              <w:t>png</w:t>
-            </w:r>
-            <w:proofErr w:type="spellEnd"/>
-            <w:r>
-              <w:rPr>
-                <w:rFonts w:cs="Times New Roman"/>
-                <w:szCs w:val="24"/>
-              </w:rPr>
-              <w:t xml:space="preserve"> och .jpg-filer är 1920x1080.</w:t>
+              <w:t>Maxupplösningen för .png och .jpg-filer är 1920x1080.</w:t>
             </w:r>
           </w:p>
         </w:tc>
@@ -9872,44 +9465,25 @@
                 <w:b/>
                 <w:szCs w:val="24"/>
               </w:rPr>
-              <w:t xml:space="preserve"> </w:t>
-            </w:r>
-            <w:proofErr w:type="spellStart"/>
-            <w:r>
-              <w:rPr>
-                <w:rFonts w:cs="Times New Roman"/>
-                <w:b/>
-                <w:szCs w:val="24"/>
-              </w:rPr>
-              <w:t>gif</w:t>
-            </w:r>
-            <w:proofErr w:type="spellEnd"/>
-          </w:p>
-          <w:p>
-            <w:pPr>
-              <w:spacing w:after="160"/>
-              <w:jc w:val="left"/>
-              <w:rPr>
-                <w:rFonts w:cs="Times New Roman"/>
-                <w:szCs w:val="24"/>
-              </w:rPr>
-            </w:pPr>
-            <w:r>
-              <w:rPr>
-                <w:rFonts w:cs="Times New Roman"/>
-                <w:szCs w:val="24"/>
-              </w:rPr>
-              <w:t>Maxupplösningen för .</w:t>
-            </w:r>
-            <w:proofErr w:type="spellStart"/>
-            <w:r>
-              <w:rPr>
-                <w:rFonts w:cs="Times New Roman"/>
-                <w:szCs w:val="24"/>
-              </w:rPr>
-              <w:t>gif</w:t>
-            </w:r>
-            <w:proofErr w:type="spellEnd"/>
+              <w:t xml:space="preserve"> gif</w:t>
+            </w:r>
+          </w:p>
+          <w:p>
+            <w:pPr>
+              <w:spacing w:after="160"/>
+              <w:jc w:val="left"/>
+              <w:rPr>
+                <w:rFonts w:cs="Times New Roman"/>
+                <w:szCs w:val="24"/>
+              </w:rPr>
+            </w:pPr>
+            <w:r>
+              <w:rPr>
+                <w:rFonts w:cs="Times New Roman"/>
+                <w:szCs w:val="24"/>
+              </w:rPr>
+              <w:t>Maxupplösningen för .gif</w:t>
+            </w:r>
             <w:r>
               <w:rPr>
                 <w:rFonts w:cs="Times New Roman"/>
@@ -10127,7 +9701,6 @@
               </w:rPr>
               <w:t xml:space="preserve">Navigationsbaren skall vara på samma ställe som på de andra sidorna på </w:t>
             </w:r>
-            <w:proofErr w:type="spellStart"/>
             <w:r>
               <w:rPr>
                 <w:rFonts w:cs="Times New Roman"/>
@@ -10135,7 +9708,6 @@
               </w:rPr>
               <w:t>Sidetrack</w:t>
             </w:r>
-            <w:proofErr w:type="spellEnd"/>
           </w:p>
         </w:tc>
         <w:tc>
@@ -10241,7 +9813,6 @@
               </w:rPr>
               <w:t xml:space="preserve">Logga skall finnas på samma ställe som på de andra sidorna på </w:t>
             </w:r>
-            <w:proofErr w:type="spellStart"/>
             <w:r>
               <w:rPr>
                 <w:rFonts w:cs="Times New Roman"/>
@@ -10249,7 +9820,6 @@
               </w:rPr>
               <w:t>Sidetrack</w:t>
             </w:r>
-            <w:proofErr w:type="spellEnd"/>
           </w:p>
         </w:tc>
         <w:tc>
@@ -10393,7 +9963,6 @@
               </w:rPr>
               <w:t xml:space="preserve">knappen skall finnas på samma ställe som på de andra sidorna på </w:t>
             </w:r>
-            <w:proofErr w:type="spellStart"/>
             <w:r>
               <w:rPr>
                 <w:rFonts w:cs="Times New Roman"/>
@@ -10401,7 +9970,6 @@
               </w:rPr>
               <w:t>Sidetrack</w:t>
             </w:r>
-            <w:proofErr w:type="spellEnd"/>
             <w:r>
               <w:rPr>
                 <w:rFonts w:cs="Times New Roman"/>
@@ -10514,7 +10082,6 @@
               </w:rPr>
               <w:t xml:space="preserve">Feedbackknappen skall finnas på samma ställe som de andra sidorna på </w:t>
             </w:r>
-            <w:proofErr w:type="spellStart"/>
             <w:r>
               <w:rPr>
                 <w:rFonts w:cs="Times New Roman"/>
@@ -10522,7 +10089,6 @@
               </w:rPr>
               <w:t>Sidetrack</w:t>
             </w:r>
-            <w:proofErr w:type="spellEnd"/>
             <w:r>
               <w:rPr>
                 <w:rFonts w:cs="Times New Roman"/>
@@ -10683,7 +10249,6 @@
               </w:rPr>
               <w:t xml:space="preserve">NSFW-switch skall finnas och på samma ställe som på de andra sidorna på </w:t>
             </w:r>
-            <w:proofErr w:type="spellStart"/>
             <w:r>
               <w:rPr>
                 <w:rFonts w:cs="Times New Roman"/>
@@ -10691,7 +10256,6 @@
               </w:rPr>
               <w:t>Sidetrack</w:t>
             </w:r>
-            <w:proofErr w:type="spellEnd"/>
           </w:p>
         </w:tc>
         <w:tc>
@@ -11143,7 +10707,6 @@
               </w:rPr>
               <w:t>När man svarar på TS eller ett svar så gör det i en ”pop-</w:t>
             </w:r>
-            <w:proofErr w:type="spellStart"/>
             <w:r>
               <w:rPr>
                 <w:rFonts w:cs="Times New Roman"/>
@@ -11158,7 +10721,6 @@
               </w:rPr>
               <w:t>p</w:t>
             </w:r>
-            <w:proofErr w:type="spellEnd"/>
             <w:r>
               <w:rPr>
                 <w:rFonts w:cs="Times New Roman"/>
@@ -12625,30 +12187,14 @@
                 <w:rFonts w:cs="Times New Roman"/>
                 <w:szCs w:val="24"/>
               </w:rPr>
-              <w:t xml:space="preserve">er, variabler, funktioner, och </w:t>
-            </w:r>
-            <w:proofErr w:type="spellStart"/>
-            <w:r>
-              <w:rPr>
-                <w:rFonts w:cs="Times New Roman"/>
-                <w:szCs w:val="24"/>
-              </w:rPr>
-              <w:t>i</w:t>
-            </w:r>
-            <w:r>
-              <w:rPr>
-                <w:rFonts w:cs="Times New Roman"/>
-                <w:szCs w:val="24"/>
-              </w:rPr>
-              <w:t>d:n</w:t>
-            </w:r>
-            <w:proofErr w:type="spellEnd"/>
-            <w:r>
-              <w:rPr>
-                <w:rFonts w:cs="Times New Roman"/>
-                <w:szCs w:val="24"/>
-              </w:rPr>
-              <w:t xml:space="preserve"> skall namnges/organiseras på ett sätt så att de är relevanta.</w:t>
+              <w:t>er, variabler, funktioner, och i</w:t>
+            </w:r>
+            <w:r>
+              <w:rPr>
+                <w:rFonts w:cs="Times New Roman"/>
+                <w:szCs w:val="24"/>
+              </w:rPr>
+              <w:t>d:n skall namnges/organiseras på ett sätt så att de är relevanta.</w:t>
             </w:r>
           </w:p>
         </w:tc>
@@ -12745,30 +12291,14 @@
                 <w:rFonts w:cs="Times New Roman"/>
                 <w:szCs w:val="24"/>
               </w:rPr>
-              <w:t xml:space="preserve">Ramverket </w:t>
-            </w:r>
-            <w:proofErr w:type="spellStart"/>
-            <w:r>
-              <w:rPr>
-                <w:rFonts w:cs="Times New Roman"/>
-                <w:szCs w:val="24"/>
-              </w:rPr>
-              <w:t>B</w:t>
-            </w:r>
-            <w:r>
-              <w:rPr>
-                <w:rFonts w:cs="Times New Roman"/>
-                <w:szCs w:val="24"/>
-              </w:rPr>
-              <w:t>ootstrap</w:t>
-            </w:r>
-            <w:proofErr w:type="spellEnd"/>
-            <w:r>
-              <w:rPr>
-                <w:rFonts w:cs="Times New Roman"/>
-                <w:szCs w:val="24"/>
-              </w:rPr>
-              <w:t xml:space="preserve"> används för CSS</w:t>
+              <w:t>Ramverket B</w:t>
+            </w:r>
+            <w:r>
+              <w:rPr>
+                <w:rFonts w:cs="Times New Roman"/>
+                <w:szCs w:val="24"/>
+              </w:rPr>
+              <w:t>ootstrap används för CSS</w:t>
             </w:r>
           </w:p>
         </w:tc>
@@ -12865,15 +12395,7 @@
                 <w:rFonts w:cs="Times New Roman"/>
                 <w:szCs w:val="24"/>
               </w:rPr>
-              <w:t xml:space="preserve">Ramverket </w:t>
-            </w:r>
-            <w:proofErr w:type="spellStart"/>
-            <w:r>
-              <w:rPr>
-                <w:rFonts w:cs="Times New Roman"/>
-                <w:szCs w:val="24"/>
-              </w:rPr>
-              <w:t>B</w:t>
+              <w:t>Ramverket B</w:t>
             </w:r>
             <w:r>
               <w:rPr>
@@ -12887,25 +12409,8 @@
                 <w:rFonts w:cs="Times New Roman"/>
                 <w:szCs w:val="24"/>
               </w:rPr>
-              <w:t>le</w:t>
-            </w:r>
-            <w:proofErr w:type="spellEnd"/>
-            <w:r>
-              <w:rPr>
-                <w:rFonts w:cs="Times New Roman"/>
-                <w:szCs w:val="24"/>
-              </w:rPr>
-              <w:t xml:space="preserve"> används för </w:t>
-            </w:r>
-            <w:proofErr w:type="spellStart"/>
-            <w:r>
-              <w:rPr>
-                <w:rFonts w:cs="Times New Roman"/>
-                <w:szCs w:val="24"/>
-              </w:rPr>
-              <w:t>Python</w:t>
-            </w:r>
-            <w:proofErr w:type="spellEnd"/>
+              <w:t>le används för Python</w:t>
+            </w:r>
           </w:p>
         </w:tc>
         <w:tc>
@@ -13014,7 +12519,6 @@
               </w:rPr>
               <w:t xml:space="preserve">HTML5, </w:t>
             </w:r>
-            <w:proofErr w:type="spellStart"/>
             <w:r>
               <w:rPr>
                 <w:rFonts w:cs="Times New Roman"/>
@@ -13027,15 +12531,7 @@
                 <w:rFonts w:cs="Times New Roman"/>
                 <w:szCs w:val="24"/>
               </w:rPr>
-              <w:t>avascript</w:t>
-            </w:r>
-            <w:proofErr w:type="spellEnd"/>
-            <w:r>
-              <w:rPr>
-                <w:rFonts w:cs="Times New Roman"/>
-                <w:szCs w:val="24"/>
-              </w:rPr>
-              <w:t xml:space="preserve"> och </w:t>
+              <w:t xml:space="preserve">avascript och </w:t>
             </w:r>
             <w:r>
               <w:rPr>
@@ -13156,7 +12652,6 @@
                 <w:szCs w:val="24"/>
               </w:rPr>
             </w:pPr>
-            <w:proofErr w:type="spellStart"/>
             <w:r>
               <w:rPr>
                 <w:rFonts w:cs="Times New Roman"/>
@@ -13169,38 +12664,14 @@
                 <w:rFonts w:cs="Times New Roman"/>
                 <w:szCs w:val="24"/>
               </w:rPr>
-              <w:t>nteringen</w:t>
-            </w:r>
-            <w:proofErr w:type="spellEnd"/>
-            <w:r>
-              <w:rPr>
-                <w:rFonts w:cs="Times New Roman"/>
-                <w:szCs w:val="24"/>
-              </w:rPr>
-              <w:t xml:space="preserve"> skall vara korrekt i </w:t>
-            </w:r>
-            <w:proofErr w:type="spellStart"/>
-            <w:r>
-              <w:rPr>
-                <w:rFonts w:cs="Times New Roman"/>
-                <w:szCs w:val="24"/>
-              </w:rPr>
-              <w:t>P</w:t>
-            </w:r>
-            <w:r>
-              <w:rPr>
-                <w:rFonts w:cs="Times New Roman"/>
-                <w:szCs w:val="24"/>
-              </w:rPr>
-              <w:t>ython</w:t>
-            </w:r>
-            <w:proofErr w:type="spellEnd"/>
-            <w:r>
-              <w:rPr>
-                <w:rFonts w:cs="Times New Roman"/>
-                <w:szCs w:val="24"/>
-              </w:rPr>
-              <w:t>.</w:t>
+              <w:t>nteringen skall vara korrekt i P</w:t>
+            </w:r>
+            <w:r>
+              <w:rPr>
+                <w:rFonts w:cs="Times New Roman"/>
+                <w:szCs w:val="24"/>
+              </w:rPr>
+              <w:t>ython.</w:t>
             </w:r>
           </w:p>
         </w:tc>
@@ -13471,13 +12942,8 @@
                 <w:szCs w:val="24"/>
               </w:rPr>
             </w:pPr>
-            <w:proofErr w:type="spellStart"/>
-            <w:r>
-              <w:t>Bootstrap</w:t>
-            </w:r>
-            <w:proofErr w:type="spellEnd"/>
-            <w:r>
-              <w:t xml:space="preserve"> skall användas som ramverk för CSS</w:t>
+            <w:r>
+              <w:t>Bootstrap skall användas som ramverk för CSS</w:t>
             </w:r>
           </w:p>
         </w:tc>
@@ -13552,14 +13018,7 @@
               <w:rPr>
                 <w:b/>
               </w:rPr>
-              <w:t xml:space="preserve">Verktyg och kodning för </w:t>
-            </w:r>
-            <w:proofErr w:type="spellStart"/>
-            <w:r>
-              <w:rPr>
-                <w:b/>
-              </w:rPr>
-              <w:t>Jav</w:t>
+              <w:t>Verktyg och kodning för Jav</w:t>
             </w:r>
             <w:r>
               <w:rPr>
@@ -13573,28 +13032,19 @@
               </w:rPr>
               <w:t>script</w:t>
             </w:r>
-            <w:proofErr w:type="spellEnd"/>
-          </w:p>
-          <w:p>
-            <w:pPr>
-              <w:jc w:val="left"/>
-              <w:rPr>
-                <w:b/>
-              </w:rPr>
-            </w:pPr>
-            <w:r>
-              <w:t xml:space="preserve">Hemsidan skall använda </w:t>
-            </w:r>
-            <w:proofErr w:type="spellStart"/>
-            <w:r>
-              <w:t>J</w:t>
-            </w:r>
-            <w:r>
-              <w:t>avascript</w:t>
-            </w:r>
-            <w:proofErr w:type="spellEnd"/>
-            <w:r>
-              <w:t xml:space="preserve"> för delar av funktionaliteten.</w:t>
+          </w:p>
+          <w:p>
+            <w:pPr>
+              <w:jc w:val="left"/>
+              <w:rPr>
+                <w:b/>
+              </w:rPr>
+            </w:pPr>
+            <w:r>
+              <w:t>Hemsidan skall använda J</w:t>
+            </w:r>
+            <w:r>
+              <w:t>avascript för delar av funktionaliteten.</w:t>
             </w:r>
           </w:p>
         </w:tc>
@@ -13669,14 +13119,7 @@
               <w:rPr>
                 <w:b/>
               </w:rPr>
-              <w:t xml:space="preserve">Verktyg och kodning för </w:t>
-            </w:r>
-            <w:proofErr w:type="spellStart"/>
-            <w:r>
-              <w:rPr>
-                <w:b/>
-              </w:rPr>
-              <w:t>P</w:t>
+              <w:t>Verktyg och kodning för P</w:t>
             </w:r>
             <w:r>
               <w:rPr>
@@ -13684,28 +13127,19 @@
               </w:rPr>
               <w:t>ython</w:t>
             </w:r>
-            <w:proofErr w:type="spellEnd"/>
-          </w:p>
-          <w:p>
-            <w:pPr>
-              <w:jc w:val="left"/>
-              <w:rPr>
-                <w:b/>
-              </w:rPr>
-            </w:pPr>
-            <w:r>
-              <w:t xml:space="preserve">Hemsidan skall använda </w:t>
-            </w:r>
-            <w:proofErr w:type="spellStart"/>
-            <w:r>
-              <w:t>P</w:t>
-            </w:r>
-            <w:r>
-              <w:t>ython</w:t>
-            </w:r>
-            <w:proofErr w:type="spellEnd"/>
-            <w:r>
-              <w:t xml:space="preserve"> för delar av funktionaliteten.</w:t>
+          </w:p>
+          <w:p>
+            <w:pPr>
+              <w:jc w:val="left"/>
+              <w:rPr>
+                <w:b/>
+              </w:rPr>
+            </w:pPr>
+            <w:r>
+              <w:t>Hemsidan skall använda P</w:t>
+            </w:r>
+            <w:r>
+              <w:t>ython för delar av funktionaliteten.</w:t>
             </w:r>
           </w:p>
         </w:tc>
@@ -13848,7 +13282,7 @@
             <w:sz w:val="20"/>
             <w:szCs w:val="20"/>
           </w:rPr>
-          <w:t>13</w:t>
+          <w:t>2</w:t>
         </w:r>
         <w:r>
           <w:rPr>
@@ -13910,18 +13344,8 @@
         <w:sz w:val="20"/>
         <w:szCs w:val="20"/>
       </w:rPr>
-      <w:t xml:space="preserve">Kravdokument                                                                                                                                                       </w:t>
+      <w:t>Kravdokument                                                                                                                                                       Sidetrack</w:t>
     </w:r>
-    <w:proofErr w:type="spellStart"/>
-    <w:r>
-      <w:rPr>
-        <w:rFonts w:cs="Times New Roman"/>
-        <w:sz w:val="20"/>
-        <w:szCs w:val="20"/>
-      </w:rPr>
-      <w:t>Sidetrack</w:t>
-    </w:r>
-    <w:proofErr w:type="spellEnd"/>
   </w:p>
   <w:p>
     <w:pPr>
@@ -15950,7 +15374,7 @@
 </file>
 
 <file path=customXml/itemProps1.xml><?xml version="1.0" encoding="utf-8"?>
-<ds:datastoreItem xmlns:ds="http://schemas.openxmlformats.org/officeDocument/2006/customXml" ds:itemID="{C627F42C-6A88-4086-A078-51C4972FC1A8}">
+<ds:datastoreItem xmlns:ds="http://schemas.openxmlformats.org/officeDocument/2006/customXml" ds:itemID="{CBFB4B99-659B-46EB-BB21-0AEAF681CA70}">
   <ds:schemaRefs>
     <ds:schemaRef ds:uri="http://schemas.openxmlformats.org/officeDocument/2006/bibliography"/>
   </ds:schemaRefs>

</xml_diff>

<commit_message>
fixat i python, så att man inte kan ladda upp mer än 4mb
</commit_message>
<xml_diff>
--- a/da336a_kravdokument_grupp23-V.1.docx
+++ b/da336a_kravdokument_grupp23-V.1.docx
@@ -1,10 +1,10 @@
 
 <file path=word/document.xml><?xml version="1.0" encoding="utf-8"?>
-<w:document xmlns:wpc="http://schemas.microsoft.com/office/word/2010/wordprocessingCanvas" xmlns:cx="http://schemas.microsoft.com/office/drawing/2014/chartex" xmlns:cx1="http://schemas.microsoft.com/office/drawing/2015/9/8/chartex" xmlns:cx2="http://schemas.microsoft.com/office/drawing/2015/10/21/chartex" xmlns:mc="http://schemas.openxmlformats.org/markup-compatibility/2006" xmlns:o="urn:schemas-microsoft-com:office:office" xmlns:r="http://schemas.openxmlformats.org/officeDocument/2006/relationships" xmlns:m="http://schemas.openxmlformats.org/officeDocument/2006/math" xmlns:v="urn:schemas-microsoft-com:vml" xmlns:wp14="http://schemas.microsoft.com/office/word/2010/wordprocessingDrawing" xmlns:wp="http://schemas.openxmlformats.org/drawingml/2006/wordprocessingDrawing" xmlns:w10="urn:schemas-microsoft-com:office:word" xmlns:w="http://schemas.openxmlformats.org/wordprocessingml/2006/main" xmlns:w14="http://schemas.microsoft.com/office/word/2010/wordml" xmlns:w15="http://schemas.microsoft.com/office/word/2012/wordml" xmlns:w16se="http://schemas.microsoft.com/office/word/2015/wordml/symex" xmlns:wpg="http://schemas.microsoft.com/office/word/2010/wordprocessingGroup" xmlns:wpi="http://schemas.microsoft.com/office/word/2010/wordprocessingInk" xmlns:wne="http://schemas.microsoft.com/office/word/2006/wordml" xmlns:wps="http://schemas.microsoft.com/office/word/2010/wordprocessingShape" mc:Ignorable="w14 w15 w16se wp14">
+<w:document xmlns:wpc="http://schemas.microsoft.com/office/word/2010/wordprocessingCanvas" xmlns:mc="http://schemas.openxmlformats.org/markup-compatibility/2006" xmlns:o="urn:schemas-microsoft-com:office:office" xmlns:r="http://schemas.openxmlformats.org/officeDocument/2006/relationships" xmlns:m="http://schemas.openxmlformats.org/officeDocument/2006/math" xmlns:v="urn:schemas-microsoft-com:vml" xmlns:wp14="http://schemas.microsoft.com/office/word/2010/wordprocessingDrawing" xmlns:wp="http://schemas.openxmlformats.org/drawingml/2006/wordprocessingDrawing" xmlns:w10="urn:schemas-microsoft-com:office:word" xmlns:w="http://schemas.openxmlformats.org/wordprocessingml/2006/main" xmlns:w14="http://schemas.microsoft.com/office/word/2010/wordml" xmlns:w15="http://schemas.microsoft.com/office/word/2012/wordml" xmlns:wpg="http://schemas.microsoft.com/office/word/2010/wordprocessingGroup" xmlns:wpi="http://schemas.microsoft.com/office/word/2010/wordprocessingInk" xmlns:wne="http://schemas.microsoft.com/office/word/2006/wordml" xmlns:wps="http://schemas.microsoft.com/office/word/2010/wordprocessingShape" mc:Ignorable="w14 w15 wp14">
   <w:body>
     <w:p>
       <w:pPr>
-        <w:pStyle w:val="Rubrik1"/>
+        <w:pStyle w:val="Heading1"/>
         <w:jc w:val="center"/>
         <w:rPr>
           <w:rFonts w:eastAsiaTheme="minorHAnsi" w:cs="Times New Roman"/>
@@ -15,7 +15,7 @@
     </w:p>
     <w:p>
       <w:pPr>
-        <w:pStyle w:val="Rubrik1"/>
+        <w:pStyle w:val="Heading1"/>
         <w:jc w:val="center"/>
         <w:rPr>
           <w:rFonts w:eastAsiaTheme="minorHAnsi" w:cs="Times New Roman"/>
@@ -26,7 +26,7 @@
     </w:p>
     <w:p>
       <w:pPr>
-        <w:pStyle w:val="Rubrik1"/>
+        <w:pStyle w:val="Heading1"/>
         <w:tabs>
           <w:tab w:val="left" w:pos="8025"/>
         </w:tabs>
@@ -48,7 +48,7 @@
     </w:p>
     <w:p>
       <w:pPr>
-        <w:pStyle w:val="Rubrik1"/>
+        <w:pStyle w:val="Heading1"/>
         <w:jc w:val="center"/>
         <w:rPr>
           <w:rFonts w:eastAsiaTheme="minorHAnsi" w:cs="Times New Roman"/>
@@ -59,7 +59,7 @@
     </w:p>
     <w:p>
       <w:pPr>
-        <w:pStyle w:val="Rubrik1"/>
+        <w:pStyle w:val="Heading1"/>
         <w:jc w:val="center"/>
         <w:rPr>
           <w:rFonts w:eastAsiaTheme="minorHAnsi" w:cs="Times New Roman"/>
@@ -166,10 +166,8 @@
           <w:b/>
           <w:sz w:val="36"/>
         </w:rPr>
-        <w:t>.5</w:t>
+        <w:t>.6</w:t>
       </w:r>
-      <w:bookmarkStart w:id="0" w:name="_GoBack"/>
-      <w:bookmarkEnd w:id="0"/>
     </w:p>
     <w:p>
       <w:pPr>
@@ -202,19 +200,19 @@
     </w:p>
     <w:p>
       <w:pPr>
-        <w:pStyle w:val="Rubrik1"/>
+        <w:pStyle w:val="Heading1"/>
       </w:pPr>
-      <w:bookmarkStart w:id="1" w:name="_Toc451705686"/>
+      <w:bookmarkStart w:id="0" w:name="_Toc451705686"/>
       <w:r>
         <w:lastRenderedPageBreak/>
         <w:t>Dokumenthistorik</w:t>
       </w:r>
-      <w:bookmarkEnd w:id="1"/>
+      <w:bookmarkEnd w:id="0"/>
     </w:p>
     <w:p/>
     <w:tbl>
       <w:tblPr>
-        <w:tblStyle w:val="Tabellrutnt"/>
+        <w:tblStyle w:val="TableGrid"/>
         <w:tblW w:w="0" w:type="auto"/>
         <w:tblLook w:val="04A0" w:firstRow="1" w:lastRow="0" w:firstColumn="1" w:lastColumn="0" w:noHBand="0" w:noVBand="1"/>
       </w:tblPr>
@@ -575,6 +573,50 @@
             <w:r>
               <w:t>Simon</w:t>
             </w:r>
+          </w:p>
+        </w:tc>
+      </w:tr>
+      <w:tr>
+        <w:tc>
+          <w:tcPr>
+            <w:tcW w:w="1314" w:type="dxa"/>
+          </w:tcPr>
+          <w:p>
+            <w:r>
+              <w:t>160525</w:t>
+            </w:r>
+          </w:p>
+        </w:tc>
+        <w:tc>
+          <w:tcPr>
+            <w:tcW w:w="976" w:type="dxa"/>
+          </w:tcPr>
+          <w:p>
+            <w:r>
+              <w:t>V.1.6</w:t>
+            </w:r>
+          </w:p>
+        </w:tc>
+        <w:tc>
+          <w:tcPr>
+            <w:tcW w:w="4506" w:type="dxa"/>
+          </w:tcPr>
+          <w:p>
+            <w:r>
+              <w:t>Ändrade ifrån upplösning till mb på filsize</w:t>
+            </w:r>
+          </w:p>
+        </w:tc>
+        <w:tc>
+          <w:tcPr>
+            <w:tcW w:w="2266" w:type="dxa"/>
+          </w:tcPr>
+          <w:p>
+            <w:r>
+              <w:t>Max</w:t>
+            </w:r>
+            <w:bookmarkStart w:id="1" w:name="_GoBack"/>
+            <w:bookmarkEnd w:id="1"/>
           </w:p>
         </w:tc>
       </w:tr>
@@ -619,7 +661,7 @@
       <w:sdtContent>
         <w:p>
           <w:pPr>
-            <w:pStyle w:val="Innehllsfrteckningsrubrik"/>
+            <w:pStyle w:val="TOCHeading"/>
           </w:pPr>
           <w:r>
             <w:t>Innehåll</w:t>
@@ -627,7 +669,7 @@
         </w:p>
         <w:p>
           <w:pPr>
-            <w:pStyle w:val="Innehll1"/>
+            <w:pStyle w:val="TOC1"/>
             <w:tabs>
               <w:tab w:val="right" w:leader="dot" w:pos="9062"/>
             </w:tabs>
@@ -650,7 +692,7 @@
           <w:hyperlink w:anchor="_Toc451705686" w:history="1">
             <w:r>
               <w:rPr>
-                <w:rStyle w:val="Hyperlnk"/>
+                <w:rStyle w:val="Hyperlink"/>
                 <w:noProof/>
               </w:rPr>
               <w:t>Dokumenthistorik</w:t>
@@ -707,7 +749,7 @@
         </w:p>
         <w:p>
           <w:pPr>
-            <w:pStyle w:val="Innehll1"/>
+            <w:pStyle w:val="TOC1"/>
             <w:tabs>
               <w:tab w:val="right" w:leader="dot" w:pos="9062"/>
             </w:tabs>
@@ -721,7 +763,7 @@
           <w:hyperlink w:anchor="_Toc451705687" w:history="1">
             <w:r>
               <w:rPr>
-                <w:rStyle w:val="Hyperlnk"/>
+                <w:rStyle w:val="Hyperlink"/>
                 <w:noProof/>
               </w:rPr>
               <w:t>Kravdokument</w:t>
@@ -778,7 +820,7 @@
         </w:p>
         <w:p>
           <w:pPr>
-            <w:pStyle w:val="Innehll1"/>
+            <w:pStyle w:val="TOC1"/>
             <w:tabs>
               <w:tab w:val="right" w:leader="dot" w:pos="9062"/>
             </w:tabs>
@@ -792,7 +834,7 @@
           <w:hyperlink w:anchor="_Toc451705688" w:history="1">
             <w:r>
               <w:rPr>
-                <w:rStyle w:val="Hyperlnk"/>
+                <w:rStyle w:val="Hyperlink"/>
                 <w:noProof/>
               </w:rPr>
               <w:t>Syfte</w:t>
@@ -849,7 +891,7 @@
         </w:p>
         <w:p>
           <w:pPr>
-            <w:pStyle w:val="Innehll1"/>
+            <w:pStyle w:val="TOC1"/>
             <w:tabs>
               <w:tab w:val="right" w:leader="dot" w:pos="9062"/>
             </w:tabs>
@@ -863,7 +905,7 @@
           <w:hyperlink w:anchor="_Toc451705689" w:history="1">
             <w:r>
               <w:rPr>
-                <w:rStyle w:val="Hyperlnk"/>
+                <w:rStyle w:val="Hyperlink"/>
                 <w:noProof/>
               </w:rPr>
               <w:t>Ordlista</w:t>
@@ -920,7 +962,7 @@
         </w:p>
         <w:p>
           <w:pPr>
-            <w:pStyle w:val="Innehll1"/>
+            <w:pStyle w:val="TOC1"/>
             <w:tabs>
               <w:tab w:val="right" w:leader="dot" w:pos="9062"/>
             </w:tabs>
@@ -934,7 +976,7 @@
           <w:hyperlink w:anchor="_Toc451705690" w:history="1">
             <w:r>
               <w:rPr>
-                <w:rStyle w:val="Hyperlnk"/>
+                <w:rStyle w:val="Hyperlink"/>
                 <w:noProof/>
               </w:rPr>
               <w:t>Referenser</w:t>
@@ -991,7 +1033,7 @@
         </w:p>
         <w:p>
           <w:pPr>
-            <w:pStyle w:val="Innehll1"/>
+            <w:pStyle w:val="TOC1"/>
             <w:tabs>
               <w:tab w:val="right" w:leader="dot" w:pos="9062"/>
             </w:tabs>
@@ -1005,7 +1047,7 @@
           <w:hyperlink w:anchor="_Toc451705691" w:history="1">
             <w:r>
               <w:rPr>
-                <w:rStyle w:val="Hyperlnk"/>
+                <w:rStyle w:val="Hyperlink"/>
                 <w:noProof/>
               </w:rPr>
               <w:t>Produktbeskrivning</w:t>
@@ -1062,7 +1104,7 @@
         </w:p>
         <w:p>
           <w:pPr>
-            <w:pStyle w:val="Innehll1"/>
+            <w:pStyle w:val="TOC1"/>
             <w:tabs>
               <w:tab w:val="right" w:leader="dot" w:pos="9062"/>
             </w:tabs>
@@ -1076,7 +1118,7 @@
           <w:hyperlink w:anchor="_Toc451705692" w:history="1">
             <w:r>
               <w:rPr>
-                <w:rStyle w:val="Hyperlnk"/>
+                <w:rStyle w:val="Hyperlink"/>
                 <w:noProof/>
               </w:rPr>
               <w:t>Målgrupp</w:t>
@@ -1133,7 +1175,7 @@
         </w:p>
         <w:p>
           <w:pPr>
-            <w:pStyle w:val="Innehll1"/>
+            <w:pStyle w:val="TOC1"/>
             <w:tabs>
               <w:tab w:val="right" w:leader="dot" w:pos="9062"/>
             </w:tabs>
@@ -1147,7 +1189,7 @@
           <w:hyperlink w:anchor="_Toc451705693" w:history="1">
             <w:r>
               <w:rPr>
-                <w:rStyle w:val="Hyperlnk"/>
+                <w:rStyle w:val="Hyperlink"/>
                 <w:noProof/>
               </w:rPr>
               <w:t>Intressenter</w:t>
@@ -1204,7 +1246,7 @@
         </w:p>
         <w:p>
           <w:pPr>
-            <w:pStyle w:val="Innehll1"/>
+            <w:pStyle w:val="TOC1"/>
             <w:tabs>
               <w:tab w:val="right" w:leader="dot" w:pos="9062"/>
             </w:tabs>
@@ -1218,7 +1260,7 @@
           <w:hyperlink w:anchor="_Toc451705694" w:history="1">
             <w:r>
               <w:rPr>
-                <w:rStyle w:val="Hyperlnk"/>
+                <w:rStyle w:val="Hyperlink"/>
                 <w:noProof/>
               </w:rPr>
               <w:t>Funktionella krav</w:t>
@@ -1275,7 +1317,7 @@
         </w:p>
         <w:p>
           <w:pPr>
-            <w:pStyle w:val="Innehll1"/>
+            <w:pStyle w:val="TOC1"/>
             <w:tabs>
               <w:tab w:val="right" w:leader="dot" w:pos="9062"/>
             </w:tabs>
@@ -1289,7 +1331,7 @@
           <w:hyperlink w:anchor="_Toc451705695" w:history="1">
             <w:r>
               <w:rPr>
-                <w:rStyle w:val="Hyperlnk"/>
+                <w:rStyle w:val="Hyperlink"/>
                 <w:noProof/>
               </w:rPr>
               <w:t>Icke-funktionella krav/kvalitativa krav</w:t>
@@ -1372,7 +1414,7 @@
     </w:p>
     <w:p>
       <w:pPr>
-        <w:pStyle w:val="Rubrik1"/>
+        <w:pStyle w:val="Heading1"/>
         <w:jc w:val="center"/>
         <w:rPr>
           <w:sz w:val="40"/>
@@ -1390,7 +1432,7 @@
     </w:p>
     <w:p>
       <w:pPr>
-        <w:pStyle w:val="Rubrik1"/>
+        <w:pStyle w:val="Heading1"/>
       </w:pPr>
       <w:bookmarkStart w:id="3" w:name="_Toc451705688"/>
       <w:r>
@@ -1418,7 +1460,7 @@
     <w:p/>
     <w:p>
       <w:pPr>
-        <w:pStyle w:val="Rubrik1"/>
+        <w:pStyle w:val="Heading1"/>
       </w:pPr>
       <w:bookmarkStart w:id="4" w:name="_Toc451705689"/>
       <w:r>
@@ -1615,7 +1657,7 @@
     <w:p/>
     <w:p>
       <w:pPr>
-        <w:pStyle w:val="Rubrik1"/>
+        <w:pStyle w:val="Heading1"/>
       </w:pPr>
       <w:bookmarkStart w:id="5" w:name="_Toc451705690"/>
       <w:r>
@@ -1642,7 +1684,7 @@
     </w:p>
     <w:p>
       <w:pPr>
-        <w:pStyle w:val="Rubrik1"/>
+        <w:pStyle w:val="Heading1"/>
       </w:pPr>
       <w:bookmarkStart w:id="6" w:name="_Toc451705691"/>
       <w:r>
@@ -2161,7 +2203,7 @@
     </w:p>
     <w:p>
       <w:pPr>
-        <w:pStyle w:val="Rubrik1"/>
+        <w:pStyle w:val="Heading1"/>
       </w:pPr>
       <w:bookmarkStart w:id="7" w:name="_Toc451705692"/>
       <w:r>
@@ -2250,7 +2292,7 @@
     </w:p>
     <w:p>
       <w:pPr>
-        <w:pStyle w:val="Rubrik1"/>
+        <w:pStyle w:val="Heading1"/>
       </w:pPr>
       <w:bookmarkStart w:id="8" w:name="_Toc451705693"/>
       <w:r>
@@ -2426,7 +2468,7 @@
     <w:p/>
     <w:p>
       <w:pPr>
-        <w:pStyle w:val="Rubrik1"/>
+        <w:pStyle w:val="Heading1"/>
       </w:pPr>
       <w:bookmarkStart w:id="9" w:name="_Toc451705694"/>
       <w:r>
@@ -2437,7 +2479,7 @@
     <w:p/>
     <w:tbl>
       <w:tblPr>
-        <w:tblStyle w:val="Tabellrutnt"/>
+        <w:tblStyle w:val="TableGrid"/>
         <w:tblW w:w="9888" w:type="dxa"/>
         <w:tblLook w:val="04A0" w:firstRow="1" w:lastRow="0" w:firstColumn="1" w:lastColumn="0" w:noHBand="0" w:noVBand="1"/>
       </w:tblPr>
@@ -2669,7 +2711,7 @@
     <w:p/>
     <w:tbl>
       <w:tblPr>
-        <w:tblStyle w:val="Tabellrutnt"/>
+        <w:tblStyle w:val="TableGrid"/>
         <w:tblW w:w="9860" w:type="dxa"/>
         <w:tblLook w:val="04A0" w:firstRow="1" w:lastRow="0" w:firstColumn="1" w:lastColumn="0" w:noHBand="0" w:noVBand="1"/>
       </w:tblPr>
@@ -2875,7 +2917,7 @@
     </w:p>
     <w:tbl>
       <w:tblPr>
-        <w:tblStyle w:val="Tabellrutnt"/>
+        <w:tblStyle w:val="TableGrid"/>
         <w:tblW w:w="9864" w:type="dxa"/>
         <w:tblLook w:val="04A0" w:firstRow="1" w:lastRow="0" w:firstColumn="1" w:lastColumn="0" w:noHBand="0" w:noVBand="1"/>
       </w:tblPr>
@@ -3070,7 +3112,7 @@
     <w:p/>
     <w:tbl>
       <w:tblPr>
-        <w:tblStyle w:val="Tabellrutnt"/>
+        <w:tblStyle w:val="TableGrid"/>
         <w:tblW w:w="9859" w:type="dxa"/>
         <w:tblLook w:val="04A0" w:firstRow="1" w:lastRow="0" w:firstColumn="1" w:lastColumn="0" w:noHBand="0" w:noVBand="1"/>
       </w:tblPr>
@@ -3176,7 +3218,7 @@
     <w:p/>
     <w:tbl>
       <w:tblPr>
-        <w:tblStyle w:val="Tabellrutnt"/>
+        <w:tblStyle w:val="TableGrid"/>
         <w:tblW w:w="9859" w:type="dxa"/>
         <w:tblLayout w:type="fixed"/>
         <w:tblLook w:val="04A0" w:firstRow="1" w:lastRow="0" w:firstColumn="1" w:lastColumn="0" w:noHBand="0" w:noVBand="1"/>
@@ -3756,7 +3798,7 @@
     <w:p/>
     <w:tbl>
       <w:tblPr>
-        <w:tblStyle w:val="Tabellrutnt"/>
+        <w:tblStyle w:val="TableGrid"/>
         <w:tblW w:w="10040" w:type="dxa"/>
         <w:tblLayout w:type="fixed"/>
         <w:tblLook w:val="04A0" w:firstRow="1" w:lastRow="0" w:firstColumn="1" w:lastColumn="0" w:noHBand="0" w:noVBand="1"/>
@@ -4130,7 +4172,7 @@
     </w:p>
     <w:tbl>
       <w:tblPr>
-        <w:tblStyle w:val="Tabellrutnt"/>
+        <w:tblStyle w:val="TableGrid"/>
         <w:tblW w:w="10037" w:type="dxa"/>
         <w:tblLook w:val="04A0" w:firstRow="1" w:lastRow="0" w:firstColumn="1" w:lastColumn="0" w:noHBand="0" w:noVBand="1"/>
       </w:tblPr>
@@ -4503,7 +4545,7 @@
     <w:p/>
     <w:tbl>
       <w:tblPr>
-        <w:tblStyle w:val="Tabellrutnt"/>
+        <w:tblStyle w:val="TableGrid"/>
         <w:tblW w:w="10040" w:type="dxa"/>
         <w:tblLook w:val="04A0" w:firstRow="1" w:lastRow="0" w:firstColumn="1" w:lastColumn="0" w:noHBand="0" w:noVBand="1"/>
       </w:tblPr>
@@ -4711,7 +4753,7 @@
     </w:p>
     <w:tbl>
       <w:tblPr>
-        <w:tblStyle w:val="Tabellrutnt"/>
+        <w:tblStyle w:val="TableGrid"/>
         <w:tblW w:w="9864" w:type="dxa"/>
         <w:tblLayout w:type="fixed"/>
         <w:tblLook w:val="04A0" w:firstRow="1" w:lastRow="0" w:firstColumn="1" w:lastColumn="0" w:noHBand="0" w:noVBand="1"/>
@@ -5155,7 +5197,7 @@
     </w:p>
     <w:tbl>
       <w:tblPr>
-        <w:tblStyle w:val="Tabellrutnt"/>
+        <w:tblStyle w:val="TableGrid"/>
         <w:tblW w:w="9864" w:type="dxa"/>
         <w:tblLayout w:type="fixed"/>
         <w:tblLook w:val="04A0" w:firstRow="1" w:lastRow="0" w:firstColumn="1" w:lastColumn="0" w:noHBand="0" w:noVBand="1"/>
@@ -5655,7 +5697,7 @@
     </w:p>
     <w:tbl>
       <w:tblPr>
-        <w:tblStyle w:val="Tabellrutnt"/>
+        <w:tblStyle w:val="TableGrid"/>
         <w:tblpPr w:leftFromText="141" w:rightFromText="141" w:vertAnchor="text" w:horzAnchor="margin" w:tblpY="41"/>
         <w:tblW w:w="10201" w:type="dxa"/>
         <w:tblLayout w:type="fixed"/>
@@ -5887,7 +5929,7 @@
     </w:p>
     <w:p>
       <w:pPr>
-        <w:pStyle w:val="Rubrik1"/>
+        <w:pStyle w:val="Heading1"/>
       </w:pPr>
       <w:bookmarkStart w:id="10" w:name="_Toc451705695"/>
       <w:r>
@@ -5897,7 +5939,7 @@
     </w:p>
     <w:tbl>
       <w:tblPr>
-        <w:tblStyle w:val="Tabellrutnt"/>
+        <w:tblStyle w:val="TableGrid"/>
         <w:tblW w:w="9864" w:type="dxa"/>
         <w:tblLook w:val="04A0" w:firstRow="1" w:lastRow="0" w:firstColumn="1" w:lastColumn="0" w:noHBand="0" w:noVBand="1"/>
       </w:tblPr>
@@ -6032,7 +6074,7 @@
     <w:p/>
     <w:tbl>
       <w:tblPr>
-        <w:tblStyle w:val="Tabellrutnt"/>
+        <w:tblStyle w:val="TableGrid"/>
         <w:tblW w:w="9864" w:type="dxa"/>
         <w:tblLayout w:type="fixed"/>
         <w:tblLook w:val="04A0" w:firstRow="1" w:lastRow="0" w:firstColumn="1" w:lastColumn="0" w:noHBand="0" w:noVBand="1"/>
@@ -6453,7 +6495,7 @@
     <w:p/>
     <w:tbl>
       <w:tblPr>
-        <w:tblStyle w:val="Tabellrutnt"/>
+        <w:tblStyle w:val="TableGrid"/>
         <w:tblW w:w="9864" w:type="dxa"/>
         <w:tblLook w:val="04A0" w:firstRow="1" w:lastRow="0" w:firstColumn="1" w:lastColumn="0" w:noHBand="0" w:noVBand="1"/>
       </w:tblPr>
@@ -7350,7 +7392,7 @@
     <w:p/>
     <w:tbl>
       <w:tblPr>
-        <w:tblStyle w:val="Tabellrutnt"/>
+        <w:tblStyle w:val="TableGrid"/>
         <w:tblW w:w="9907" w:type="dxa"/>
         <w:tblLook w:val="04A0" w:firstRow="1" w:lastRow="0" w:firstColumn="1" w:lastColumn="0" w:noHBand="0" w:noVBand="1"/>
       </w:tblPr>
@@ -8285,7 +8327,7 @@
     <w:p/>
     <w:tbl>
       <w:tblPr>
-        <w:tblStyle w:val="Tabellrutnt"/>
+        <w:tblStyle w:val="TableGrid"/>
         <w:tblW w:w="9864" w:type="dxa"/>
         <w:tblLook w:val="04A0" w:firstRow="1" w:lastRow="0" w:firstColumn="1" w:lastColumn="0" w:noHBand="0" w:noVBand="1"/>
       </w:tblPr>
@@ -9369,7 +9411,28 @@
                 <w:rFonts w:cs="Times New Roman"/>
                 <w:szCs w:val="24"/>
               </w:rPr>
-              <w:t>Maxupplösningen för .png och .jpg-filer är 1920x1080.</w:t>
+              <w:t>Maxstorleken</w:t>
+            </w:r>
+            <w:r>
+              <w:rPr>
+                <w:rFonts w:cs="Times New Roman"/>
+                <w:szCs w:val="24"/>
+              </w:rPr>
+              <w:t xml:space="preserve"> för </w:t>
+            </w:r>
+            <w:r>
+              <w:rPr>
+                <w:rFonts w:cs="Times New Roman"/>
+                <w:szCs w:val="24"/>
+              </w:rPr>
+              <w:t>.png och .jpg-filer är 4mb</w:t>
+            </w:r>
+            <w:r>
+              <w:rPr>
+                <w:rFonts w:cs="Times New Roman"/>
+                <w:szCs w:val="24"/>
+              </w:rPr>
+              <w:t>.</w:t>
             </w:r>
           </w:p>
         </w:tc>
@@ -9482,14 +9545,35 @@
                 <w:rFonts w:cs="Times New Roman"/>
                 <w:szCs w:val="24"/>
               </w:rPr>
-              <w:t>Maxupplösningen för .gif</w:t>
-            </w:r>
-            <w:r>
-              <w:rPr>
-                <w:rFonts w:cs="Times New Roman"/>
-                <w:szCs w:val="24"/>
-              </w:rPr>
-              <w:t xml:space="preserve"> är 1920x1080.</w:t>
+              <w:t>Maxstorleken</w:t>
+            </w:r>
+            <w:r>
+              <w:rPr>
+                <w:rFonts w:cs="Times New Roman"/>
+                <w:szCs w:val="24"/>
+              </w:rPr>
+              <w:t xml:space="preserve"> för .gif</w:t>
+            </w:r>
+            <w:r>
+              <w:rPr>
+                <w:rFonts w:cs="Times New Roman"/>
+                <w:szCs w:val="24"/>
+              </w:rPr>
+              <w:t xml:space="preserve"> </w:t>
+            </w:r>
+            <w:r>
+              <w:rPr>
+                <w:rFonts w:cs="Times New Roman"/>
+                <w:szCs w:val="24"/>
+              </w:rPr>
+              <w:t>är 4mb</w:t>
+            </w:r>
+            <w:r>
+              <w:rPr>
+                <w:rFonts w:cs="Times New Roman"/>
+                <w:szCs w:val="24"/>
+              </w:rPr>
+              <w:t>.</w:t>
             </w:r>
           </w:p>
         </w:tc>
@@ -10781,7 +10865,7 @@
     <w:p/>
     <w:tbl>
       <w:tblPr>
-        <w:tblStyle w:val="Tabellrutnt"/>
+        <w:tblStyle w:val="TableGrid"/>
         <w:tblW w:w="9864" w:type="dxa"/>
         <w:tblLook w:val="04A0" w:firstRow="1" w:lastRow="0" w:firstColumn="1" w:lastColumn="0" w:noHBand="0" w:noVBand="1"/>
       </w:tblPr>
@@ -11305,7 +11389,7 @@
     <w:p/>
     <w:tbl>
       <w:tblPr>
-        <w:tblStyle w:val="Tabellrutnt"/>
+        <w:tblStyle w:val="TableGrid"/>
         <w:tblW w:w="9864" w:type="dxa"/>
         <w:tblLook w:val="04A0" w:firstRow="1" w:lastRow="0" w:firstColumn="1" w:lastColumn="0" w:noHBand="0" w:noVBand="1"/>
       </w:tblPr>
@@ -11661,7 +11745,7 @@
     <w:p/>
     <w:tbl>
       <w:tblPr>
-        <w:tblStyle w:val="Tabellrutnt"/>
+        <w:tblStyle w:val="TableGrid"/>
         <w:tblW w:w="9864" w:type="dxa"/>
         <w:tblLook w:val="04A0" w:firstRow="1" w:lastRow="0" w:firstColumn="1" w:lastColumn="0" w:noHBand="0" w:noVBand="1"/>
       </w:tblPr>
@@ -12104,7 +12188,7 @@
     <w:p/>
     <w:tbl>
       <w:tblPr>
-        <w:tblStyle w:val="Tabellrutnt"/>
+        <w:tblStyle w:val="TableGrid"/>
         <w:tblW w:w="9893" w:type="dxa"/>
         <w:tblLook w:val="04A0" w:firstRow="1" w:lastRow="0" w:firstColumn="1" w:lastColumn="0" w:noHBand="0" w:noVBand="1"/>
       </w:tblPr>
@@ -13204,7 +13288,7 @@
 </file>
 
 <file path=word/endnotes.xml><?xml version="1.0" encoding="utf-8"?>
-<w:endnotes xmlns:wpc="http://schemas.microsoft.com/office/word/2010/wordprocessingCanvas" xmlns:cx="http://schemas.microsoft.com/office/drawing/2014/chartex" xmlns:cx1="http://schemas.microsoft.com/office/drawing/2015/9/8/chartex" xmlns:cx2="http://schemas.microsoft.com/office/drawing/2015/10/21/chartex" xmlns:mc="http://schemas.openxmlformats.org/markup-compatibility/2006" xmlns:o="urn:schemas-microsoft-com:office:office" xmlns:r="http://schemas.openxmlformats.org/officeDocument/2006/relationships" xmlns:m="http://schemas.openxmlformats.org/officeDocument/2006/math" xmlns:v="urn:schemas-microsoft-com:vml" xmlns:wp14="http://schemas.microsoft.com/office/word/2010/wordprocessingDrawing" xmlns:wp="http://schemas.openxmlformats.org/drawingml/2006/wordprocessingDrawing" xmlns:w10="urn:schemas-microsoft-com:office:word" xmlns:w="http://schemas.openxmlformats.org/wordprocessingml/2006/main" xmlns:w14="http://schemas.microsoft.com/office/word/2010/wordml" xmlns:w15="http://schemas.microsoft.com/office/word/2012/wordml" xmlns:w16se="http://schemas.microsoft.com/office/word/2015/wordml/symex" xmlns:wpg="http://schemas.microsoft.com/office/word/2010/wordprocessingGroup" xmlns:wpi="http://schemas.microsoft.com/office/word/2010/wordprocessingInk" xmlns:wne="http://schemas.microsoft.com/office/word/2006/wordml" xmlns:wps="http://schemas.microsoft.com/office/word/2010/wordprocessingShape" mc:Ignorable="w14 w15 w16se wp14">
+<w:endnotes xmlns:wpc="http://schemas.microsoft.com/office/word/2010/wordprocessingCanvas" xmlns:mc="http://schemas.openxmlformats.org/markup-compatibility/2006" xmlns:o="urn:schemas-microsoft-com:office:office" xmlns:r="http://schemas.openxmlformats.org/officeDocument/2006/relationships" xmlns:m="http://schemas.openxmlformats.org/officeDocument/2006/math" xmlns:v="urn:schemas-microsoft-com:vml" xmlns:wp14="http://schemas.microsoft.com/office/word/2010/wordprocessingDrawing" xmlns:wp="http://schemas.openxmlformats.org/drawingml/2006/wordprocessingDrawing" xmlns:w10="urn:schemas-microsoft-com:office:word" xmlns:w="http://schemas.openxmlformats.org/wordprocessingml/2006/main" xmlns:w14="http://schemas.microsoft.com/office/word/2010/wordml" xmlns:w15="http://schemas.microsoft.com/office/word/2012/wordml" xmlns:wpg="http://schemas.microsoft.com/office/word/2010/wordprocessingGroup" xmlns:wpi="http://schemas.microsoft.com/office/word/2010/wordprocessingInk" xmlns:wne="http://schemas.microsoft.com/office/word/2006/wordml" xmlns:wps="http://schemas.microsoft.com/office/word/2010/wordprocessingShape" mc:Ignorable="w14 w15 wp14">
   <w:endnote w:type="separator" w:id="-1">
     <w:p>
       <w:pPr>
@@ -13229,7 +13313,7 @@
 </file>
 
 <file path=word/footer1.xml><?xml version="1.0" encoding="utf-8"?>
-<w:ftr xmlns:wpc="http://schemas.microsoft.com/office/word/2010/wordprocessingCanvas" xmlns:cx="http://schemas.microsoft.com/office/drawing/2014/chartex" xmlns:cx1="http://schemas.microsoft.com/office/drawing/2015/9/8/chartex" xmlns:cx2="http://schemas.microsoft.com/office/drawing/2015/10/21/chartex" xmlns:mc="http://schemas.openxmlformats.org/markup-compatibility/2006" xmlns:o="urn:schemas-microsoft-com:office:office" xmlns:r="http://schemas.openxmlformats.org/officeDocument/2006/relationships" xmlns:m="http://schemas.openxmlformats.org/officeDocument/2006/math" xmlns:v="urn:schemas-microsoft-com:vml" xmlns:wp14="http://schemas.microsoft.com/office/word/2010/wordprocessingDrawing" xmlns:wp="http://schemas.openxmlformats.org/drawingml/2006/wordprocessingDrawing" xmlns:w10="urn:schemas-microsoft-com:office:word" xmlns:w="http://schemas.openxmlformats.org/wordprocessingml/2006/main" xmlns:w14="http://schemas.microsoft.com/office/word/2010/wordml" xmlns:w15="http://schemas.microsoft.com/office/word/2012/wordml" xmlns:w16se="http://schemas.microsoft.com/office/word/2015/wordml/symex" xmlns:wpg="http://schemas.microsoft.com/office/word/2010/wordprocessingGroup" xmlns:wpi="http://schemas.microsoft.com/office/word/2010/wordprocessingInk" xmlns:wne="http://schemas.microsoft.com/office/word/2006/wordml" xmlns:wps="http://schemas.microsoft.com/office/word/2010/wordprocessingShape" mc:Ignorable="w14 w15 w16se wp14">
+<w:ftr xmlns:wpc="http://schemas.microsoft.com/office/word/2010/wordprocessingCanvas" xmlns:mc="http://schemas.openxmlformats.org/markup-compatibility/2006" xmlns:o="urn:schemas-microsoft-com:office:office" xmlns:r="http://schemas.openxmlformats.org/officeDocument/2006/relationships" xmlns:m="http://schemas.openxmlformats.org/officeDocument/2006/math" xmlns:v="urn:schemas-microsoft-com:vml" xmlns:wp14="http://schemas.microsoft.com/office/word/2010/wordprocessingDrawing" xmlns:wp="http://schemas.openxmlformats.org/drawingml/2006/wordprocessingDrawing" xmlns:w10="urn:schemas-microsoft-com:office:word" xmlns:w="http://schemas.openxmlformats.org/wordprocessingml/2006/main" xmlns:w14="http://schemas.microsoft.com/office/word/2010/wordml" xmlns:w15="http://schemas.microsoft.com/office/word/2012/wordml" xmlns:wpg="http://schemas.microsoft.com/office/word/2010/wordprocessingGroup" xmlns:wpi="http://schemas.microsoft.com/office/word/2010/wordprocessingInk" xmlns:wne="http://schemas.microsoft.com/office/word/2006/wordml" xmlns:wps="http://schemas.microsoft.com/office/word/2010/wordprocessingShape" mc:Ignorable="w14 w15 wp14">
   <w:sdt>
     <w:sdtPr>
       <w:id w:val="-1516535682"/>
@@ -13248,7 +13332,7 @@
     <w:sdtContent>
       <w:p>
         <w:pPr>
-          <w:pStyle w:val="Sidfot"/>
+          <w:pStyle w:val="Footer"/>
           <w:jc w:val="center"/>
           <w:rPr>
             <w:sz w:val="20"/>
@@ -13282,7 +13366,7 @@
             <w:sz w:val="20"/>
             <w:szCs w:val="20"/>
           </w:rPr>
-          <w:t>2</w:t>
+          <w:t>13</w:t>
         </w:r>
         <w:r>
           <w:rPr>
@@ -13297,14 +13381,14 @@
   </w:sdt>
   <w:p>
     <w:pPr>
-      <w:pStyle w:val="Sidfot"/>
+      <w:pStyle w:val="Footer"/>
     </w:pPr>
   </w:p>
 </w:ftr>
 </file>
 
 <file path=word/footnotes.xml><?xml version="1.0" encoding="utf-8"?>
-<w:footnotes xmlns:wpc="http://schemas.microsoft.com/office/word/2010/wordprocessingCanvas" xmlns:cx="http://schemas.microsoft.com/office/drawing/2014/chartex" xmlns:cx1="http://schemas.microsoft.com/office/drawing/2015/9/8/chartex" xmlns:cx2="http://schemas.microsoft.com/office/drawing/2015/10/21/chartex" xmlns:mc="http://schemas.openxmlformats.org/markup-compatibility/2006" xmlns:o="urn:schemas-microsoft-com:office:office" xmlns:r="http://schemas.openxmlformats.org/officeDocument/2006/relationships" xmlns:m="http://schemas.openxmlformats.org/officeDocument/2006/math" xmlns:v="urn:schemas-microsoft-com:vml" xmlns:wp14="http://schemas.microsoft.com/office/word/2010/wordprocessingDrawing" xmlns:wp="http://schemas.openxmlformats.org/drawingml/2006/wordprocessingDrawing" xmlns:w10="urn:schemas-microsoft-com:office:word" xmlns:w="http://schemas.openxmlformats.org/wordprocessingml/2006/main" xmlns:w14="http://schemas.microsoft.com/office/word/2010/wordml" xmlns:w15="http://schemas.microsoft.com/office/word/2012/wordml" xmlns:w16se="http://schemas.microsoft.com/office/word/2015/wordml/symex" xmlns:wpg="http://schemas.microsoft.com/office/word/2010/wordprocessingGroup" xmlns:wpi="http://schemas.microsoft.com/office/word/2010/wordprocessingInk" xmlns:wne="http://schemas.microsoft.com/office/word/2006/wordml" xmlns:wps="http://schemas.microsoft.com/office/word/2010/wordprocessingShape" mc:Ignorable="w14 w15 w16se wp14">
+<w:footnotes xmlns:wpc="http://schemas.microsoft.com/office/word/2010/wordprocessingCanvas" xmlns:mc="http://schemas.openxmlformats.org/markup-compatibility/2006" xmlns:o="urn:schemas-microsoft-com:office:office" xmlns:r="http://schemas.openxmlformats.org/officeDocument/2006/relationships" xmlns:m="http://schemas.openxmlformats.org/officeDocument/2006/math" xmlns:v="urn:schemas-microsoft-com:vml" xmlns:wp14="http://schemas.microsoft.com/office/word/2010/wordprocessingDrawing" xmlns:wp="http://schemas.openxmlformats.org/drawingml/2006/wordprocessingDrawing" xmlns:w10="urn:schemas-microsoft-com:office:word" xmlns:w="http://schemas.openxmlformats.org/wordprocessingml/2006/main" xmlns:w14="http://schemas.microsoft.com/office/word/2010/wordml" xmlns:w15="http://schemas.microsoft.com/office/word/2012/wordml" xmlns:wpg="http://schemas.microsoft.com/office/word/2010/wordprocessingGroup" xmlns:wpi="http://schemas.microsoft.com/office/word/2010/wordprocessingInk" xmlns:wne="http://schemas.microsoft.com/office/word/2006/wordml" xmlns:wps="http://schemas.microsoft.com/office/word/2010/wordprocessingShape" mc:Ignorable="w14 w15 wp14">
   <w:footnote w:type="separator" w:id="-1">
     <w:p>
       <w:pPr>
@@ -13329,7 +13413,7 @@
 </file>
 
 <file path=word/header1.xml><?xml version="1.0" encoding="utf-8"?>
-<w:hdr xmlns:wpc="http://schemas.microsoft.com/office/word/2010/wordprocessingCanvas" xmlns:cx="http://schemas.microsoft.com/office/drawing/2014/chartex" xmlns:cx1="http://schemas.microsoft.com/office/drawing/2015/9/8/chartex" xmlns:cx2="http://schemas.microsoft.com/office/drawing/2015/10/21/chartex" xmlns:mc="http://schemas.openxmlformats.org/markup-compatibility/2006" xmlns:o="urn:schemas-microsoft-com:office:office" xmlns:r="http://schemas.openxmlformats.org/officeDocument/2006/relationships" xmlns:m="http://schemas.openxmlformats.org/officeDocument/2006/math" xmlns:v="urn:schemas-microsoft-com:vml" xmlns:wp14="http://schemas.microsoft.com/office/word/2010/wordprocessingDrawing" xmlns:wp="http://schemas.openxmlformats.org/drawingml/2006/wordprocessingDrawing" xmlns:w10="urn:schemas-microsoft-com:office:word" xmlns:w="http://schemas.openxmlformats.org/wordprocessingml/2006/main" xmlns:w14="http://schemas.microsoft.com/office/word/2010/wordml" xmlns:w15="http://schemas.microsoft.com/office/word/2012/wordml" xmlns:w16se="http://schemas.microsoft.com/office/word/2015/wordml/symex" xmlns:wpg="http://schemas.microsoft.com/office/word/2010/wordprocessingGroup" xmlns:wpi="http://schemas.microsoft.com/office/word/2010/wordprocessingInk" xmlns:wne="http://schemas.microsoft.com/office/word/2006/wordml" xmlns:wps="http://schemas.microsoft.com/office/word/2010/wordprocessingShape" mc:Ignorable="w14 w15 w16se wp14">
+<w:hdr xmlns:wpc="http://schemas.microsoft.com/office/word/2010/wordprocessingCanvas" xmlns:mc="http://schemas.openxmlformats.org/markup-compatibility/2006" xmlns:o="urn:schemas-microsoft-com:office:office" xmlns:r="http://schemas.openxmlformats.org/officeDocument/2006/relationships" xmlns:m="http://schemas.openxmlformats.org/officeDocument/2006/math" xmlns:v="urn:schemas-microsoft-com:vml" xmlns:wp14="http://schemas.microsoft.com/office/word/2010/wordprocessingDrawing" xmlns:wp="http://schemas.openxmlformats.org/drawingml/2006/wordprocessingDrawing" xmlns:w10="urn:schemas-microsoft-com:office:word" xmlns:w="http://schemas.openxmlformats.org/wordprocessingml/2006/main" xmlns:w14="http://schemas.microsoft.com/office/word/2010/wordml" xmlns:w15="http://schemas.microsoft.com/office/word/2012/wordml" xmlns:wpg="http://schemas.microsoft.com/office/word/2010/wordprocessingGroup" xmlns:wpi="http://schemas.microsoft.com/office/word/2010/wordprocessingInk" xmlns:wne="http://schemas.microsoft.com/office/word/2006/wordml" xmlns:wps="http://schemas.microsoft.com/office/word/2010/wordprocessingShape" mc:Ignorable="w14 w15 wp14">
   <w:p>
     <w:pPr>
       <w:rPr>
@@ -13368,7 +13452,7 @@
 </file>
 
 <file path=word/numbering.xml><?xml version="1.0" encoding="utf-8"?>
-<w:numbering xmlns:wpc="http://schemas.microsoft.com/office/word/2010/wordprocessingCanvas" xmlns:cx="http://schemas.microsoft.com/office/drawing/2014/chartex" xmlns:cx1="http://schemas.microsoft.com/office/drawing/2015/9/8/chartex" xmlns:cx2="http://schemas.microsoft.com/office/drawing/2015/10/21/chartex" xmlns:mc="http://schemas.openxmlformats.org/markup-compatibility/2006" xmlns:o="urn:schemas-microsoft-com:office:office" xmlns:r="http://schemas.openxmlformats.org/officeDocument/2006/relationships" xmlns:m="http://schemas.openxmlformats.org/officeDocument/2006/math" xmlns:v="urn:schemas-microsoft-com:vml" xmlns:wp14="http://schemas.microsoft.com/office/word/2010/wordprocessingDrawing" xmlns:wp="http://schemas.openxmlformats.org/drawingml/2006/wordprocessingDrawing" xmlns:w10="urn:schemas-microsoft-com:office:word" xmlns:w="http://schemas.openxmlformats.org/wordprocessingml/2006/main" xmlns:w14="http://schemas.microsoft.com/office/word/2010/wordml" xmlns:w15="http://schemas.microsoft.com/office/word/2012/wordml" xmlns:w16se="http://schemas.microsoft.com/office/word/2015/wordml/symex" xmlns:wpg="http://schemas.microsoft.com/office/word/2010/wordprocessingGroup" xmlns:wpi="http://schemas.microsoft.com/office/word/2010/wordprocessingInk" xmlns:wne="http://schemas.microsoft.com/office/word/2006/wordml" xmlns:wps="http://schemas.microsoft.com/office/word/2010/wordprocessingShape" mc:Ignorable="w14 w15 w16se wp14">
+<w:numbering xmlns:wpc="http://schemas.microsoft.com/office/word/2010/wordprocessingCanvas" xmlns:mc="http://schemas.openxmlformats.org/markup-compatibility/2006" xmlns:o="urn:schemas-microsoft-com:office:office" xmlns:r="http://schemas.openxmlformats.org/officeDocument/2006/relationships" xmlns:m="http://schemas.openxmlformats.org/officeDocument/2006/math" xmlns:v="urn:schemas-microsoft-com:vml" xmlns:wp14="http://schemas.microsoft.com/office/word/2010/wordprocessingDrawing" xmlns:wp="http://schemas.openxmlformats.org/drawingml/2006/wordprocessingDrawing" xmlns:w10="urn:schemas-microsoft-com:office:word" xmlns:w="http://schemas.openxmlformats.org/wordprocessingml/2006/main" xmlns:w14="http://schemas.microsoft.com/office/word/2010/wordml" xmlns:w15="http://schemas.microsoft.com/office/word/2012/wordml" xmlns:wpg="http://schemas.microsoft.com/office/word/2010/wordprocessingGroup" xmlns:wpi="http://schemas.microsoft.com/office/word/2010/wordprocessingInk" xmlns:wne="http://schemas.microsoft.com/office/word/2006/wordml" xmlns:wps="http://schemas.microsoft.com/office/word/2010/wordprocessingShape" mc:Ignorable="w14 w15 wp14">
   <w:abstractNum w:abstractNumId="0" w15:restartNumberingAfterBreak="0">
     <w:nsid w:val="0D511665"/>
     <w:multiLevelType w:val="hybridMultilevel"/>
@@ -14417,7 +14501,7 @@
 </file>
 
 <file path=word/styles.xml><?xml version="1.0" encoding="utf-8"?>
-<w:styles xmlns:mc="http://schemas.openxmlformats.org/markup-compatibility/2006" xmlns:r="http://schemas.openxmlformats.org/officeDocument/2006/relationships" xmlns:w="http://schemas.openxmlformats.org/wordprocessingml/2006/main" xmlns:w14="http://schemas.microsoft.com/office/word/2010/wordml" xmlns:w15="http://schemas.microsoft.com/office/word/2012/wordml" xmlns:w16se="http://schemas.microsoft.com/office/word/2015/wordml/symex" mc:Ignorable="w14 w15 w16se">
+<w:styles xmlns:mc="http://schemas.openxmlformats.org/markup-compatibility/2006" xmlns:r="http://schemas.openxmlformats.org/officeDocument/2006/relationships" xmlns:w="http://schemas.openxmlformats.org/wordprocessingml/2006/main" xmlns:w14="http://schemas.microsoft.com/office/word/2010/wordml" xmlns:w15="http://schemas.microsoft.com/office/word/2012/wordml" mc:Ignorable="w14 w15">
   <w:docDefaults>
     <w:rPrDefault>
       <w:rPr>
@@ -14433,7 +14517,7 @@
       </w:pPr>
     </w:pPrDefault>
   </w:docDefaults>
-  <w:latentStyles w:defLockedState="0" w:defUIPriority="99" w:defSemiHidden="0" w:defUnhideWhenUsed="0" w:defQFormat="0" w:count="372">
+  <w:latentStyles w:defLockedState="0" w:defUIPriority="99" w:defSemiHidden="0" w:defUnhideWhenUsed="0" w:defQFormat="0" w:count="371">
     <w:lsdException w:name="Normal" w:uiPriority="0" w:qFormat="1"/>
     <w:lsdException w:name="heading 1" w:uiPriority="9" w:qFormat="1"/>
     <w:lsdException w:name="heading 2" w:semiHidden="1" w:uiPriority="9" w:unhideWhenUsed="1" w:qFormat="1"/>
@@ -14819,11 +14903,11 @@
       <w:sz w:val="24"/>
     </w:rPr>
   </w:style>
-  <w:style w:type="paragraph" w:styleId="Rubrik1">
+  <w:style w:type="paragraph" w:styleId="Heading1">
     <w:name w:val="heading 1"/>
     <w:basedOn w:val="Normal"/>
     <w:next w:val="Normal"/>
-    <w:link w:val="Rubrik1Char"/>
+    <w:link w:val="Heading1Char"/>
     <w:uiPriority w:val="9"/>
     <w:qFormat/>
     <w:rsid w:val="00F96EDF"/>
@@ -14840,11 +14924,11 @@
       <w:szCs w:val="32"/>
     </w:rPr>
   </w:style>
-  <w:style w:type="paragraph" w:styleId="Rubrik2">
+  <w:style w:type="paragraph" w:styleId="Heading2">
     <w:name w:val="heading 2"/>
     <w:basedOn w:val="Normal"/>
     <w:next w:val="Normal"/>
-    <w:link w:val="Rubrik2Char"/>
+    <w:link w:val="Heading2Char"/>
     <w:uiPriority w:val="9"/>
     <w:unhideWhenUsed/>
     <w:qFormat/>
@@ -14862,11 +14946,11 @@
       <w:szCs w:val="26"/>
     </w:rPr>
   </w:style>
-  <w:style w:type="paragraph" w:styleId="Rubrik3">
+  <w:style w:type="paragraph" w:styleId="Heading3">
     <w:name w:val="heading 3"/>
     <w:basedOn w:val="Normal"/>
     <w:next w:val="Normal"/>
-    <w:link w:val="Rubrik3Char"/>
+    <w:link w:val="Heading3Char"/>
     <w:uiPriority w:val="9"/>
     <w:unhideWhenUsed/>
     <w:qFormat/>
@@ -14883,13 +14967,13 @@
       <w:szCs w:val="24"/>
     </w:rPr>
   </w:style>
-  <w:style w:type="character" w:default="1" w:styleId="Standardstycketeckensnitt">
+  <w:style w:type="character" w:default="1" w:styleId="DefaultParagraphFont">
     <w:name w:val="Default Paragraph Font"/>
     <w:uiPriority w:val="1"/>
     <w:semiHidden/>
     <w:unhideWhenUsed/>
   </w:style>
-  <w:style w:type="table" w:default="1" w:styleId="Normaltabell">
+  <w:style w:type="table" w:default="1" w:styleId="TableNormal">
     <w:name w:val="Normal Table"/>
     <w:uiPriority w:val="99"/>
     <w:semiHidden/>
@@ -14904,16 +14988,16 @@
       </w:tblCellMar>
     </w:tblPr>
   </w:style>
-  <w:style w:type="numbering" w:default="1" w:styleId="Ingenlista">
+  <w:style w:type="numbering" w:default="1" w:styleId="NoList">
     <w:name w:val="No List"/>
     <w:uiPriority w:val="99"/>
     <w:semiHidden/>
     <w:unhideWhenUsed/>
   </w:style>
-  <w:style w:type="character" w:customStyle="1" w:styleId="Rubrik1Char">
-    <w:name w:val="Rubrik 1 Char"/>
-    <w:basedOn w:val="Standardstycketeckensnitt"/>
-    <w:link w:val="Rubrik1"/>
+  <w:style w:type="character" w:customStyle="1" w:styleId="Heading1Char">
+    <w:name w:val="Heading 1 Char"/>
+    <w:basedOn w:val="DefaultParagraphFont"/>
+    <w:link w:val="Heading1"/>
     <w:uiPriority w:val="9"/>
     <w:rsid w:val="00F96EDF"/>
     <w:rPr>
@@ -14923,10 +15007,10 @@
       <w:szCs w:val="32"/>
     </w:rPr>
   </w:style>
-  <w:style w:type="character" w:customStyle="1" w:styleId="Rubrik2Char">
-    <w:name w:val="Rubrik 2 Char"/>
-    <w:basedOn w:val="Standardstycketeckensnitt"/>
-    <w:link w:val="Rubrik2"/>
+  <w:style w:type="character" w:customStyle="1" w:styleId="Heading2Char">
+    <w:name w:val="Heading 2 Char"/>
+    <w:basedOn w:val="DefaultParagraphFont"/>
+    <w:link w:val="Heading2"/>
     <w:uiPriority w:val="9"/>
     <w:rsid w:val="00F96EDF"/>
     <w:rPr>
@@ -14936,10 +15020,10 @@
       <w:szCs w:val="26"/>
     </w:rPr>
   </w:style>
-  <w:style w:type="character" w:customStyle="1" w:styleId="Rubrik3Char">
-    <w:name w:val="Rubrik 3 Char"/>
-    <w:basedOn w:val="Standardstycketeckensnitt"/>
-    <w:link w:val="Rubrik3"/>
+  <w:style w:type="character" w:customStyle="1" w:styleId="Heading3Char">
+    <w:name w:val="Heading 3 Char"/>
+    <w:basedOn w:val="DefaultParagraphFont"/>
+    <w:link w:val="Heading3"/>
     <w:uiPriority w:val="9"/>
     <w:rsid w:val="00F96EDF"/>
     <w:rPr>
@@ -14949,7 +15033,7 @@
       <w:szCs w:val="24"/>
     </w:rPr>
   </w:style>
-  <w:style w:type="paragraph" w:styleId="Liststycke">
+  <w:style w:type="paragraph" w:styleId="ListParagraph">
     <w:name w:val="List Paragraph"/>
     <w:basedOn w:val="Normal"/>
     <w:uiPriority w:val="34"/>
@@ -14966,10 +15050,10 @@
       <w:sz w:val="22"/>
     </w:rPr>
   </w:style>
-  <w:style w:type="paragraph" w:styleId="Sidhuvud">
+  <w:style w:type="paragraph" w:styleId="Header">
     <w:name w:val="header"/>
     <w:basedOn w:val="Normal"/>
-    <w:link w:val="SidhuvudChar"/>
+    <w:link w:val="HeaderChar"/>
     <w:uiPriority w:val="99"/>
     <w:unhideWhenUsed/>
     <w:rsid w:val="008D5373"/>
@@ -14981,10 +15065,10 @@
       <w:spacing w:line="240" w:lineRule="auto"/>
     </w:pPr>
   </w:style>
-  <w:style w:type="character" w:customStyle="1" w:styleId="SidhuvudChar">
-    <w:name w:val="Sidhuvud Char"/>
-    <w:basedOn w:val="Standardstycketeckensnitt"/>
-    <w:link w:val="Sidhuvud"/>
+  <w:style w:type="character" w:customStyle="1" w:styleId="HeaderChar">
+    <w:name w:val="Header Char"/>
+    <w:basedOn w:val="DefaultParagraphFont"/>
+    <w:link w:val="Header"/>
     <w:uiPriority w:val="99"/>
     <w:rsid w:val="008D5373"/>
     <w:rPr>
@@ -14992,10 +15076,10 @@
       <w:sz w:val="24"/>
     </w:rPr>
   </w:style>
-  <w:style w:type="paragraph" w:styleId="Sidfot">
+  <w:style w:type="paragraph" w:styleId="Footer">
     <w:name w:val="footer"/>
     <w:basedOn w:val="Normal"/>
-    <w:link w:val="SidfotChar"/>
+    <w:link w:val="FooterChar"/>
     <w:uiPriority w:val="99"/>
     <w:unhideWhenUsed/>
     <w:rsid w:val="008D5373"/>
@@ -15007,10 +15091,10 @@
       <w:spacing w:line="240" w:lineRule="auto"/>
     </w:pPr>
   </w:style>
-  <w:style w:type="character" w:customStyle="1" w:styleId="SidfotChar">
-    <w:name w:val="Sidfot Char"/>
-    <w:basedOn w:val="Standardstycketeckensnitt"/>
-    <w:link w:val="Sidfot"/>
+  <w:style w:type="character" w:customStyle="1" w:styleId="FooterChar">
+    <w:name w:val="Footer Char"/>
+    <w:basedOn w:val="DefaultParagraphFont"/>
+    <w:link w:val="Footer"/>
     <w:uiPriority w:val="99"/>
     <w:rsid w:val="008D5373"/>
     <w:rPr>
@@ -15018,9 +15102,9 @@
       <w:sz w:val="24"/>
     </w:rPr>
   </w:style>
-  <w:style w:type="paragraph" w:styleId="Innehllsfrteckningsrubrik">
+  <w:style w:type="paragraph" w:styleId="TOCHeading">
     <w:name w:val="TOC Heading"/>
-    <w:basedOn w:val="Rubrik1"/>
+    <w:basedOn w:val="Heading1"/>
     <w:next w:val="Normal"/>
     <w:uiPriority w:val="39"/>
     <w:unhideWhenUsed/>
@@ -15037,7 +15121,7 @@
       <w:lang w:eastAsia="sv-SE"/>
     </w:rPr>
   </w:style>
-  <w:style w:type="paragraph" w:styleId="Innehll1">
+  <w:style w:type="paragraph" w:styleId="TOC1">
     <w:name w:val="toc 1"/>
     <w:basedOn w:val="Normal"/>
     <w:next w:val="Normal"/>
@@ -15049,7 +15133,7 @@
       <w:spacing w:after="100"/>
     </w:pPr>
   </w:style>
-  <w:style w:type="paragraph" w:styleId="Innehll2">
+  <w:style w:type="paragraph" w:styleId="TOC2">
     <w:name w:val="toc 2"/>
     <w:basedOn w:val="Normal"/>
     <w:next w:val="Normal"/>
@@ -15062,7 +15146,7 @@
       <w:ind w:left="240"/>
     </w:pPr>
   </w:style>
-  <w:style w:type="paragraph" w:styleId="Innehll3">
+  <w:style w:type="paragraph" w:styleId="TOC3">
     <w:name w:val="toc 3"/>
     <w:basedOn w:val="Normal"/>
     <w:next w:val="Normal"/>
@@ -15075,9 +15159,9 @@
       <w:ind w:left="480"/>
     </w:pPr>
   </w:style>
-  <w:style w:type="character" w:styleId="Hyperlnk">
+  <w:style w:type="character" w:styleId="Hyperlink">
     <w:name w:val="Hyperlink"/>
-    <w:basedOn w:val="Standardstycketeckensnitt"/>
+    <w:basedOn w:val="DefaultParagraphFont"/>
     <w:uiPriority w:val="99"/>
     <w:unhideWhenUsed/>
     <w:rsid w:val="008D5373"/>
@@ -15086,9 +15170,9 @@
       <w:u w:val="single"/>
     </w:rPr>
   </w:style>
-  <w:style w:type="table" w:styleId="Tabellrutnt">
+  <w:style w:type="table" w:styleId="TableGrid">
     <w:name w:val="Table Grid"/>
-    <w:basedOn w:val="Normaltabell"/>
+    <w:basedOn w:val="TableNormal"/>
     <w:uiPriority w:val="39"/>
     <w:rsid w:val="0026533B"/>
     <w:pPr>
@@ -15374,7 +15458,7 @@
 </file>
 
 <file path=customXml/itemProps1.xml><?xml version="1.0" encoding="utf-8"?>
-<ds:datastoreItem xmlns:ds="http://schemas.openxmlformats.org/officeDocument/2006/customXml" ds:itemID="{CBFB4B99-659B-46EB-BB21-0AEAF681CA70}">
+<ds:datastoreItem xmlns:ds="http://schemas.openxmlformats.org/officeDocument/2006/customXml" ds:itemID="{909E9C65-7597-44A2-AB1A-9C29CC2CDCB1}">
   <ds:schemaRefs>
     <ds:schemaRef ds:uri="http://schemas.openxmlformats.org/officeDocument/2006/bibliography"/>
   </ds:schemaRefs>

</xml_diff>